<commit_message>
rapport bien fait mais rien d'écrie
</commit_message>
<xml_diff>
--- a/Documentation/Rapport/Projet_Session.3.docx
+++ b/Documentation/Rapport/Projet_Session.3.docx
@@ -148,7 +148,6 @@
     <w:p>
       <w:pPr>
         <w:pStyle w:val="PageTitre"/>
-        <w:jc w:val="both"/>
         <w:rPr>
           <w:b/>
           <w:sz w:val="40"/>
@@ -165,23 +164,145 @@
           <w:szCs w:val="40"/>
         </w:rPr>
       </w:pPr>
-    </w:p>
-    <w:p>
-      <w:pPr>
-        <w:pStyle w:val="PageTitre"/>
+      <w:r>
         <w:rPr>
           <w:b/>
           <w:sz w:val="40"/>
           <w:szCs w:val="40"/>
         </w:rPr>
-      </w:pPr>
-      <w:r>
+        <w:t>Programme de TÉP</w:t>
+      </w:r>
+    </w:p>
+    <w:p>
+      <w:pPr>
+        <w:pStyle w:val="PageTitre"/>
+        <w:jc w:val="both"/>
+        <w:rPr>
+          <w:b/>
+          <w:sz w:val="32"/>
+          <w:szCs w:val="32"/>
+        </w:rPr>
+      </w:pPr>
+    </w:p>
+    <w:p>
+      <w:pPr>
+        <w:pStyle w:val="PageTitre"/>
+        <w:jc w:val="both"/>
+        <w:rPr>
+          <w:b/>
+          <w:sz w:val="32"/>
+          <w:szCs w:val="32"/>
+        </w:rPr>
+      </w:pPr>
+    </w:p>
+    <w:p>
+      <w:pPr>
+        <w:pStyle w:val="PageTitre"/>
         <w:rPr>
           <w:b/>
           <w:sz w:val="40"/>
           <w:szCs w:val="40"/>
         </w:rPr>
-        <w:t>Programme de TÉP</w:t>
+      </w:pPr>
+      <w:r>
+        <w:rPr>
+          <w:b/>
+          <w:sz w:val="40"/>
+          <w:szCs w:val="40"/>
+        </w:rPr>
+        <w:t xml:space="preserve">Cours : </w:t>
+      </w:r>
+    </w:p>
+    <w:p>
+      <w:pPr>
+        <w:pStyle w:val="PageTitre"/>
+        <w:ind w:firstLine="360"/>
+        <w:rPr>
+          <w:b/>
+          <w:bCs/>
+        </w:rPr>
+      </w:pPr>
+      <w:r>
+        <w:rPr>
+          <w:b/>
+        </w:rPr>
+        <w:t>-243-336-LI DÉVELOPPEMENT DE PRODUITS 3 : DESSIN ET</w:t>
+      </w:r>
+      <w:r>
+        <w:rPr>
+          <w:b/>
+          <w:bCs/>
+        </w:rPr>
+        <w:t>ASSEMBLAGES</w:t>
+      </w:r>
+    </w:p>
+    <w:p>
+      <w:pPr>
+        <w:pStyle w:val="PageTitre"/>
+        <w:ind w:left="720"/>
+        <w:rPr>
+          <w:b/>
+          <w:bCs/>
+        </w:rPr>
+      </w:pPr>
+      <w:r>
+        <w:rPr>
+          <w:b/>
+          <w:bCs/>
+        </w:rPr>
+        <w:t xml:space="preserve">-243-356-LI PROGRAMMATION 3 : </w:t>
+      </w:r>
+      <w:r>
+        <w:rPr>
+          <w:b/>
+          <w:bCs/>
+        </w:rPr>
+        <w:t xml:space="preserve">    </w:t>
+      </w:r>
+      <w:r>
+        <w:rPr>
+          <w:b/>
+          <w:bCs/>
+        </w:rPr>
+        <w:t>MICROCONTRÔLEURS ET PÉRIPHÉRIQUES</w:t>
+      </w:r>
+    </w:p>
+    <w:p>
+      <w:pPr>
+        <w:pStyle w:val="PageTitre"/>
+        <w:rPr>
+          <w:b/>
+          <w:bCs/>
+        </w:rPr>
+      </w:pPr>
+      <w:r>
+        <w:rPr>
+          <w:b/>
+        </w:rPr>
+        <w:t>-</w:t>
+      </w:r>
+      <w:r>
+        <w:rPr>
+          <w:b/>
+          <w:bCs/>
+        </w:rPr>
+        <w:t>243-376-LI ÉLECTRONIQUE 3 :</w:t>
+      </w:r>
+    </w:p>
+    <w:p>
+      <w:pPr>
+        <w:pStyle w:val="PageTitre"/>
+        <w:rPr>
+          <w:b/>
+          <w:bCs/>
+        </w:rPr>
+      </w:pPr>
+      <w:r>
+        <w:rPr>
+          <w:b/>
+          <w:bCs/>
+        </w:rPr>
+        <w:t>CIRCUITS ANALOGIQUES</w:t>
       </w:r>
     </w:p>
     <w:p>
@@ -221,468 +342,232 @@
           <w:sz w:val="40"/>
           <w:szCs w:val="40"/>
         </w:rPr>
-        <w:t xml:space="preserve">Cours : </w:t>
+        <w:t xml:space="preserve">Présenté par : </w:t>
       </w:r>
     </w:p>
     <w:p>
       <w:pPr>
         <w:pStyle w:val="PageTitre"/>
-        <w:ind w:firstLine="360"/>
-        <w:rPr>
-          <w:b/>
-          <w:bCs/>
+        <w:rPr>
+          <w:b/>
+        </w:rPr>
+      </w:pPr>
+      <w:r>
+        <w:rPr>
+          <w:b/>
+        </w:rPr>
+        <w:t>Jessica Di Stefano,</w:t>
+      </w:r>
+    </w:p>
+    <w:p>
+      <w:pPr>
+        <w:pStyle w:val="PageTitre"/>
+        <w:rPr>
+          <w:b/>
+        </w:rPr>
+      </w:pPr>
+      <w:r>
+        <w:rPr>
+          <w:b/>
+        </w:rPr>
+        <w:t xml:space="preserve">Thomas Cazzolato et </w:t>
+      </w:r>
+    </w:p>
+    <w:p>
+      <w:pPr>
+        <w:pStyle w:val="PageTitre"/>
+        <w:rPr>
+          <w:b/>
+        </w:rPr>
+      </w:pPr>
+      <w:r>
+        <w:rPr>
+          <w:b/>
+        </w:rPr>
+        <w:t>Javier Bolduc</w:t>
+      </w:r>
+    </w:p>
+    <w:p>
+      <w:pPr>
+        <w:pStyle w:val="PageTitre"/>
+        <w:jc w:val="both"/>
+        <w:rPr>
+          <w:b/>
           <w:sz w:val="32"/>
           <w:szCs w:val="32"/>
         </w:rPr>
       </w:pPr>
+    </w:p>
+    <w:p>
+      <w:pPr>
+        <w:pStyle w:val="PageTitre"/>
+        <w:rPr>
+          <w:b/>
+        </w:rPr>
+      </w:pPr>
       <w:r>
         <w:rPr>
           <w:b/>
           <w:sz w:val="32"/>
           <w:szCs w:val="32"/>
         </w:rPr>
-        <w:t xml:space="preserve">  -</w:t>
-      </w:r>
-      <w:r>
+        <w:t xml:space="preserve">Présenté à : </w:t>
+      </w:r>
+      <w:r>
+        <w:rPr>
+          <w:b/>
+        </w:rPr>
+        <w:t xml:space="preserve">Kevin Cotton, </w:t>
+      </w:r>
+    </w:p>
+    <w:p>
+      <w:pPr>
+        <w:pStyle w:val="PageTitre"/>
+        <w:rPr>
+          <w:b/>
+        </w:rPr>
+      </w:pPr>
+      <w:r>
+        <w:rPr>
+          <w:b/>
+        </w:rPr>
+        <w:t xml:space="preserve">François Bouchard, </w:t>
+      </w:r>
+    </w:p>
+    <w:p>
+      <w:pPr>
+        <w:pStyle w:val="PageTitre"/>
+        <w:rPr>
+          <w:b/>
+        </w:rPr>
+      </w:pPr>
+      <w:r>
+        <w:rPr>
+          <w:b/>
+        </w:rPr>
+        <w:t xml:space="preserve">François </w:t>
+      </w:r>
+      <w:proofErr w:type="spellStart"/>
+      <w:r>
+        <w:rPr>
+          <w:b/>
+        </w:rPr>
+        <w:t>Ruelland</w:t>
+      </w:r>
+      <w:proofErr w:type="spellEnd"/>
+      <w:r>
+        <w:rPr>
+          <w:b/>
+        </w:rPr>
+        <w:t xml:space="preserve"> et </w:t>
+      </w:r>
+    </w:p>
+    <w:p>
+      <w:pPr>
+        <w:pStyle w:val="PageTitre"/>
         <w:rPr>
           <w:b/>
           <w:sz w:val="32"/>
           <w:szCs w:val="32"/>
         </w:rPr>
-        <w:t>243-336-LI DÉVELOPPEMENT DE PRODUITS 3 : DESSIN ET</w:t>
-      </w:r>
-      <w:r>
-        <w:rPr>
-          <w:b/>
-          <w:bCs/>
+      </w:pPr>
+      <w:r>
+        <w:rPr>
+          <w:b/>
+        </w:rPr>
+        <w:t>Gabriel Fortin-Bélanger</w:t>
+      </w:r>
+    </w:p>
+    <w:p>
+      <w:pPr>
+        <w:pStyle w:val="PageTitre"/>
+        <w:jc w:val="both"/>
+        <w:rPr>
+          <w:b/>
           <w:sz w:val="32"/>
           <w:szCs w:val="32"/>
         </w:rPr>
-        <w:t>ASSEMBLAGES</w:t>
-      </w:r>
+      </w:pPr>
     </w:p>
     <w:p>
       <w:pPr>
         <w:pStyle w:val="PageTitre"/>
-        <w:ind w:left="720"/>
-        <w:jc w:val="both"/>
-        <w:rPr>
-          <w:b/>
-          <w:bCs/>
+        <w:rPr>
+          <w:b/>
           <w:sz w:val="32"/>
           <w:szCs w:val="32"/>
         </w:rPr>
       </w:pPr>
-      <w:r>
-        <w:rPr>
-          <w:b/>
-          <w:bCs/>
+    </w:p>
+    <w:p>
+      <w:pPr>
+        <w:pStyle w:val="PageTitre"/>
+        <w:rPr>
+          <w:b/>
+        </w:rPr>
+      </w:pPr>
+      <w:r>
+        <w:rPr>
+          <w:b/>
           <w:sz w:val="32"/>
           <w:szCs w:val="32"/>
         </w:rPr>
-        <w:t>-</w:t>
-      </w:r>
-      <w:r>
-        <w:rPr>
-          <w:b/>
-          <w:bCs/>
+        <w:t xml:space="preserve">Date : </w:t>
+      </w:r>
+      <w:r>
+        <w:rPr>
+          <w:b/>
+        </w:rPr>
+        <w:t xml:space="preserve">20 </w:t>
+      </w:r>
+      <w:proofErr w:type="gramStart"/>
+      <w:r>
+        <w:rPr>
+          <w:b/>
+        </w:rPr>
+        <w:t>Novembre</w:t>
+      </w:r>
+      <w:proofErr w:type="gramEnd"/>
+      <w:r>
+        <w:rPr>
+          <w:b/>
+        </w:rPr>
+        <w:t xml:space="preserve"> 2025</w:t>
+      </w:r>
+    </w:p>
+    <w:p>
+      <w:pPr>
+        <w:pStyle w:val="PageTitre"/>
+        <w:rPr>
+          <w:b/>
           <w:sz w:val="32"/>
           <w:szCs w:val="32"/>
         </w:rPr>
-        <w:t>243-356-LI PROGRAMMATION 3 : MICROCONTRÔLEURS ET PÉRIPHÉRIQUES</w:t>
-      </w:r>
+      </w:pPr>
     </w:p>
     <w:p>
       <w:pPr>
         <w:pStyle w:val="PageTitre"/>
-        <w:jc w:val="both"/>
-        <w:rPr>
-          <w:b/>
-          <w:bCs/>
+        <w:rPr>
+          <w:b/>
           <w:sz w:val="32"/>
           <w:szCs w:val="32"/>
         </w:rPr>
       </w:pPr>
-      <w:r>
+    </w:p>
+    <w:p>
+      <w:pPr>
+        <w:pStyle w:val="PageTitre"/>
         <w:rPr>
           <w:b/>
           <w:sz w:val="32"/>
           <w:szCs w:val="32"/>
         </w:rPr>
-        <w:t xml:space="preserve">       -</w:t>
-      </w:r>
-      <w:r>
-        <w:rPr>
-          <w:b/>
-          <w:bCs/>
-          <w:sz w:val="32"/>
-          <w:szCs w:val="32"/>
-        </w:rPr>
-        <w:t>243-376-LI ÉLECTRONIQUE 3 :</w:t>
-      </w:r>
-      <w:r>
-        <w:rPr>
-          <w:b/>
-          <w:bCs/>
-          <w:sz w:val="32"/>
-          <w:szCs w:val="32"/>
-        </w:rPr>
-        <w:t xml:space="preserve">  </w:t>
-      </w:r>
-    </w:p>
-    <w:p>
-      <w:pPr>
-        <w:pStyle w:val="PageTitre"/>
-        <w:jc w:val="both"/>
-        <w:rPr>
-          <w:b/>
-          <w:bCs/>
-          <w:sz w:val="32"/>
-          <w:szCs w:val="32"/>
-        </w:rPr>
-      </w:pPr>
-      <w:r>
-        <w:rPr>
-          <w:b/>
-          <w:bCs/>
-          <w:sz w:val="32"/>
-          <w:szCs w:val="32"/>
-        </w:rPr>
-        <w:t xml:space="preserve">   </w:t>
-      </w:r>
-      <w:r>
-        <w:rPr>
-          <w:b/>
-          <w:bCs/>
-          <w:sz w:val="32"/>
-          <w:szCs w:val="32"/>
-        </w:rPr>
-        <w:tab/>
-      </w:r>
-      <w:r>
-        <w:rPr>
-          <w:b/>
-          <w:bCs/>
-          <w:sz w:val="32"/>
-          <w:szCs w:val="32"/>
-        </w:rPr>
-        <w:tab/>
-      </w:r>
-      <w:r>
-        <w:rPr>
-          <w:b/>
-          <w:bCs/>
-          <w:sz w:val="32"/>
-          <w:szCs w:val="32"/>
-        </w:rPr>
-        <w:tab/>
-      </w:r>
-      <w:r>
-        <w:rPr>
-          <w:b/>
-          <w:bCs/>
-          <w:sz w:val="32"/>
-          <w:szCs w:val="32"/>
-        </w:rPr>
-        <w:t xml:space="preserve">CIRCUITS </w:t>
-      </w:r>
-      <w:r>
-        <w:rPr>
-          <w:b/>
-          <w:bCs/>
-          <w:sz w:val="32"/>
-          <w:szCs w:val="32"/>
-        </w:rPr>
-        <w:t>ANALOGIQUES</w:t>
-      </w:r>
-    </w:p>
-    <w:p>
-      <w:pPr>
-        <w:pStyle w:val="PageTitre"/>
-        <w:jc w:val="both"/>
-        <w:rPr>
-          <w:b/>
-          <w:sz w:val="32"/>
-          <w:szCs w:val="32"/>
-        </w:rPr>
-      </w:pPr>
-    </w:p>
-    <w:p>
-      <w:pPr>
-        <w:pStyle w:val="PageTitre"/>
-        <w:jc w:val="both"/>
-        <w:rPr>
-          <w:b/>
-          <w:sz w:val="32"/>
-          <w:szCs w:val="32"/>
-        </w:rPr>
-      </w:pPr>
-    </w:p>
-    <w:p>
-      <w:pPr>
-        <w:pStyle w:val="PageTitre"/>
-        <w:rPr>
-          <w:b/>
-          <w:sz w:val="40"/>
-          <w:szCs w:val="40"/>
-        </w:rPr>
-      </w:pPr>
-      <w:r>
-        <w:rPr>
-          <w:b/>
-          <w:sz w:val="40"/>
-          <w:szCs w:val="40"/>
-        </w:rPr>
-        <w:t xml:space="preserve">Présenté par : </w:t>
-      </w:r>
-    </w:p>
-    <w:p>
-      <w:pPr>
-        <w:pStyle w:val="PageTitre"/>
-        <w:rPr>
-          <w:b/>
-          <w:sz w:val="32"/>
-          <w:szCs w:val="32"/>
-        </w:rPr>
-      </w:pPr>
-      <w:r>
-        <w:rPr>
-          <w:b/>
-          <w:sz w:val="32"/>
-          <w:szCs w:val="32"/>
-        </w:rPr>
-        <w:t>Jessica</w:t>
-      </w:r>
-      <w:r>
-        <w:rPr>
-          <w:b/>
-          <w:sz w:val="32"/>
-          <w:szCs w:val="32"/>
-        </w:rPr>
-        <w:t xml:space="preserve"> </w:t>
-      </w:r>
-      <w:r>
-        <w:rPr>
-          <w:b/>
-          <w:sz w:val="32"/>
-          <w:szCs w:val="32"/>
-        </w:rPr>
-        <w:t>Di Stefano</w:t>
-      </w:r>
-      <w:r>
-        <w:rPr>
-          <w:b/>
-          <w:sz w:val="32"/>
-          <w:szCs w:val="32"/>
-        </w:rPr>
-        <w:t>,</w:t>
-      </w:r>
-    </w:p>
-    <w:p>
-      <w:pPr>
-        <w:pStyle w:val="PageTitre"/>
-        <w:rPr>
-          <w:b/>
-          <w:sz w:val="32"/>
-          <w:szCs w:val="32"/>
-        </w:rPr>
-      </w:pPr>
-      <w:r>
-        <w:rPr>
-          <w:b/>
-          <w:sz w:val="32"/>
-          <w:szCs w:val="32"/>
-        </w:rPr>
-        <w:t xml:space="preserve">Thomas Cazzolato et </w:t>
-      </w:r>
-    </w:p>
-    <w:p>
-      <w:pPr>
-        <w:pStyle w:val="PageTitre"/>
-        <w:rPr>
-          <w:b/>
-          <w:sz w:val="32"/>
-          <w:szCs w:val="32"/>
-        </w:rPr>
-      </w:pPr>
-      <w:r>
-        <w:rPr>
-          <w:b/>
-          <w:sz w:val="32"/>
-          <w:szCs w:val="32"/>
-        </w:rPr>
-        <w:t>Javier Bolduc</w:t>
-      </w:r>
-    </w:p>
-    <w:p>
-      <w:pPr>
-        <w:pStyle w:val="PageTitre"/>
-        <w:jc w:val="both"/>
-        <w:rPr>
-          <w:b/>
-          <w:sz w:val="32"/>
-          <w:szCs w:val="32"/>
-        </w:rPr>
-      </w:pPr>
-    </w:p>
-    <w:p>
-      <w:pPr>
-        <w:pStyle w:val="PageTitre"/>
-        <w:rPr>
-          <w:b/>
-          <w:sz w:val="32"/>
-          <w:szCs w:val="32"/>
-        </w:rPr>
-      </w:pPr>
-      <w:r>
-        <w:rPr>
-          <w:b/>
-          <w:sz w:val="32"/>
-          <w:szCs w:val="32"/>
-        </w:rPr>
-        <w:t xml:space="preserve">Présenté à : </w:t>
-      </w:r>
-      <w:r>
-        <w:rPr>
-          <w:b/>
-          <w:sz w:val="32"/>
-          <w:szCs w:val="32"/>
-        </w:rPr>
-        <w:t xml:space="preserve">Kevin Cotton, </w:t>
-      </w:r>
-      <w:r>
-        <w:rPr>
-          <w:b/>
-          <w:sz w:val="32"/>
-          <w:szCs w:val="32"/>
-        </w:rPr>
-        <w:t>François Bouchard</w:t>
-      </w:r>
-      <w:r>
-        <w:rPr>
-          <w:b/>
-          <w:sz w:val="32"/>
-          <w:szCs w:val="32"/>
-        </w:rPr>
-        <w:t xml:space="preserve">, </w:t>
-      </w:r>
-      <w:r>
-        <w:rPr>
-          <w:b/>
-          <w:sz w:val="32"/>
-          <w:szCs w:val="32"/>
-        </w:rPr>
-        <w:t>François Ruelland</w:t>
-      </w:r>
-      <w:r>
-        <w:rPr>
-          <w:b/>
-          <w:sz w:val="32"/>
-          <w:szCs w:val="32"/>
-        </w:rPr>
-        <w:t xml:space="preserve"> et Gabriel Fortin-Bélanger</w:t>
-      </w:r>
-    </w:p>
-    <w:p>
-      <w:pPr>
-        <w:pStyle w:val="PageTitre"/>
-        <w:jc w:val="both"/>
-        <w:rPr>
-          <w:b/>
-          <w:sz w:val="32"/>
-          <w:szCs w:val="32"/>
-        </w:rPr>
-      </w:pPr>
-    </w:p>
-    <w:p>
-      <w:pPr>
-        <w:pStyle w:val="PageTitre"/>
-        <w:rPr>
-          <w:b/>
-          <w:sz w:val="32"/>
-          <w:szCs w:val="32"/>
-        </w:rPr>
-      </w:pPr>
-    </w:p>
-    <w:p>
-      <w:pPr>
-        <w:pStyle w:val="PageTitre"/>
-        <w:rPr>
-          <w:b/>
-          <w:sz w:val="32"/>
-          <w:szCs w:val="32"/>
-        </w:rPr>
-      </w:pPr>
-      <w:r>
-        <w:rPr>
-          <w:b/>
-          <w:sz w:val="32"/>
-          <w:szCs w:val="32"/>
-        </w:rPr>
-        <w:t xml:space="preserve">Date : </w:t>
-      </w:r>
-      <w:r>
-        <w:rPr>
-          <w:b/>
-          <w:sz w:val="32"/>
-          <w:szCs w:val="32"/>
-        </w:rPr>
-        <w:t xml:space="preserve">20 </w:t>
-      </w:r>
-      <w:proofErr w:type="gramStart"/>
-      <w:r>
-        <w:rPr>
-          <w:b/>
-          <w:sz w:val="32"/>
-          <w:szCs w:val="32"/>
-        </w:rPr>
-        <w:t>Novembre</w:t>
-      </w:r>
-      <w:proofErr w:type="gramEnd"/>
-      <w:r>
-        <w:rPr>
-          <w:b/>
-          <w:sz w:val="32"/>
-          <w:szCs w:val="32"/>
-        </w:rPr>
-        <w:t xml:space="preserve"> 2025</w:t>
-      </w:r>
-    </w:p>
-    <w:p>
-      <w:pPr>
-        <w:pStyle w:val="PageTitre"/>
-        <w:rPr>
-          <w:b/>
-          <w:sz w:val="32"/>
-          <w:szCs w:val="32"/>
-        </w:rPr>
-      </w:pPr>
-    </w:p>
-    <w:p>
-      <w:pPr>
-        <w:pStyle w:val="PageTitre"/>
-        <w:rPr>
-          <w:b/>
-          <w:sz w:val="32"/>
-          <w:szCs w:val="32"/>
-        </w:rPr>
-      </w:pPr>
-    </w:p>
-    <w:p>
-      <w:pPr>
-        <w:pStyle w:val="PageTitre"/>
-        <w:ind w:left="2832" w:firstLine="708"/>
-        <w:jc w:val="both"/>
-        <w:rPr>
-          <w:b/>
-          <w:sz w:val="32"/>
-          <w:szCs w:val="32"/>
-        </w:rPr>
         <w:sectPr>
-          <w:headerReference w:type="default" r:id="rId7"/>
-          <w:footerReference w:type="default" r:id="rId8"/>
-          <w:headerReference w:type="first" r:id="rId9"/>
-          <w:footerReference w:type="first" r:id="rId10"/>
+          <w:headerReference w:type="default" r:id="rId8"/>
+          <w:footerReference w:type="default" r:id="rId9"/>
+          <w:headerReference w:type="first" r:id="rId10"/>
+          <w:footerReference w:type="first" r:id="rId11"/>
           <w:pgSz w:w="12240" w:h="15840" w:code="1"/>
           <w:pgMar w:top="1296" w:right="1440" w:bottom="1296" w:left="1440" w:header="706" w:footer="706" w:gutter="0"/>
           <w:cols w:space="720"/>
@@ -699,7 +584,846 @@
         <w:t>Cégep Limoilou</w:t>
       </w:r>
     </w:p>
-    <w:p/>
+    <w:sdt>
+      <w:sdtPr>
+        <w:rPr>
+          <w:lang w:val="fr-FR"/>
+        </w:rPr>
+        <w:id w:val="-1053076873"/>
+        <w:docPartObj>
+          <w:docPartGallery w:val="Table of Contents"/>
+          <w:docPartUnique/>
+        </w:docPartObj>
+      </w:sdtPr>
+      <w:sdtEndPr>
+        <w:rPr>
+          <w:rFonts w:ascii="Verdana" w:eastAsia="Times New Roman" w:hAnsi="Verdana" w:cs="Times New Roman"/>
+          <w:b/>
+          <w:bCs/>
+          <w:color w:val="auto"/>
+          <w:sz w:val="20"/>
+          <w:szCs w:val="20"/>
+          <w:lang w:eastAsia="fr-FR"/>
+        </w:rPr>
+      </w:sdtEndPr>
+      <w:sdtContent>
+        <w:p>
+          <w:pPr>
+            <w:pStyle w:val="En-ttedetabledesmatires"/>
+          </w:pPr>
+          <w:r>
+            <w:rPr>
+              <w:lang w:val="fr-FR"/>
+            </w:rPr>
+            <w:t>Table des matières</w:t>
+          </w:r>
+        </w:p>
+        <w:p>
+          <w:pPr>
+            <w:pStyle w:val="TM1"/>
+            <w:tabs>
+              <w:tab w:val="right" w:leader="dot" w:pos="8630"/>
+            </w:tabs>
+            <w:rPr>
+              <w:rFonts w:asciiTheme="minorHAnsi" w:eastAsiaTheme="minorEastAsia" w:hAnsiTheme="minorHAnsi" w:cstheme="minorBidi"/>
+              <w:noProof/>
+              <w:kern w:val="2"/>
+              <w:sz w:val="24"/>
+              <w:szCs w:val="24"/>
+              <w:lang w:eastAsia="fr-CA"/>
+              <w14:ligatures w14:val="standardContextual"/>
+            </w:rPr>
+          </w:pPr>
+          <w:r>
+            <w:fldChar w:fldCharType="begin"/>
+          </w:r>
+          <w:r>
+            <w:instrText xml:space="preserve"> TOC \o "1-3" \h \z \u </w:instrText>
+          </w:r>
+          <w:r>
+            <w:fldChar w:fldCharType="separate"/>
+          </w:r>
+          <w:hyperlink w:anchor="_Toc215670591" w:history="1">
+            <w:r>
+              <w:rPr>
+                <w:rStyle w:val="Lienhypertexte"/>
+                <w:noProof/>
+              </w:rPr>
+              <w:t>Préparation</w:t>
+            </w:r>
+            <w:r>
+              <w:rPr>
+                <w:noProof/>
+                <w:webHidden/>
+              </w:rPr>
+              <w:tab/>
+            </w:r>
+            <w:r>
+              <w:rPr>
+                <w:noProof/>
+                <w:webHidden/>
+              </w:rPr>
+              <w:fldChar w:fldCharType="begin"/>
+            </w:r>
+            <w:r>
+              <w:rPr>
+                <w:noProof/>
+                <w:webHidden/>
+              </w:rPr>
+              <w:instrText xml:space="preserve"> PAGEREF _Toc215670591 \h </w:instrText>
+            </w:r>
+            <w:r>
+              <w:rPr>
+                <w:noProof/>
+                <w:webHidden/>
+              </w:rPr>
+            </w:r>
+            <w:r>
+              <w:rPr>
+                <w:noProof/>
+                <w:webHidden/>
+              </w:rPr>
+              <w:fldChar w:fldCharType="separate"/>
+            </w:r>
+            <w:r>
+              <w:rPr>
+                <w:noProof/>
+                <w:webHidden/>
+              </w:rPr>
+              <w:t>3</w:t>
+            </w:r>
+            <w:r>
+              <w:rPr>
+                <w:noProof/>
+                <w:webHidden/>
+              </w:rPr>
+              <w:fldChar w:fldCharType="end"/>
+            </w:r>
+          </w:hyperlink>
+        </w:p>
+        <w:p>
+          <w:pPr>
+            <w:pStyle w:val="TM1"/>
+            <w:tabs>
+              <w:tab w:val="right" w:leader="dot" w:pos="8630"/>
+            </w:tabs>
+            <w:rPr>
+              <w:rFonts w:asciiTheme="minorHAnsi" w:eastAsiaTheme="minorEastAsia" w:hAnsiTheme="minorHAnsi" w:cstheme="minorBidi"/>
+              <w:noProof/>
+              <w:kern w:val="2"/>
+              <w:sz w:val="24"/>
+              <w:szCs w:val="24"/>
+              <w:lang w:eastAsia="fr-CA"/>
+              <w14:ligatures w14:val="standardContextual"/>
+            </w:rPr>
+          </w:pPr>
+          <w:hyperlink w:anchor="_Toc215670592" w:history="1">
+            <w:r>
+              <w:rPr>
+                <w:rStyle w:val="Lienhypertexte"/>
+                <w:noProof/>
+              </w:rPr>
+              <w:t>Description du Fonctionnement</w:t>
+            </w:r>
+            <w:r>
+              <w:rPr>
+                <w:noProof/>
+                <w:webHidden/>
+              </w:rPr>
+              <w:tab/>
+            </w:r>
+            <w:r>
+              <w:rPr>
+                <w:noProof/>
+                <w:webHidden/>
+              </w:rPr>
+              <w:fldChar w:fldCharType="begin"/>
+            </w:r>
+            <w:r>
+              <w:rPr>
+                <w:noProof/>
+                <w:webHidden/>
+              </w:rPr>
+              <w:instrText xml:space="preserve"> PAGEREF _Toc215670592 \h </w:instrText>
+            </w:r>
+            <w:r>
+              <w:rPr>
+                <w:noProof/>
+                <w:webHidden/>
+              </w:rPr>
+            </w:r>
+            <w:r>
+              <w:rPr>
+                <w:noProof/>
+                <w:webHidden/>
+              </w:rPr>
+              <w:fldChar w:fldCharType="separate"/>
+            </w:r>
+            <w:r>
+              <w:rPr>
+                <w:noProof/>
+                <w:webHidden/>
+              </w:rPr>
+              <w:t>3</w:t>
+            </w:r>
+            <w:r>
+              <w:rPr>
+                <w:noProof/>
+                <w:webHidden/>
+              </w:rPr>
+              <w:fldChar w:fldCharType="end"/>
+            </w:r>
+          </w:hyperlink>
+        </w:p>
+        <w:p>
+          <w:pPr>
+            <w:pStyle w:val="TM1"/>
+            <w:tabs>
+              <w:tab w:val="right" w:leader="dot" w:pos="8630"/>
+            </w:tabs>
+            <w:rPr>
+              <w:rFonts w:asciiTheme="minorHAnsi" w:eastAsiaTheme="minorEastAsia" w:hAnsiTheme="minorHAnsi" w:cstheme="minorBidi"/>
+              <w:noProof/>
+              <w:kern w:val="2"/>
+              <w:sz w:val="24"/>
+              <w:szCs w:val="24"/>
+              <w:lang w:eastAsia="fr-CA"/>
+              <w14:ligatures w14:val="standardContextual"/>
+            </w:rPr>
+          </w:pPr>
+          <w:hyperlink w:anchor="_Toc215670593" w:history="1">
+            <w:r>
+              <w:rPr>
+                <w:rStyle w:val="Lienhypertexte"/>
+                <w:noProof/>
+              </w:rPr>
+              <w:t>Description de l’Utilisation</w:t>
+            </w:r>
+            <w:r>
+              <w:rPr>
+                <w:noProof/>
+                <w:webHidden/>
+              </w:rPr>
+              <w:tab/>
+            </w:r>
+            <w:r>
+              <w:rPr>
+                <w:noProof/>
+                <w:webHidden/>
+              </w:rPr>
+              <w:fldChar w:fldCharType="begin"/>
+            </w:r>
+            <w:r>
+              <w:rPr>
+                <w:noProof/>
+                <w:webHidden/>
+              </w:rPr>
+              <w:instrText xml:space="preserve"> PAGEREF _Toc215670593 \h </w:instrText>
+            </w:r>
+            <w:r>
+              <w:rPr>
+                <w:noProof/>
+                <w:webHidden/>
+              </w:rPr>
+            </w:r>
+            <w:r>
+              <w:rPr>
+                <w:noProof/>
+                <w:webHidden/>
+              </w:rPr>
+              <w:fldChar w:fldCharType="separate"/>
+            </w:r>
+            <w:r>
+              <w:rPr>
+                <w:noProof/>
+                <w:webHidden/>
+              </w:rPr>
+              <w:t>3</w:t>
+            </w:r>
+            <w:r>
+              <w:rPr>
+                <w:noProof/>
+                <w:webHidden/>
+              </w:rPr>
+              <w:fldChar w:fldCharType="end"/>
+            </w:r>
+          </w:hyperlink>
+        </w:p>
+        <w:p>
+          <w:pPr>
+            <w:pStyle w:val="TM1"/>
+            <w:tabs>
+              <w:tab w:val="right" w:leader="dot" w:pos="8630"/>
+            </w:tabs>
+            <w:rPr>
+              <w:rFonts w:asciiTheme="minorHAnsi" w:eastAsiaTheme="minorEastAsia" w:hAnsiTheme="minorHAnsi" w:cstheme="minorBidi"/>
+              <w:noProof/>
+              <w:kern w:val="2"/>
+              <w:sz w:val="24"/>
+              <w:szCs w:val="24"/>
+              <w:lang w:eastAsia="fr-CA"/>
+              <w14:ligatures w14:val="standardContextual"/>
+            </w:rPr>
+          </w:pPr>
+          <w:hyperlink w:anchor="_Toc215670594" w:history="1">
+            <w:r>
+              <w:rPr>
+                <w:rStyle w:val="Lienhypertexte"/>
+                <w:noProof/>
+              </w:rPr>
+              <w:t>Programmes</w:t>
+            </w:r>
+            <w:r>
+              <w:rPr>
+                <w:noProof/>
+                <w:webHidden/>
+              </w:rPr>
+              <w:tab/>
+            </w:r>
+            <w:r>
+              <w:rPr>
+                <w:noProof/>
+                <w:webHidden/>
+              </w:rPr>
+              <w:fldChar w:fldCharType="begin"/>
+            </w:r>
+            <w:r>
+              <w:rPr>
+                <w:noProof/>
+                <w:webHidden/>
+              </w:rPr>
+              <w:instrText xml:space="preserve"> PAGEREF _Toc215670594 \h </w:instrText>
+            </w:r>
+            <w:r>
+              <w:rPr>
+                <w:noProof/>
+                <w:webHidden/>
+              </w:rPr>
+            </w:r>
+            <w:r>
+              <w:rPr>
+                <w:noProof/>
+                <w:webHidden/>
+              </w:rPr>
+              <w:fldChar w:fldCharType="separate"/>
+            </w:r>
+            <w:r>
+              <w:rPr>
+                <w:noProof/>
+                <w:webHidden/>
+              </w:rPr>
+              <w:t>3</w:t>
+            </w:r>
+            <w:r>
+              <w:rPr>
+                <w:noProof/>
+                <w:webHidden/>
+              </w:rPr>
+              <w:fldChar w:fldCharType="end"/>
+            </w:r>
+          </w:hyperlink>
+        </w:p>
+        <w:p>
+          <w:pPr>
+            <w:pStyle w:val="TM1"/>
+            <w:tabs>
+              <w:tab w:val="right" w:leader="dot" w:pos="8630"/>
+            </w:tabs>
+            <w:rPr>
+              <w:rFonts w:asciiTheme="minorHAnsi" w:eastAsiaTheme="minorEastAsia" w:hAnsiTheme="minorHAnsi" w:cstheme="minorBidi"/>
+              <w:noProof/>
+              <w:kern w:val="2"/>
+              <w:sz w:val="24"/>
+              <w:szCs w:val="24"/>
+              <w:lang w:eastAsia="fr-CA"/>
+              <w14:ligatures w14:val="standardContextual"/>
+            </w:rPr>
+          </w:pPr>
+          <w:hyperlink w:anchor="_Toc215670595" w:history="1">
+            <w:r>
+              <w:rPr>
+                <w:rStyle w:val="Lienhypertexte"/>
+                <w:noProof/>
+              </w:rPr>
+              <w:t>Conclusion du Projet</w:t>
+            </w:r>
+            <w:r>
+              <w:rPr>
+                <w:noProof/>
+                <w:webHidden/>
+              </w:rPr>
+              <w:tab/>
+            </w:r>
+            <w:r>
+              <w:rPr>
+                <w:noProof/>
+                <w:webHidden/>
+              </w:rPr>
+              <w:fldChar w:fldCharType="begin"/>
+            </w:r>
+            <w:r>
+              <w:rPr>
+                <w:noProof/>
+                <w:webHidden/>
+              </w:rPr>
+              <w:instrText xml:space="preserve"> PAGEREF _Toc215670595 \h </w:instrText>
+            </w:r>
+            <w:r>
+              <w:rPr>
+                <w:noProof/>
+                <w:webHidden/>
+              </w:rPr>
+            </w:r>
+            <w:r>
+              <w:rPr>
+                <w:noProof/>
+                <w:webHidden/>
+              </w:rPr>
+              <w:fldChar w:fldCharType="separate"/>
+            </w:r>
+            <w:r>
+              <w:rPr>
+                <w:noProof/>
+                <w:webHidden/>
+              </w:rPr>
+              <w:t>3</w:t>
+            </w:r>
+            <w:r>
+              <w:rPr>
+                <w:noProof/>
+                <w:webHidden/>
+              </w:rPr>
+              <w:fldChar w:fldCharType="end"/>
+            </w:r>
+          </w:hyperlink>
+        </w:p>
+        <w:p>
+          <w:pPr>
+            <w:pStyle w:val="TM1"/>
+            <w:tabs>
+              <w:tab w:val="right" w:leader="dot" w:pos="8630"/>
+            </w:tabs>
+            <w:rPr>
+              <w:rFonts w:asciiTheme="minorHAnsi" w:eastAsiaTheme="minorEastAsia" w:hAnsiTheme="minorHAnsi" w:cstheme="minorBidi"/>
+              <w:noProof/>
+              <w:kern w:val="2"/>
+              <w:sz w:val="24"/>
+              <w:szCs w:val="24"/>
+              <w:lang w:eastAsia="fr-CA"/>
+              <w14:ligatures w14:val="standardContextual"/>
+            </w:rPr>
+          </w:pPr>
+          <w:hyperlink w:anchor="_Toc215670596" w:history="1">
+            <w:r>
+              <w:rPr>
+                <w:rStyle w:val="Lienhypertexte"/>
+                <w:noProof/>
+              </w:rPr>
+              <w:t>Conclusion de Session</w:t>
+            </w:r>
+            <w:r>
+              <w:rPr>
+                <w:noProof/>
+                <w:webHidden/>
+              </w:rPr>
+              <w:tab/>
+            </w:r>
+            <w:r>
+              <w:rPr>
+                <w:noProof/>
+                <w:webHidden/>
+              </w:rPr>
+              <w:fldChar w:fldCharType="begin"/>
+            </w:r>
+            <w:r>
+              <w:rPr>
+                <w:noProof/>
+                <w:webHidden/>
+              </w:rPr>
+              <w:instrText xml:space="preserve"> PAGEREF _Toc215670596 \h </w:instrText>
+            </w:r>
+            <w:r>
+              <w:rPr>
+                <w:noProof/>
+                <w:webHidden/>
+              </w:rPr>
+            </w:r>
+            <w:r>
+              <w:rPr>
+                <w:noProof/>
+                <w:webHidden/>
+              </w:rPr>
+              <w:fldChar w:fldCharType="separate"/>
+            </w:r>
+            <w:r>
+              <w:rPr>
+                <w:noProof/>
+                <w:webHidden/>
+              </w:rPr>
+              <w:t>3</w:t>
+            </w:r>
+            <w:r>
+              <w:rPr>
+                <w:noProof/>
+                <w:webHidden/>
+              </w:rPr>
+              <w:fldChar w:fldCharType="end"/>
+            </w:r>
+          </w:hyperlink>
+        </w:p>
+        <w:p>
+          <w:r>
+            <w:rPr>
+              <w:b/>
+              <w:bCs/>
+              <w:lang w:val="fr-FR"/>
+            </w:rPr>
+            <w:fldChar w:fldCharType="end"/>
+          </w:r>
+        </w:p>
+      </w:sdtContent>
+    </w:sdt>
+    <w:p>
+      <w:pPr>
+        <w:ind w:left="0"/>
+      </w:pPr>
+    </w:p>
+    <w:p>
+      <w:pPr>
+        <w:ind w:left="0"/>
+      </w:pPr>
+    </w:p>
+    <w:p>
+      <w:pPr>
+        <w:ind w:left="0"/>
+      </w:pPr>
+    </w:p>
+    <w:p>
+      <w:pPr>
+        <w:ind w:left="0"/>
+      </w:pPr>
+    </w:p>
+    <w:p>
+      <w:pPr>
+        <w:ind w:left="0"/>
+      </w:pPr>
+    </w:p>
+    <w:p>
+      <w:pPr>
+        <w:ind w:left="0"/>
+      </w:pPr>
+    </w:p>
+    <w:p>
+      <w:pPr>
+        <w:ind w:left="0"/>
+      </w:pPr>
+    </w:p>
+    <w:p>
+      <w:pPr>
+        <w:ind w:left="0"/>
+      </w:pPr>
+    </w:p>
+    <w:p>
+      <w:pPr>
+        <w:ind w:left="0"/>
+      </w:pPr>
+    </w:p>
+    <w:p>
+      <w:pPr>
+        <w:ind w:left="0"/>
+      </w:pPr>
+    </w:p>
+    <w:p>
+      <w:pPr>
+        <w:ind w:left="0"/>
+      </w:pPr>
+    </w:p>
+    <w:p>
+      <w:pPr>
+        <w:ind w:left="0"/>
+      </w:pPr>
+    </w:p>
+    <w:p>
+      <w:pPr>
+        <w:ind w:left="0"/>
+      </w:pPr>
+    </w:p>
+    <w:p>
+      <w:pPr>
+        <w:ind w:left="0"/>
+      </w:pPr>
+    </w:p>
+    <w:p>
+      <w:pPr>
+        <w:ind w:left="0"/>
+      </w:pPr>
+    </w:p>
+    <w:p>
+      <w:pPr>
+        <w:ind w:left="0"/>
+      </w:pPr>
+    </w:p>
+    <w:p>
+      <w:pPr>
+        <w:ind w:left="0"/>
+      </w:pPr>
+    </w:p>
+    <w:p>
+      <w:pPr>
+        <w:ind w:left="0"/>
+      </w:pPr>
+    </w:p>
+    <w:p>
+      <w:pPr>
+        <w:ind w:left="0"/>
+      </w:pPr>
+    </w:p>
+    <w:p>
+      <w:pPr>
+        <w:ind w:left="0"/>
+      </w:pPr>
+    </w:p>
+    <w:p>
+      <w:pPr>
+        <w:ind w:left="0"/>
+      </w:pPr>
+    </w:p>
+    <w:p>
+      <w:pPr>
+        <w:ind w:left="0"/>
+      </w:pPr>
+    </w:p>
+    <w:p>
+      <w:pPr>
+        <w:ind w:left="0"/>
+      </w:pPr>
+    </w:p>
+    <w:p>
+      <w:pPr>
+        <w:ind w:left="0"/>
+      </w:pPr>
+    </w:p>
+    <w:p>
+      <w:pPr>
+        <w:ind w:left="0"/>
+      </w:pPr>
+    </w:p>
+    <w:p>
+      <w:pPr>
+        <w:ind w:left="0"/>
+      </w:pPr>
+    </w:p>
+    <w:p>
+      <w:pPr>
+        <w:ind w:left="0"/>
+      </w:pPr>
+    </w:p>
+    <w:p>
+      <w:pPr>
+        <w:ind w:left="0"/>
+      </w:pPr>
+    </w:p>
+    <w:p>
+      <w:pPr>
+        <w:ind w:left="0"/>
+      </w:pPr>
+    </w:p>
+    <w:p>
+      <w:pPr>
+        <w:ind w:left="0"/>
+      </w:pPr>
+    </w:p>
+    <w:p>
+      <w:pPr>
+        <w:ind w:left="0"/>
+      </w:pPr>
+    </w:p>
+    <w:p>
+      <w:pPr>
+        <w:ind w:left="0"/>
+      </w:pPr>
+    </w:p>
+    <w:p>
+      <w:pPr>
+        <w:ind w:left="0"/>
+      </w:pPr>
+    </w:p>
+    <w:p>
+      <w:pPr>
+        <w:ind w:left="0"/>
+      </w:pPr>
+    </w:p>
+    <w:p>
+      <w:pPr>
+        <w:ind w:left="0"/>
+      </w:pPr>
+    </w:p>
+    <w:p>
+      <w:pPr>
+        <w:ind w:left="0"/>
+      </w:pPr>
+    </w:p>
+    <w:p>
+      <w:pPr>
+        <w:ind w:left="0"/>
+      </w:pPr>
+    </w:p>
+    <w:p>
+      <w:pPr>
+        <w:pStyle w:val="Titre1"/>
+      </w:pPr>
+      <w:bookmarkStart w:id="0" w:name="_Toc215670591"/>
+      <w:r>
+        <w:lastRenderedPageBreak/>
+        <w:t>Préparation</w:t>
+      </w:r>
+      <w:bookmarkEnd w:id="0"/>
+    </w:p>
+    <w:p>
+      <w:pPr>
+        <w:pStyle w:val="Sous-titre"/>
+      </w:pPr>
+      <w:r>
+        <w:t>Méthodes et Techniques</w:t>
+      </w:r>
+    </w:p>
+    <w:p>
+      <w:pPr>
+        <w:pStyle w:val="Sous-titre"/>
+      </w:pPr>
+      <w:r>
+        <w:t>Fonctions et Variables</w:t>
+      </w:r>
+    </w:p>
+    <w:p>
+      <w:pPr>
+        <w:ind w:left="0"/>
+      </w:pPr>
+    </w:p>
+    <w:p>
+      <w:pPr>
+        <w:pStyle w:val="Titre1"/>
+      </w:pPr>
+      <w:bookmarkStart w:id="1" w:name="_Toc215670592"/>
+      <w:r>
+        <w:t>Description du Fonctionnement</w:t>
+      </w:r>
+      <w:bookmarkEnd w:id="1"/>
+    </w:p>
+    <w:p>
+      <w:pPr>
+        <w:pStyle w:val="Sous-titre"/>
+      </w:pPr>
+      <w:r>
+        <w:t>Schéma Bloc</w:t>
+      </w:r>
+    </w:p>
+    <w:p>
+      <w:pPr>
+        <w:pStyle w:val="Sous-titre"/>
+      </w:pPr>
+      <w:r>
+        <w:t>Logicielles et Matérielles</w:t>
+      </w:r>
+    </w:p>
+    <w:p>
+      <w:pPr>
+        <w:ind w:left="0"/>
+      </w:pPr>
+    </w:p>
+    <w:p>
+      <w:pPr>
+        <w:pStyle w:val="Titre1"/>
+      </w:pPr>
+      <w:bookmarkStart w:id="2" w:name="_Toc215670593"/>
+      <w:r>
+        <w:t>Description de l’Utilisation</w:t>
+      </w:r>
+      <w:bookmarkEnd w:id="2"/>
+    </w:p>
+    <w:p>
+      <w:pPr>
+        <w:ind w:left="0"/>
+      </w:pPr>
+    </w:p>
+    <w:p>
+      <w:pPr>
+        <w:pStyle w:val="Sous-titre"/>
+      </w:pPr>
+      <w:r>
+        <w:t>Procédure</w:t>
+      </w:r>
+    </w:p>
+    <w:p>
+      <w:pPr>
+        <w:pStyle w:val="Titre1"/>
+      </w:pPr>
+      <w:bookmarkStart w:id="3" w:name="_Toc215670594"/>
+      <w:r>
+        <w:t>Programmes</w:t>
+      </w:r>
+      <w:bookmarkEnd w:id="3"/>
+    </w:p>
+    <w:p>
+      <w:pPr>
+        <w:pStyle w:val="Sous-titre"/>
+      </w:pPr>
+      <w:r>
+        <w:t>Répertoire</w:t>
+      </w:r>
+    </w:p>
+    <w:p>
+      <w:pPr>
+        <w:pStyle w:val="Titre1"/>
+      </w:pPr>
+      <w:bookmarkStart w:id="4" w:name="_Toc215670595"/>
+      <w:r>
+        <w:t>Conclusion du Projet</w:t>
+      </w:r>
+      <w:bookmarkEnd w:id="4"/>
+    </w:p>
+    <w:p>
+      <w:pPr>
+        <w:pStyle w:val="Sous-titre"/>
+      </w:pPr>
+      <w:r>
+        <w:t>Apprentissage</w:t>
+      </w:r>
+    </w:p>
+    <w:p>
+      <w:pPr>
+        <w:pStyle w:val="Sous-titre"/>
+      </w:pPr>
+      <w:r>
+        <w:t>Problème</w:t>
+      </w:r>
+    </w:p>
+    <w:p>
+      <w:pPr>
+        <w:pStyle w:val="Titre1"/>
+      </w:pPr>
+      <w:bookmarkStart w:id="5" w:name="_Toc215670596"/>
+      <w:r>
+        <w:t>Conclusion de Session</w:t>
+      </w:r>
+      <w:bookmarkEnd w:id="5"/>
+    </w:p>
+    <w:p>
+      <w:pPr>
+        <w:pStyle w:val="Sous-titre"/>
+      </w:pPr>
+      <w:r>
+        <w:t>Appréciation</w:t>
+      </w:r>
+    </w:p>
+    <w:p>
+      <w:pPr>
+        <w:pStyle w:val="Sous-titre"/>
+      </w:pPr>
+      <w:r>
+        <w:t>Préférence</w:t>
+      </w:r>
+    </w:p>
     <w:sectPr>
       <w:pgSz w:w="12240" w:h="15840"/>
       <w:pgMar w:top="1440" w:right="1800" w:bottom="1440" w:left="1800" w:header="708" w:footer="708" w:gutter="0"/>
@@ -736,8 +1460,13 @@
       <w:pStyle w:val="PIEDPAGE"/>
     </w:pPr>
     <w:r>
-      <w:t>J.DS, T.C, J.B</w:t>
+      <w:t xml:space="preserve">J.DS, T.C, </w:t>
     </w:r>
+    <w:proofErr w:type="gramStart"/>
+    <w:r>
+      <w:t>J.B</w:t>
+    </w:r>
+    <w:proofErr w:type="gramEnd"/>
     <w:r>
       <w:tab/>
       <w:t xml:space="preserve">Page </w:t>
@@ -776,31 +1505,7 @@
       <w:rPr>
         <w:noProof/>
       </w:rPr>
-      <w:t>20</w:t>
-    </w:r>
-    <w:r>
-      <w:rPr>
-        <w:noProof/>
-      </w:rPr>
-      <w:t>-1</w:t>
-    </w:r>
-    <w:r>
-      <w:rPr>
-        <w:noProof/>
-      </w:rPr>
-      <w:t>1</w:t>
-    </w:r>
-    <w:r>
-      <w:rPr>
-        <w:noProof/>
-      </w:rPr>
-      <w:t>-20</w:t>
-    </w:r>
-    <w:r>
-      <w:rPr>
-        <w:noProof/>
-      </w:rPr>
-      <w:t>25</w:t>
+      <w:t>20-11-2025</w:t>
     </w:r>
     <w:r>
       <w:fldChar w:fldCharType="end"/>
@@ -977,6 +1682,95 @@
 <file path=word/numbering.xml><?xml version="1.0" encoding="utf-8"?>
 <w:numbering xmlns:wpc="http://schemas.microsoft.com/office/word/2010/wordprocessingCanvas" xmlns:cx="http://schemas.microsoft.com/office/drawing/2014/chartex" xmlns:cx1="http://schemas.microsoft.com/office/drawing/2015/9/8/chartex" xmlns:cx2="http://schemas.microsoft.com/office/drawing/2015/10/21/chartex" xmlns:cx3="http://schemas.microsoft.com/office/drawing/2016/5/9/chartex" xmlns:cx4="http://schemas.microsoft.com/office/drawing/2016/5/10/chartex" xmlns:cx5="http://schemas.microsoft.com/office/drawing/2016/5/11/chartex" xmlns:cx6="http://schemas.microsoft.com/office/drawing/2016/5/12/chartex" xmlns:cx7="http://schemas.microsoft.com/office/drawing/2016/5/13/chartex" xmlns:cx8="http://schemas.microsoft.com/office/drawing/2016/5/14/chartex" xmlns:mc="http://schemas.openxmlformats.org/markup-compatibility/2006" xmlns:aink="http://schemas.microsoft.com/office/drawing/2016/ink" xmlns:am3d="http://schemas.microsoft.com/office/drawing/2017/model3d" xmlns:o="urn:schemas-microsoft-com:office:office" xmlns:oel="http://schemas.microsoft.com/office/2019/extlst" xmlns:r="http://schemas.openxmlformats.org/officeDocument/2006/relationships" xmlns:m="http://schemas.openxmlformats.org/officeDocument/2006/math" xmlns:v="urn:schemas-microsoft-com:vml" xmlns:wp14="http://schemas.microsoft.com/office/word/2010/wordprocessingDrawing" xmlns:wp="http://schemas.openxmlformats.org/drawingml/2006/wordprocessingDrawing" xmlns:w10="urn:schemas-microsoft-com:office:word" xmlns:w="http://schemas.openxmlformats.org/wordprocessingml/2006/main" xmlns:w14="http://schemas.microsoft.com/office/word/2010/wordml" xmlns:w15="http://schemas.microsoft.com/office/word/2012/wordml" xmlns:w16cex="http://schemas.microsoft.com/office/word/2018/wordml/cex" xmlns:w16cid="http://schemas.microsoft.com/office/word/2016/wordml/cid" xmlns:w16="http://schemas.microsoft.com/office/word/2018/wordml" xmlns:w16du="http://schemas.microsoft.com/office/word/2023/wordml/word16du" xmlns:w16sdtdh="http://schemas.microsoft.com/office/word/2020/wordml/sdtdatahash" xmlns:w16sdtfl="http://schemas.microsoft.com/office/word/2024/wordml/sdtformatlock" xmlns:w16se="http://schemas.microsoft.com/office/word/2015/wordml/symex" xmlns:wpg="http://schemas.microsoft.com/office/word/2010/wordprocessingGroup" xmlns:wpi="http://schemas.microsoft.com/office/word/2010/wordprocessingInk" xmlns:wne="http://schemas.microsoft.com/office/word/2006/wordml" xmlns:wps="http://schemas.microsoft.com/office/word/2010/wordprocessingShape" mc:Ignorable="w14 w15 w16se w16cid w16 w16cex w16sdtdh w16sdtfl w16du wp14">
   <w:abstractNum w:abstractNumId="0" w15:restartNumberingAfterBreak="0">
+    <w:nsid w:val="23DB34F9"/>
+    <w:multiLevelType w:val="hybridMultilevel"/>
+    <w:tmpl w:val="B9DCCFD6"/>
+    <w:lvl w:ilvl="0" w:tplc="1FE89356">
+      <w:start w:val="1"/>
+      <w:numFmt w:val="decimal"/>
+      <w:lvlText w:val="%1."/>
+      <w:lvlJc w:val="left"/>
+      <w:pPr>
+        <w:ind w:left="1211" w:hanging="360"/>
+      </w:pPr>
+      <w:rPr>
+        <w:rFonts w:hint="default"/>
+      </w:rPr>
+    </w:lvl>
+    <w:lvl w:ilvl="1" w:tplc="0C0C0019" w:tentative="1">
+      <w:start w:val="1"/>
+      <w:numFmt w:val="lowerLetter"/>
+      <w:lvlText w:val="%2."/>
+      <w:lvlJc w:val="left"/>
+      <w:pPr>
+        <w:ind w:left="1931" w:hanging="360"/>
+      </w:pPr>
+    </w:lvl>
+    <w:lvl w:ilvl="2" w:tplc="0C0C001B" w:tentative="1">
+      <w:start w:val="1"/>
+      <w:numFmt w:val="lowerRoman"/>
+      <w:lvlText w:val="%3."/>
+      <w:lvlJc w:val="right"/>
+      <w:pPr>
+        <w:ind w:left="2651" w:hanging="180"/>
+      </w:pPr>
+    </w:lvl>
+    <w:lvl w:ilvl="3" w:tplc="0C0C000F" w:tentative="1">
+      <w:start w:val="1"/>
+      <w:numFmt w:val="decimal"/>
+      <w:lvlText w:val="%4."/>
+      <w:lvlJc w:val="left"/>
+      <w:pPr>
+        <w:ind w:left="3371" w:hanging="360"/>
+      </w:pPr>
+    </w:lvl>
+    <w:lvl w:ilvl="4" w:tplc="0C0C0019" w:tentative="1">
+      <w:start w:val="1"/>
+      <w:numFmt w:val="lowerLetter"/>
+      <w:lvlText w:val="%5."/>
+      <w:lvlJc w:val="left"/>
+      <w:pPr>
+        <w:ind w:left="4091" w:hanging="360"/>
+      </w:pPr>
+    </w:lvl>
+    <w:lvl w:ilvl="5" w:tplc="0C0C001B" w:tentative="1">
+      <w:start w:val="1"/>
+      <w:numFmt w:val="lowerRoman"/>
+      <w:lvlText w:val="%6."/>
+      <w:lvlJc w:val="right"/>
+      <w:pPr>
+        <w:ind w:left="4811" w:hanging="180"/>
+      </w:pPr>
+    </w:lvl>
+    <w:lvl w:ilvl="6" w:tplc="0C0C000F" w:tentative="1">
+      <w:start w:val="1"/>
+      <w:numFmt w:val="decimal"/>
+      <w:lvlText w:val="%7."/>
+      <w:lvlJc w:val="left"/>
+      <w:pPr>
+        <w:ind w:left="5531" w:hanging="360"/>
+      </w:pPr>
+    </w:lvl>
+    <w:lvl w:ilvl="7" w:tplc="0C0C0019" w:tentative="1">
+      <w:start w:val="1"/>
+      <w:numFmt w:val="lowerLetter"/>
+      <w:lvlText w:val="%8."/>
+      <w:lvlJc w:val="left"/>
+      <w:pPr>
+        <w:ind w:left="6251" w:hanging="360"/>
+      </w:pPr>
+    </w:lvl>
+    <w:lvl w:ilvl="8" w:tplc="0C0C001B" w:tentative="1">
+      <w:start w:val="1"/>
+      <w:numFmt w:val="lowerRoman"/>
+      <w:lvlText w:val="%9."/>
+      <w:lvlJc w:val="right"/>
+      <w:pPr>
+        <w:ind w:left="6971" w:hanging="180"/>
+      </w:pPr>
+    </w:lvl>
+  </w:abstractNum>
+  <w:abstractNum w:abstractNumId="1" w15:restartNumberingAfterBreak="0">
     <w:nsid w:val="390835CE"/>
     <w:multiLevelType w:val="hybridMultilevel"/>
     <w:tmpl w:val="26063640"/>
@@ -1090,6 +1884,9 @@
     </w:lvl>
   </w:abstractNum>
   <w:num w:numId="1" w16cid:durableId="305621661">
+    <w:abstractNumId w:val="1"/>
+  </w:num>
+  <w:num w:numId="2" w16cid:durableId="1694961027">
     <w:abstractNumId w:val="0"/>
   </w:num>
 </w:numbering>
@@ -1962,6 +2759,7 @@
         <w:ilvl w:val="1"/>
       </w:numPr>
       <w:spacing w:after="160" w:line="278" w:lineRule="auto"/>
+      <w:ind w:left="851"/>
       <w:jc w:val="left"/>
     </w:pPr>
     <w:rPr>
@@ -2254,6 +3052,50 @@
       <w:szCs w:val="20"/>
       <w:lang w:eastAsia="fr-FR"/>
       <w14:ligatures w14:val="none"/>
+    </w:rPr>
+  </w:style>
+  <w:style w:type="paragraph" w:styleId="En-ttedetabledesmatires">
+    <w:name w:val="TOC Heading"/>
+    <w:basedOn w:val="Titre1"/>
+    <w:next w:val="Normal"/>
+    <w:uiPriority w:val="39"/>
+    <w:unhideWhenUsed/>
+    <w:qFormat/>
+    <w:rsid w:val="00383CA4"/>
+    <w:pPr>
+      <w:spacing w:before="240" w:after="0" w:line="259" w:lineRule="auto"/>
+      <w:outlineLvl w:val="9"/>
+    </w:pPr>
+    <w:rPr>
+      <w:kern w:val="0"/>
+      <w:sz w:val="32"/>
+      <w:szCs w:val="32"/>
+      <w:lang w:eastAsia="fr-CA"/>
+      <w14:ligatures w14:val="none"/>
+    </w:rPr>
+  </w:style>
+  <w:style w:type="paragraph" w:styleId="TM1">
+    <w:name w:val="toc 1"/>
+    <w:basedOn w:val="Normal"/>
+    <w:next w:val="Normal"/>
+    <w:autoRedefine/>
+    <w:uiPriority w:val="39"/>
+    <w:unhideWhenUsed/>
+    <w:rsid w:val="00D14BB7"/>
+    <w:pPr>
+      <w:spacing w:after="100"/>
+      <w:ind w:left="0"/>
+    </w:pPr>
+  </w:style>
+  <w:style w:type="character" w:styleId="Lienhypertexte">
+    <w:name w:val="Hyperlink"/>
+    <w:basedOn w:val="Policepardfaut"/>
+    <w:uiPriority w:val="99"/>
+    <w:unhideWhenUsed/>
+    <w:rsid w:val="00D14BB7"/>
+    <w:rPr>
+      <w:color w:val="467886" w:themeColor="hyperlink"/>
+      <w:u w:val="single"/>
     </w:rPr>
   </w:style>
 </w:styles>
@@ -2572,4 +3414,16 @@
     </a:ext>
   </a:extLst>
 </a:theme>
+</file>
+
+<file path=customXml/item1.xml><?xml version="1.0" encoding="utf-8"?>
+<b:Sources xmlns:b="http://schemas.openxmlformats.org/officeDocument/2006/bibliography" xmlns="http://schemas.openxmlformats.org/officeDocument/2006/bibliography" SelectedStyle="\APASixthEditionOfficeOnline.xsl" StyleName="APA" Version="6"/>
+</file>
+
+<file path=customXml/itemProps1.xml><?xml version="1.0" encoding="utf-8"?>
+<ds:datastoreItem xmlns:ds="http://schemas.openxmlformats.org/officeDocument/2006/customXml" ds:itemID="{82DB2CF0-87CF-499E-A9A4-582709E1D6E4}">
+  <ds:schemaRefs>
+    <ds:schemaRef ds:uri="http://schemas.openxmlformats.org/officeDocument/2006/bibliography"/>
+  </ds:schemaRefs>
+</ds:datastoreItem>
 </file>
</xml_diff>

<commit_message>
rapport bien fait mais rien d'écrie v2
</commit_message>
<xml_diff>
--- a/Documentation/Rapport/Projet_Session.3.docx
+++ b/Documentation/Rapport/Projet_Session.3.docx
@@ -100,20 +100,619 @@
     <w:p/>
     <w:p>
       <w:pPr>
+        <w:ind w:left="0"/>
+        <w:rPr>
+          <w:rFonts w:ascii="Consolas" w:hAnsi="Consolas"/>
+        </w:rPr>
+      </w:pPr>
+      <w:r>
+        <w:rPr>
+          <w:rFonts w:ascii="Consolas" w:hAnsi="Consolas" w:cs="Arial"/>
+        </w:rPr>
+        <w:t xml:space="preserve">           </w:t>
+      </w:r>
+      <w:r>
+        <w:rPr>
+          <w:rFonts w:ascii="Consolas" w:hAnsi="Consolas" w:cs="Arial"/>
+        </w:rPr>
+        <w:t>██████╗</w:t>
+      </w:r>
+      <w:r>
+        <w:rPr>
+          <w:rFonts w:ascii="Consolas" w:hAnsi="Consolas"/>
+        </w:rPr>
+        <w:t xml:space="preserve">  </w:t>
+      </w:r>
+      <w:r>
+        <w:rPr>
+          <w:rFonts w:ascii="Consolas" w:hAnsi="Consolas"/>
+        </w:rPr>
+        <w:t xml:space="preserve"> </w:t>
+      </w:r>
+      <w:r>
+        <w:rPr>
+          <w:rFonts w:ascii="Consolas" w:hAnsi="Consolas" w:cs="Arial"/>
+        </w:rPr>
+        <w:t xml:space="preserve">█████╗ </w:t>
+      </w:r>
+      <w:r>
+        <w:rPr>
+          <w:rFonts w:ascii="Consolas" w:hAnsi="Consolas"/>
+        </w:rPr>
+        <w:t xml:space="preserve"> </w:t>
+      </w:r>
+      <w:r>
+        <w:rPr>
+          <w:rFonts w:ascii="Consolas" w:hAnsi="Consolas" w:cs="Arial"/>
+        </w:rPr>
+        <w:t>██████╗  ██████╗</w:t>
+      </w:r>
+      <w:r>
+        <w:rPr>
+          <w:rFonts w:ascii="Consolas" w:hAnsi="Consolas" w:cs="Arial"/>
+        </w:rPr>
+        <w:t xml:space="preserve">   </w:t>
+      </w:r>
+      <w:r>
+        <w:rPr>
+          <w:rFonts w:ascii="Consolas" w:hAnsi="Consolas" w:cs="Arial"/>
+        </w:rPr>
+        <w:t>██████╗</w:t>
+      </w:r>
+      <w:r>
+        <w:rPr>
+          <w:rFonts w:ascii="Consolas" w:hAnsi="Consolas" w:cs="Arial"/>
+        </w:rPr>
+        <w:t xml:space="preserve">  </w:t>
+      </w:r>
+      <w:r>
+        <w:rPr>
+          <w:rFonts w:ascii="Consolas" w:hAnsi="Consolas" w:cs="Arial"/>
+        </w:rPr>
+        <w:t>██████╗</w:t>
+      </w:r>
+      <w:r>
+        <w:rPr>
+          <w:rFonts w:ascii="Consolas" w:hAnsi="Consolas" w:cs="Arial"/>
+        </w:rPr>
+        <w:t xml:space="preserve">  </w:t>
+      </w:r>
+      <w:r>
+        <w:rPr>
+          <w:rFonts w:ascii="Consolas" w:hAnsi="Consolas" w:cs="Arial"/>
+        </w:rPr>
+        <w:t>████████╗</w:t>
+      </w:r>
+    </w:p>
+    <w:p>
+      <w:pPr>
+        <w:ind w:left="0"/>
+        <w:rPr>
+          <w:rFonts w:ascii="Consolas" w:hAnsi="Consolas"/>
+        </w:rPr>
+      </w:pPr>
+      <w:r>
+        <w:rPr>
+          <w:rFonts w:ascii="Consolas" w:hAnsi="Consolas" w:cs="Arial"/>
+        </w:rPr>
+        <w:t xml:space="preserve">           </w:t>
+      </w:r>
+      <w:r>
+        <w:rPr>
+          <w:rFonts w:ascii="Consolas" w:hAnsi="Consolas" w:cs="Arial"/>
+        </w:rPr>
+        <w:t>██╔══██╗ ██╔══██╗</w:t>
+      </w:r>
+      <w:r>
+        <w:rPr>
+          <w:rFonts w:ascii="Consolas" w:hAnsi="Consolas"/>
+        </w:rPr>
+        <w:t xml:space="preserve"> </w:t>
+      </w:r>
+      <w:r>
+        <w:rPr>
+          <w:rFonts w:ascii="Consolas" w:hAnsi="Consolas" w:cs="Arial"/>
+        </w:rPr>
+        <w:t>██╔══██╗</w:t>
+      </w:r>
+      <w:r>
+        <w:rPr>
+          <w:rFonts w:ascii="Consolas" w:hAnsi="Consolas"/>
+        </w:rPr>
+        <w:t xml:space="preserve"> </w:t>
+      </w:r>
+      <w:r>
+        <w:rPr>
+          <w:rFonts w:ascii="Consolas" w:hAnsi="Consolas" w:cs="Arial"/>
+        </w:rPr>
+        <w:t>██╔══██╗</w:t>
+      </w:r>
+      <w:r>
+        <w:rPr>
+          <w:rFonts w:ascii="Consolas" w:hAnsi="Consolas"/>
+        </w:rPr>
+        <w:t xml:space="preserve"> </w:t>
+      </w:r>
+      <w:r>
+        <w:rPr>
+          <w:rFonts w:ascii="Consolas" w:hAnsi="Consolas" w:cs="Arial"/>
+        </w:rPr>
+        <w:t>██╔═══██╗</w:t>
+      </w:r>
+      <w:r>
+        <w:rPr>
+          <w:rFonts w:ascii="Consolas" w:hAnsi="Consolas" w:cs="Arial"/>
+        </w:rPr>
+        <w:t xml:space="preserve"> </w:t>
+      </w:r>
+      <w:r>
+        <w:rPr>
+          <w:rFonts w:ascii="Consolas" w:hAnsi="Consolas" w:cs="Arial"/>
+        </w:rPr>
+        <w:t>██╔══██╗</w:t>
+      </w:r>
+      <w:r>
+        <w:rPr>
+          <w:rFonts w:ascii="Consolas" w:hAnsi="Consolas" w:cs="Arial"/>
+        </w:rPr>
+        <w:t xml:space="preserve">    </w:t>
+      </w:r>
+      <w:r>
+        <w:rPr>
+          <w:rFonts w:ascii="Consolas" w:hAnsi="Consolas" w:cs="Arial"/>
+        </w:rPr>
+        <w:t>██╔══╝</w:t>
+      </w:r>
+    </w:p>
+    <w:p>
+      <w:pPr>
+        <w:ind w:left="0"/>
+        <w:rPr>
+          <w:rFonts w:ascii="Consolas" w:hAnsi="Consolas"/>
+        </w:rPr>
+      </w:pPr>
+      <w:r>
+        <w:rPr>
+          <w:rFonts w:ascii="Consolas" w:hAnsi="Consolas" w:cs="Arial"/>
+        </w:rPr>
+        <w:t xml:space="preserve">           </w:t>
+      </w:r>
+      <w:r>
+        <w:rPr>
+          <w:rFonts w:ascii="Consolas" w:hAnsi="Consolas" w:cs="Arial"/>
+        </w:rPr>
+        <w:t>██║  ██║ ██║  ██║ ██║  ██║ ██║  ██║</w:t>
+      </w:r>
+      <w:r>
+        <w:rPr>
+          <w:rFonts w:ascii="Consolas" w:hAnsi="Consolas" w:cs="Arial"/>
+        </w:rPr>
+        <w:t xml:space="preserve"> </w:t>
+      </w:r>
+      <w:r>
+        <w:rPr>
+          <w:rFonts w:ascii="Consolas" w:hAnsi="Consolas" w:cs="Arial"/>
+        </w:rPr>
+        <w:t>██║</w:t>
+      </w:r>
+      <w:r>
+        <w:rPr>
+          <w:rFonts w:ascii="Consolas" w:hAnsi="Consolas" w:cs="Arial"/>
+        </w:rPr>
+        <w:t xml:space="preserve">   </w:t>
+      </w:r>
+      <w:r>
+        <w:rPr>
+          <w:rFonts w:ascii="Consolas" w:hAnsi="Consolas" w:cs="Arial"/>
+        </w:rPr>
+        <w:t>██║</w:t>
+      </w:r>
+      <w:r>
+        <w:rPr>
+          <w:rFonts w:ascii="Consolas" w:hAnsi="Consolas" w:cs="Arial"/>
+        </w:rPr>
+        <w:t xml:space="preserve"> </w:t>
+      </w:r>
+      <w:r>
+        <w:rPr>
+          <w:rFonts w:ascii="Consolas" w:hAnsi="Consolas" w:cs="Arial"/>
+        </w:rPr>
+        <w:t>██║  ██║</w:t>
+      </w:r>
+      <w:r>
+        <w:rPr>
+          <w:rFonts w:ascii="Consolas" w:hAnsi="Consolas" w:cs="Arial"/>
+        </w:rPr>
+        <w:t xml:space="preserve">    </w:t>
+      </w:r>
+      <w:r>
+        <w:rPr>
+          <w:rFonts w:ascii="Consolas" w:hAnsi="Consolas" w:cs="Arial"/>
+        </w:rPr>
+        <w:t>██║</w:t>
+      </w:r>
+    </w:p>
+    <w:p>
+      <w:pPr>
+        <w:ind w:left="0"/>
+        <w:rPr>
+          <w:rFonts w:ascii="Consolas" w:hAnsi="Consolas"/>
+        </w:rPr>
+      </w:pPr>
+      <w:r>
+        <w:rPr>
+          <w:rFonts w:ascii="Consolas" w:hAnsi="Consolas" w:cs="Arial"/>
+        </w:rPr>
+        <w:t xml:space="preserve">           </w:t>
+      </w:r>
+      <w:r>
+        <w:rPr>
+          <w:rFonts w:ascii="Consolas" w:hAnsi="Consolas" w:cs="Arial"/>
+        </w:rPr>
+        <w:t>██████╔╝ ███████║ ██████╔╝ ██████╔╝</w:t>
+      </w:r>
+      <w:r>
+        <w:rPr>
+          <w:rFonts w:ascii="Consolas" w:hAnsi="Consolas" w:cs="Arial"/>
+        </w:rPr>
+        <w:t xml:space="preserve"> </w:t>
+      </w:r>
+      <w:r>
+        <w:rPr>
+          <w:rFonts w:ascii="Consolas" w:hAnsi="Consolas" w:cs="Arial"/>
+        </w:rPr>
+        <w:t>██║</w:t>
+      </w:r>
+      <w:r>
+        <w:rPr>
+          <w:rFonts w:ascii="Consolas" w:hAnsi="Consolas" w:cs="Arial"/>
+        </w:rPr>
+        <w:t xml:space="preserve">   </w:t>
+      </w:r>
+      <w:r>
+        <w:rPr>
+          <w:rFonts w:ascii="Consolas" w:hAnsi="Consolas" w:cs="Arial"/>
+        </w:rPr>
+        <w:t>██║</w:t>
+      </w:r>
+      <w:r>
+        <w:rPr>
+          <w:rFonts w:ascii="Consolas" w:hAnsi="Consolas" w:cs="Arial"/>
+        </w:rPr>
+        <w:t xml:space="preserve"> </w:t>
+      </w:r>
+      <w:r>
+        <w:rPr>
+          <w:rFonts w:ascii="Consolas" w:hAnsi="Consolas" w:cs="Arial"/>
+        </w:rPr>
+        <w:t>██████╔╝</w:t>
+      </w:r>
+      <w:r>
+        <w:rPr>
+          <w:rFonts w:ascii="Consolas" w:hAnsi="Consolas" w:cs="Arial"/>
+        </w:rPr>
+        <w:t xml:space="preserve">    </w:t>
+      </w:r>
+      <w:r>
+        <w:rPr>
+          <w:rFonts w:ascii="Consolas" w:hAnsi="Consolas" w:cs="Arial"/>
+        </w:rPr>
+        <w:t>██║</w:t>
+      </w:r>
+    </w:p>
+    <w:p>
+      <w:pPr>
+        <w:ind w:left="0"/>
+        <w:rPr>
+          <w:rFonts w:ascii="Consolas" w:hAnsi="Consolas"/>
+        </w:rPr>
+      </w:pPr>
+      <w:r>
+        <w:rPr>
+          <w:rFonts w:ascii="Consolas" w:hAnsi="Consolas" w:cs="Arial"/>
+        </w:rPr>
+        <w:t xml:space="preserve">           </w:t>
+      </w:r>
+      <w:r>
+        <w:rPr>
+          <w:rFonts w:ascii="Consolas" w:hAnsi="Consolas" w:cs="Arial"/>
+        </w:rPr>
+        <w:t>██╔══██╗ ██╔══██║ ██╔═══╝  ██╔═══╝</w:t>
+      </w:r>
+      <w:r>
+        <w:rPr>
+          <w:rFonts w:ascii="Consolas" w:hAnsi="Consolas" w:cs="Arial"/>
+        </w:rPr>
+        <w:t xml:space="preserve">  </w:t>
+      </w:r>
+      <w:r>
+        <w:rPr>
+          <w:rFonts w:ascii="Consolas" w:hAnsi="Consolas" w:cs="Arial"/>
+        </w:rPr>
+        <w:t>██║</w:t>
+      </w:r>
+      <w:r>
+        <w:rPr>
+          <w:rFonts w:ascii="Consolas" w:hAnsi="Consolas" w:cs="Arial"/>
+        </w:rPr>
+        <w:t xml:space="preserve">   </w:t>
+      </w:r>
+      <w:r>
+        <w:rPr>
+          <w:rFonts w:ascii="Consolas" w:hAnsi="Consolas" w:cs="Arial"/>
+        </w:rPr>
+        <w:t>██║</w:t>
+      </w:r>
+      <w:r>
+        <w:rPr>
+          <w:rFonts w:ascii="Consolas" w:hAnsi="Consolas" w:cs="Arial"/>
+        </w:rPr>
+        <w:t xml:space="preserve"> </w:t>
+      </w:r>
+      <w:r>
+        <w:rPr>
+          <w:rFonts w:ascii="Consolas" w:hAnsi="Consolas" w:cs="Arial"/>
+        </w:rPr>
+        <w:t>██╔══██╗</w:t>
+      </w:r>
+      <w:r>
+        <w:rPr>
+          <w:rFonts w:ascii="Consolas" w:hAnsi="Consolas" w:cs="Arial"/>
+        </w:rPr>
+        <w:t xml:space="preserve">    </w:t>
+      </w:r>
+      <w:r>
+        <w:rPr>
+          <w:rFonts w:ascii="Consolas" w:hAnsi="Consolas" w:cs="Arial"/>
+        </w:rPr>
+        <w:t>██║</w:t>
+      </w:r>
+    </w:p>
+    <w:p>
+      <w:pPr>
+        <w:ind w:left="0"/>
+        <w:rPr>
+          <w:rFonts w:ascii="Consolas" w:hAnsi="Consolas"/>
+        </w:rPr>
+      </w:pPr>
+      <w:r>
+        <w:rPr>
+          <w:rFonts w:ascii="Consolas" w:hAnsi="Consolas" w:cs="Arial"/>
+        </w:rPr>
+        <w:t xml:space="preserve">           </w:t>
+      </w:r>
+      <w:r>
+        <w:rPr>
+          <w:rFonts w:ascii="Consolas" w:hAnsi="Consolas" w:cs="Arial"/>
+        </w:rPr>
+        <w:t>██║</w:t>
+      </w:r>
+      <w:r>
+        <w:rPr>
+          <w:rFonts w:ascii="Consolas" w:hAnsi="Consolas"/>
+        </w:rPr>
+        <w:t xml:space="preserve">  </w:t>
+      </w:r>
+      <w:r>
+        <w:rPr>
+          <w:rFonts w:ascii="Consolas" w:hAnsi="Consolas" w:cs="Arial"/>
+        </w:rPr>
+        <w:t>██║ ██║  ██║ ██║      ██║</w:t>
+      </w:r>
+      <w:r>
+        <w:rPr>
+          <w:rFonts w:ascii="Consolas" w:hAnsi="Consolas" w:cs="Arial"/>
+        </w:rPr>
+        <w:t xml:space="preserve">      </w:t>
+      </w:r>
+      <w:r>
+        <w:rPr>
+          <w:rFonts w:ascii="Consolas" w:hAnsi="Consolas" w:cs="Arial"/>
+        </w:rPr>
+        <w:t>╚██████╔╝</w:t>
+      </w:r>
+      <w:r>
+        <w:rPr>
+          <w:rFonts w:ascii="Consolas" w:hAnsi="Consolas" w:cs="Arial"/>
+        </w:rPr>
+        <w:t xml:space="preserve"> </w:t>
+      </w:r>
+      <w:r>
+        <w:rPr>
+          <w:rFonts w:ascii="Consolas" w:hAnsi="Consolas" w:cs="Arial"/>
+        </w:rPr>
+        <w:t>██║</w:t>
+      </w:r>
+      <w:r>
+        <w:rPr>
+          <w:rFonts w:ascii="Consolas" w:hAnsi="Consolas"/>
+        </w:rPr>
+        <w:t xml:space="preserve">  </w:t>
+      </w:r>
+      <w:r>
+        <w:rPr>
+          <w:rFonts w:ascii="Consolas" w:hAnsi="Consolas" w:cs="Arial"/>
+        </w:rPr>
+        <w:t>██║</w:t>
+      </w:r>
+      <w:r>
+        <w:rPr>
+          <w:rFonts w:ascii="Consolas" w:hAnsi="Consolas" w:cs="Arial"/>
+        </w:rPr>
+        <w:t xml:space="preserve">    </w:t>
+      </w:r>
+      <w:r>
+        <w:rPr>
+          <w:rFonts w:ascii="Consolas" w:hAnsi="Consolas" w:cs="Arial"/>
+        </w:rPr>
+        <w:t>██║</w:t>
+      </w:r>
+    </w:p>
+    <w:p>
+      <w:pPr>
+        <w:ind w:left="0"/>
+        <w:rPr>
+          <w:rFonts w:ascii="Consolas" w:hAnsi="Consolas"/>
+        </w:rPr>
+      </w:pPr>
+      <w:r>
+        <w:rPr>
+          <w:rFonts w:ascii="Consolas" w:hAnsi="Consolas" w:cs="Arial"/>
+        </w:rPr>
+        <w:t xml:space="preserve">           </w:t>
+      </w:r>
+      <w:r>
+        <w:rPr>
+          <w:rFonts w:ascii="Consolas" w:hAnsi="Consolas" w:cs="Arial"/>
+        </w:rPr>
+        <w:t>╚═╝</w:t>
+      </w:r>
+      <w:r>
+        <w:rPr>
+          <w:rFonts w:ascii="Consolas" w:hAnsi="Consolas"/>
+        </w:rPr>
+        <w:t xml:space="preserve">  </w:t>
+      </w:r>
+      <w:r>
+        <w:rPr>
+          <w:rFonts w:ascii="Consolas" w:hAnsi="Consolas" w:cs="Arial"/>
+        </w:rPr>
+        <w:t>╚═╝ ╚═╝</w:t>
+      </w:r>
+      <w:r>
+        <w:rPr>
+          <w:rFonts w:ascii="Consolas" w:hAnsi="Consolas"/>
+        </w:rPr>
+        <w:t xml:space="preserve"> </w:t>
+      </w:r>
+      <w:r>
+        <w:rPr>
+          <w:rFonts w:ascii="Consolas" w:hAnsi="Consolas"/>
+        </w:rPr>
+        <w:t xml:space="preserve"> </w:t>
+      </w:r>
+      <w:r>
+        <w:rPr>
+          <w:rFonts w:ascii="Consolas" w:hAnsi="Consolas" w:cs="Arial"/>
+        </w:rPr>
+        <w:t xml:space="preserve">╚═╝ ╚═╝     </w:t>
+      </w:r>
+      <w:r>
+        <w:rPr>
+          <w:rFonts w:ascii="Consolas" w:hAnsi="Consolas" w:cs="Arial"/>
+        </w:rPr>
+        <w:t xml:space="preserve"> </w:t>
+      </w:r>
+      <w:r>
+        <w:rPr>
+          <w:rFonts w:ascii="Consolas" w:hAnsi="Consolas" w:cs="Arial"/>
+        </w:rPr>
+        <w:t>╚═╝</w:t>
+      </w:r>
+      <w:r>
+        <w:rPr>
+          <w:rFonts w:ascii="Consolas" w:hAnsi="Consolas" w:cs="Arial"/>
+        </w:rPr>
+        <w:t xml:space="preserve">        </w:t>
+      </w:r>
+      <w:r>
+        <w:rPr>
+          <w:rFonts w:ascii="Consolas" w:hAnsi="Consolas" w:cs="Arial"/>
+        </w:rPr>
+        <w:t>╚════╝</w:t>
+      </w:r>
+      <w:r>
+        <w:rPr>
+          <w:rFonts w:ascii="Consolas" w:hAnsi="Consolas" w:cs="Arial"/>
+        </w:rPr>
+        <w:t xml:space="preserve">  </w:t>
+      </w:r>
+      <w:r>
+        <w:rPr>
+          <w:rFonts w:ascii="Consolas" w:hAnsi="Consolas" w:cs="Arial"/>
+        </w:rPr>
+        <w:t>╚═╝</w:t>
+      </w:r>
+      <w:r>
+        <w:rPr>
+          <w:rFonts w:ascii="Consolas" w:hAnsi="Consolas"/>
+        </w:rPr>
+        <w:t xml:space="preserve">  </w:t>
+      </w:r>
+      <w:r>
+        <w:rPr>
+          <w:rFonts w:ascii="Consolas" w:hAnsi="Consolas" w:cs="Arial"/>
+        </w:rPr>
+        <w:t>╚═╝</w:t>
+      </w:r>
+      <w:r>
+        <w:rPr>
+          <w:rFonts w:ascii="Consolas" w:hAnsi="Consolas" w:cs="Arial"/>
+        </w:rPr>
+        <w:t xml:space="preserve">    </w:t>
+      </w:r>
+      <w:r>
+        <w:rPr>
+          <w:rFonts w:ascii="Consolas" w:hAnsi="Consolas" w:cs="Arial"/>
+        </w:rPr>
+        <w:t>╚═╝</w:t>
+      </w:r>
+    </w:p>
+    <w:p>
+      <w:pPr>
         <w:pStyle w:val="PageTitre"/>
+        <w:jc w:val="both"/>
         <w:rPr>
           <w:b/>
           <w:sz w:val="40"/>
           <w:szCs w:val="40"/>
         </w:rPr>
       </w:pPr>
-      <w:r>
+    </w:p>
+    <w:p>
+      <w:pPr>
+        <w:pStyle w:val="PageTitre"/>
         <w:rPr>
           <w:b/>
           <w:sz w:val="40"/>
           <w:szCs w:val="40"/>
         </w:rPr>
-        <w:t>RAPPORT</w:t>
+      </w:pPr>
+      <w:r>
+        <w:rPr>
+          <w:b/>
+          <w:sz w:val="40"/>
+          <w:szCs w:val="40"/>
+        </w:rPr>
+        <w:t>Projet de fin de session</w:t>
+      </w:r>
+    </w:p>
+    <w:p>
+      <w:pPr>
+        <w:pStyle w:val="PageTitre"/>
+        <w:rPr>
+          <w:b/>
+          <w:sz w:val="40"/>
+          <w:szCs w:val="40"/>
+        </w:rPr>
+      </w:pPr>
+    </w:p>
+    <w:p>
+      <w:pPr>
+        <w:pStyle w:val="PageTitre"/>
+        <w:rPr>
+          <w:b/>
+          <w:sz w:val="40"/>
+          <w:szCs w:val="40"/>
+        </w:rPr>
+      </w:pPr>
+      <w:r>
+        <w:rPr>
+          <w:b/>
+          <w:sz w:val="40"/>
+          <w:szCs w:val="40"/>
+        </w:rPr>
+        <w:t>Programme de TÉP</w:t>
       </w:r>
     </w:p>
     <w:p>
@@ -122,55 +721,211 @@
         <w:jc w:val="both"/>
         <w:rPr>
           <w:b/>
+          <w:sz w:val="32"/>
+          <w:szCs w:val="32"/>
+        </w:rPr>
+      </w:pPr>
+    </w:p>
+    <w:p>
+      <w:pPr>
+        <w:pStyle w:val="PageTitre"/>
+        <w:ind w:left="2832" w:firstLine="708"/>
+        <w:jc w:val="both"/>
+        <w:rPr>
+          <w:b/>
           <w:sz w:val="40"/>
           <w:szCs w:val="40"/>
         </w:rPr>
       </w:pPr>
-    </w:p>
-    <w:p>
-      <w:pPr>
-        <w:pStyle w:val="PageTitre"/>
+      <w:r>
+        <w:rPr>
+          <w:b/>
+          <w:sz w:val="32"/>
+          <w:szCs w:val="32"/>
+        </w:rPr>
+        <w:t xml:space="preserve"> </w:t>
+      </w:r>
+      <w:r>
         <w:rPr>
           <w:b/>
           <w:sz w:val="40"/>
           <w:szCs w:val="40"/>
         </w:rPr>
-      </w:pPr>
-      <w:r>
+        <w:t xml:space="preserve">Cours : </w:t>
+      </w:r>
+    </w:p>
+    <w:p>
+      <w:pPr>
+        <w:pStyle w:val="PageTitre"/>
+        <w:ind w:firstLine="360"/>
+        <w:rPr>
+          <w:b/>
+          <w:bCs/>
+        </w:rPr>
+      </w:pPr>
+      <w:r>
+        <w:rPr>
+          <w:b/>
+        </w:rPr>
+        <w:t>-243-336-LI DÉVELOPPEMENT DE PRODUITS 3 : DESSIN ET</w:t>
+      </w:r>
+      <w:r>
+        <w:rPr>
+          <w:b/>
+          <w:bCs/>
+        </w:rPr>
+        <w:t>ASSEMBLAGES</w:t>
+      </w:r>
+    </w:p>
+    <w:p>
+      <w:pPr>
+        <w:pStyle w:val="PageTitre"/>
+        <w:ind w:left="720"/>
+        <w:rPr>
+          <w:b/>
+          <w:bCs/>
+        </w:rPr>
+      </w:pPr>
+      <w:r>
+        <w:rPr>
+          <w:b/>
+          <w:bCs/>
+        </w:rPr>
+        <w:t xml:space="preserve">-243-356-LI PROGRAMMATION 3 : </w:t>
+      </w:r>
+      <w:r>
+        <w:rPr>
+          <w:b/>
+          <w:bCs/>
+        </w:rPr>
+        <w:t xml:space="preserve">    </w:t>
+      </w:r>
+      <w:r>
+        <w:rPr>
+          <w:b/>
+          <w:bCs/>
+        </w:rPr>
+        <w:t>MICROCONTRÔLEURS ET PÉRIPHÉRIQUES</w:t>
+      </w:r>
+    </w:p>
+    <w:p>
+      <w:pPr>
+        <w:pStyle w:val="PageTitre"/>
+        <w:rPr>
+          <w:b/>
+          <w:bCs/>
+        </w:rPr>
+      </w:pPr>
+      <w:r>
+        <w:rPr>
+          <w:b/>
+        </w:rPr>
+        <w:t>-</w:t>
+      </w:r>
+      <w:r>
+        <w:rPr>
+          <w:b/>
+          <w:bCs/>
+        </w:rPr>
+        <w:t>243-376-LI ÉLECTRONIQUE 3 :</w:t>
+      </w:r>
+    </w:p>
+    <w:p>
+      <w:pPr>
+        <w:pStyle w:val="PageTitre"/>
+        <w:rPr>
+          <w:b/>
+          <w:bCs/>
+        </w:rPr>
+      </w:pPr>
+      <w:r>
+        <w:rPr>
+          <w:b/>
+          <w:bCs/>
+        </w:rPr>
+        <w:t>CIRCUITS ANALOGIQUES</w:t>
+      </w:r>
+    </w:p>
+    <w:p>
+      <w:pPr>
+        <w:pStyle w:val="PageTitre"/>
+        <w:jc w:val="both"/>
+        <w:rPr>
+          <w:b/>
+          <w:sz w:val="32"/>
+          <w:szCs w:val="32"/>
+        </w:rPr>
+      </w:pPr>
+    </w:p>
+    <w:p>
+      <w:pPr>
+        <w:pStyle w:val="PageTitre"/>
+        <w:jc w:val="both"/>
+        <w:rPr>
+          <w:b/>
+          <w:sz w:val="32"/>
+          <w:szCs w:val="32"/>
+        </w:rPr>
+      </w:pPr>
+    </w:p>
+    <w:p>
+      <w:pPr>
+        <w:pStyle w:val="PageTitre"/>
         <w:rPr>
           <w:b/>
           <w:sz w:val="40"/>
           <w:szCs w:val="40"/>
         </w:rPr>
-        <w:t>Projet de fin de session</w:t>
-      </w:r>
-    </w:p>
-    <w:p>
-      <w:pPr>
-        <w:pStyle w:val="PageTitre"/>
+      </w:pPr>
+      <w:r>
         <w:rPr>
           <w:b/>
           <w:sz w:val="40"/>
           <w:szCs w:val="40"/>
         </w:rPr>
-      </w:pPr>
+        <w:t xml:space="preserve">Présenté par : </w:t>
+      </w:r>
     </w:p>
     <w:p>
       <w:pPr>
         <w:pStyle w:val="PageTitre"/>
         <w:rPr>
           <w:b/>
-          <w:sz w:val="40"/>
-          <w:szCs w:val="40"/>
-        </w:rPr>
-      </w:pPr>
-      <w:r>
-        <w:rPr>
-          <w:b/>
-          <w:sz w:val="40"/>
-          <w:szCs w:val="40"/>
-        </w:rPr>
-        <w:t>Programme de TÉP</w:t>
+        </w:rPr>
+      </w:pPr>
+      <w:r>
+        <w:rPr>
+          <w:b/>
+        </w:rPr>
+        <w:t>Jessica Di Stefano,</w:t>
+      </w:r>
+    </w:p>
+    <w:p>
+      <w:pPr>
+        <w:pStyle w:val="PageTitre"/>
+        <w:rPr>
+          <w:b/>
+        </w:rPr>
+      </w:pPr>
+      <w:r>
+        <w:rPr>
+          <w:b/>
+        </w:rPr>
+        <w:t xml:space="preserve">Thomas Cazzolato et </w:t>
+      </w:r>
+    </w:p>
+    <w:p>
+      <w:pPr>
+        <w:pStyle w:val="PageTitre"/>
+        <w:rPr>
+          <w:b/>
+        </w:rPr>
+      </w:pPr>
+      <w:r>
+        <w:rPr>
+          <w:b/>
+        </w:rPr>
+        <w:t>Javier Bolduc</w:t>
       </w:r>
     </w:p>
     <w:p>
@@ -187,122 +942,81 @@
     <w:p>
       <w:pPr>
         <w:pStyle w:val="PageTitre"/>
-        <w:jc w:val="both"/>
+        <w:rPr>
+          <w:b/>
+        </w:rPr>
+      </w:pPr>
+      <w:r>
         <w:rPr>
           <w:b/>
           <w:sz w:val="32"/>
           <w:szCs w:val="32"/>
         </w:rPr>
-      </w:pPr>
+        <w:t xml:space="preserve">Présenté à : </w:t>
+      </w:r>
+      <w:r>
+        <w:rPr>
+          <w:b/>
+        </w:rPr>
+        <w:t xml:space="preserve">Kevin Cotton, </w:t>
+      </w:r>
     </w:p>
     <w:p>
       <w:pPr>
         <w:pStyle w:val="PageTitre"/>
         <w:rPr>
           <w:b/>
-          <w:sz w:val="40"/>
-          <w:szCs w:val="40"/>
-        </w:rPr>
-      </w:pPr>
-      <w:r>
-        <w:rPr>
-          <w:b/>
-          <w:sz w:val="40"/>
-          <w:szCs w:val="40"/>
-        </w:rPr>
-        <w:t xml:space="preserve">Cours : </w:t>
+        </w:rPr>
+      </w:pPr>
+      <w:r>
+        <w:rPr>
+          <w:b/>
+        </w:rPr>
+        <w:t xml:space="preserve">François Bouchard, </w:t>
       </w:r>
     </w:p>
     <w:p>
       <w:pPr>
         <w:pStyle w:val="PageTitre"/>
-        <w:ind w:firstLine="360"/>
-        <w:rPr>
-          <w:b/>
-          <w:bCs/>
-        </w:rPr>
-      </w:pPr>
-      <w:r>
-        <w:rPr>
-          <w:b/>
-        </w:rPr>
-        <w:t>-243-336-LI DÉVELOPPEMENT DE PRODUITS 3 : DESSIN ET</w:t>
-      </w:r>
-      <w:r>
-        <w:rPr>
-          <w:b/>
-          <w:bCs/>
-        </w:rPr>
-        <w:t>ASSEMBLAGES</w:t>
+        <w:rPr>
+          <w:b/>
+        </w:rPr>
+      </w:pPr>
+      <w:r>
+        <w:rPr>
+          <w:b/>
+        </w:rPr>
+        <w:t xml:space="preserve">François </w:t>
+      </w:r>
+      <w:proofErr w:type="spellStart"/>
+      <w:r>
+        <w:rPr>
+          <w:b/>
+        </w:rPr>
+        <w:t>Ruelland</w:t>
+      </w:r>
+      <w:proofErr w:type="spellEnd"/>
+      <w:r>
+        <w:rPr>
+          <w:b/>
+        </w:rPr>
+        <w:t xml:space="preserve"> et </w:t>
       </w:r>
     </w:p>
     <w:p>
       <w:pPr>
         <w:pStyle w:val="PageTitre"/>
-        <w:ind w:left="720"/>
-        <w:rPr>
-          <w:b/>
-          <w:bCs/>
-        </w:rPr>
-      </w:pPr>
-      <w:r>
-        <w:rPr>
-          <w:b/>
-          <w:bCs/>
-        </w:rPr>
-        <w:t xml:space="preserve">-243-356-LI PROGRAMMATION 3 : </w:t>
-      </w:r>
-      <w:r>
-        <w:rPr>
-          <w:b/>
-          <w:bCs/>
-        </w:rPr>
-        <w:t xml:space="preserve">    </w:t>
-      </w:r>
-      <w:r>
-        <w:rPr>
-          <w:b/>
-          <w:bCs/>
-        </w:rPr>
-        <w:t>MICROCONTRÔLEURS ET PÉRIPHÉRIQUES</w:t>
-      </w:r>
-    </w:p>
-    <w:p>
-      <w:pPr>
-        <w:pStyle w:val="PageTitre"/>
-        <w:rPr>
-          <w:b/>
-          <w:bCs/>
-        </w:rPr>
-      </w:pPr>
-      <w:r>
-        <w:rPr>
-          <w:b/>
-        </w:rPr>
-        <w:t>-</w:t>
-      </w:r>
-      <w:r>
-        <w:rPr>
-          <w:b/>
-          <w:bCs/>
-        </w:rPr>
-        <w:t>243-376-LI ÉLECTRONIQUE 3 :</w:t>
-      </w:r>
-    </w:p>
-    <w:p>
-      <w:pPr>
-        <w:pStyle w:val="PageTitre"/>
-        <w:rPr>
-          <w:b/>
-          <w:bCs/>
-        </w:rPr>
-      </w:pPr>
-      <w:r>
-        <w:rPr>
-          <w:b/>
-          <w:bCs/>
-        </w:rPr>
-        <w:t>CIRCUITS ANALOGIQUES</w:t>
+        <w:rPr>
+          <w:b/>
+          <w:sz w:val="32"/>
+          <w:szCs w:val="32"/>
+        </w:rPr>
+      </w:pPr>
+      <w:r>
+        <w:rPr>
+          <w:b/>
+        </w:rPr>
+        <w:t>Gabriel Fortin-Bélanger</w:t>
       </w:r>
     </w:p>
     <w:p>
@@ -319,235 +1033,29 @@
     <w:p>
       <w:pPr>
         <w:pStyle w:val="PageTitre"/>
-        <w:jc w:val="both"/>
+        <w:rPr>
+          <w:b/>
+        </w:rPr>
+      </w:pPr>
+      <w:r>
         <w:rPr>
           <w:b/>
           <w:sz w:val="32"/>
           <w:szCs w:val="32"/>
         </w:rPr>
-      </w:pPr>
-    </w:p>
-    <w:p>
-      <w:pPr>
-        <w:pStyle w:val="PageTitre"/>
-        <w:rPr>
-          <w:b/>
-          <w:sz w:val="40"/>
-          <w:szCs w:val="40"/>
-        </w:rPr>
-      </w:pPr>
-      <w:r>
-        <w:rPr>
-          <w:b/>
-          <w:sz w:val="40"/>
-          <w:szCs w:val="40"/>
-        </w:rPr>
-        <w:t xml:space="preserve">Présenté par : </w:t>
-      </w:r>
-    </w:p>
-    <w:p>
-      <w:pPr>
-        <w:pStyle w:val="PageTitre"/>
-        <w:rPr>
-          <w:b/>
-        </w:rPr>
-      </w:pPr>
-      <w:r>
-        <w:rPr>
-          <w:b/>
-        </w:rPr>
-        <w:t>Jessica Di Stefano,</w:t>
-      </w:r>
-    </w:p>
-    <w:p>
-      <w:pPr>
-        <w:pStyle w:val="PageTitre"/>
-        <w:rPr>
-          <w:b/>
-        </w:rPr>
-      </w:pPr>
-      <w:r>
-        <w:rPr>
-          <w:b/>
-        </w:rPr>
-        <w:t xml:space="preserve">Thomas Cazzolato et </w:t>
-      </w:r>
-    </w:p>
-    <w:p>
-      <w:pPr>
-        <w:pStyle w:val="PageTitre"/>
-        <w:rPr>
-          <w:b/>
-        </w:rPr>
-      </w:pPr>
-      <w:r>
-        <w:rPr>
-          <w:b/>
-        </w:rPr>
-        <w:t>Javier Bolduc</w:t>
+        <w:t xml:space="preserve">Date : </w:t>
+      </w:r>
+      <w:r>
+        <w:rPr>
+          <w:b/>
+        </w:rPr>
+        <w:t>20 Novembre 2025</w:t>
       </w:r>
     </w:p>
     <w:p>
       <w:pPr>
         <w:pStyle w:val="PageTitre"/>
         <w:jc w:val="both"/>
-        <w:rPr>
-          <w:b/>
-          <w:sz w:val="32"/>
-          <w:szCs w:val="32"/>
-        </w:rPr>
-      </w:pPr>
-    </w:p>
-    <w:p>
-      <w:pPr>
-        <w:pStyle w:val="PageTitre"/>
-        <w:rPr>
-          <w:b/>
-        </w:rPr>
-      </w:pPr>
-      <w:r>
-        <w:rPr>
-          <w:b/>
-          <w:sz w:val="32"/>
-          <w:szCs w:val="32"/>
-        </w:rPr>
-        <w:t xml:space="preserve">Présenté à : </w:t>
-      </w:r>
-      <w:r>
-        <w:rPr>
-          <w:b/>
-        </w:rPr>
-        <w:t xml:space="preserve">Kevin Cotton, </w:t>
-      </w:r>
-    </w:p>
-    <w:p>
-      <w:pPr>
-        <w:pStyle w:val="PageTitre"/>
-        <w:rPr>
-          <w:b/>
-        </w:rPr>
-      </w:pPr>
-      <w:r>
-        <w:rPr>
-          <w:b/>
-        </w:rPr>
-        <w:t xml:space="preserve">François Bouchard, </w:t>
-      </w:r>
-    </w:p>
-    <w:p>
-      <w:pPr>
-        <w:pStyle w:val="PageTitre"/>
-        <w:rPr>
-          <w:b/>
-        </w:rPr>
-      </w:pPr>
-      <w:r>
-        <w:rPr>
-          <w:b/>
-        </w:rPr>
-        <w:t xml:space="preserve">François </w:t>
-      </w:r>
-      <w:proofErr w:type="spellStart"/>
-      <w:r>
-        <w:rPr>
-          <w:b/>
-        </w:rPr>
-        <w:t>Ruelland</w:t>
-      </w:r>
-      <w:proofErr w:type="spellEnd"/>
-      <w:r>
-        <w:rPr>
-          <w:b/>
-        </w:rPr>
-        <w:t xml:space="preserve"> et </w:t>
-      </w:r>
-    </w:p>
-    <w:p>
-      <w:pPr>
-        <w:pStyle w:val="PageTitre"/>
-        <w:rPr>
-          <w:b/>
-          <w:sz w:val="32"/>
-          <w:szCs w:val="32"/>
-        </w:rPr>
-      </w:pPr>
-      <w:r>
-        <w:rPr>
-          <w:b/>
-        </w:rPr>
-        <w:t>Gabriel Fortin-Bélanger</w:t>
-      </w:r>
-    </w:p>
-    <w:p>
-      <w:pPr>
-        <w:pStyle w:val="PageTitre"/>
-        <w:jc w:val="both"/>
-        <w:rPr>
-          <w:b/>
-          <w:sz w:val="32"/>
-          <w:szCs w:val="32"/>
-        </w:rPr>
-      </w:pPr>
-    </w:p>
-    <w:p>
-      <w:pPr>
-        <w:pStyle w:val="PageTitre"/>
-        <w:rPr>
-          <w:b/>
-          <w:sz w:val="32"/>
-          <w:szCs w:val="32"/>
-        </w:rPr>
-      </w:pPr>
-    </w:p>
-    <w:p>
-      <w:pPr>
-        <w:pStyle w:val="PageTitre"/>
-        <w:rPr>
-          <w:b/>
-        </w:rPr>
-      </w:pPr>
-      <w:r>
-        <w:rPr>
-          <w:b/>
-          <w:sz w:val="32"/>
-          <w:szCs w:val="32"/>
-        </w:rPr>
-        <w:t xml:space="preserve">Date : </w:t>
-      </w:r>
-      <w:r>
-        <w:rPr>
-          <w:b/>
-        </w:rPr>
-        <w:t xml:space="preserve">20 </w:t>
-      </w:r>
-      <w:proofErr w:type="gramStart"/>
-      <w:r>
-        <w:rPr>
-          <w:b/>
-        </w:rPr>
-        <w:t>Novembre</w:t>
-      </w:r>
-      <w:proofErr w:type="gramEnd"/>
-      <w:r>
-        <w:rPr>
-          <w:b/>
-        </w:rPr>
-        <w:t xml:space="preserve"> 2025</w:t>
-      </w:r>
-    </w:p>
-    <w:p>
-      <w:pPr>
-        <w:pStyle w:val="PageTitre"/>
-        <w:rPr>
-          <w:b/>
-          <w:sz w:val="32"/>
-          <w:szCs w:val="32"/>
-        </w:rPr>
-      </w:pPr>
-    </w:p>
-    <w:p>
-      <w:pPr>
-        <w:pStyle w:val="PageTitre"/>
         <w:rPr>
           <w:b/>
           <w:sz w:val="32"/>
@@ -1091,7 +1599,840 @@
     <w:p>
       <w:pPr>
         <w:ind w:left="0"/>
-      </w:pPr>
+        <w:rPr>
+          <w:rFonts w:ascii="Consolas" w:hAnsi="Consolas"/>
+        </w:rPr>
+      </w:pPr>
+      <w:r>
+        <w:rPr>
+          <w:rFonts w:ascii="Consolas" w:hAnsi="Consolas" w:cs="Arial"/>
+        </w:rPr>
+        <w:t>██████╗</w:t>
+      </w:r>
+      <w:r>
+        <w:rPr>
+          <w:rFonts w:ascii="Consolas" w:hAnsi="Consolas"/>
+        </w:rPr>
+        <w:t xml:space="preserve"> </w:t>
+      </w:r>
+      <w:r>
+        <w:rPr>
+          <w:rFonts w:ascii="Consolas" w:hAnsi="Consolas"/>
+        </w:rPr>
+        <w:t xml:space="preserve"> </w:t>
+      </w:r>
+      <w:r>
+        <w:rPr>
+          <w:rFonts w:ascii="Consolas" w:hAnsi="Consolas"/>
+        </w:rPr>
+        <w:t xml:space="preserve"> </w:t>
+      </w:r>
+      <w:r>
+        <w:rPr>
+          <w:rFonts w:ascii="Consolas" w:hAnsi="Consolas" w:cs="Arial"/>
+        </w:rPr>
+        <w:t>█████╗</w:t>
+      </w:r>
+      <w:r>
+        <w:rPr>
+          <w:rFonts w:ascii="Consolas" w:hAnsi="Consolas" w:cs="Arial"/>
+        </w:rPr>
+        <w:t xml:space="preserve"> </w:t>
+      </w:r>
+      <w:r>
+        <w:rPr>
+          <w:rFonts w:ascii="Consolas" w:hAnsi="Consolas"/>
+        </w:rPr>
+        <w:t xml:space="preserve"> </w:t>
+      </w:r>
+      <w:bookmarkStart w:id="0" w:name="_Hlk215671968"/>
+      <w:r>
+        <w:rPr>
+          <w:rFonts w:ascii="Consolas" w:hAnsi="Consolas" w:cs="Arial"/>
+        </w:rPr>
+        <w:t>█</w:t>
+      </w:r>
+      <w:bookmarkEnd w:id="0"/>
+      <w:r>
+        <w:rPr>
+          <w:rFonts w:ascii="Consolas" w:hAnsi="Consolas" w:cs="Arial"/>
+        </w:rPr>
+        <w:t>█████╗</w:t>
+      </w:r>
+      <w:r>
+        <w:rPr>
+          <w:rFonts w:ascii="Consolas" w:hAnsi="Consolas" w:cs="Arial"/>
+        </w:rPr>
+        <w:t xml:space="preserve">  </w:t>
+      </w:r>
+      <w:r>
+        <w:rPr>
+          <w:rFonts w:ascii="Consolas" w:hAnsi="Consolas" w:cs="Arial"/>
+        </w:rPr>
+        <w:t>██████╗</w:t>
+      </w:r>
+      <w:r>
+        <w:rPr>
+          <w:rFonts w:ascii="Consolas" w:hAnsi="Consolas" w:cs="Arial"/>
+        </w:rPr>
+        <w:t xml:space="preserve">   </w:t>
+      </w:r>
+      <w:r>
+        <w:rPr>
+          <w:rFonts w:ascii="Consolas" w:hAnsi="Consolas" w:cs="Arial"/>
+        </w:rPr>
+        <w:t>██████╗</w:t>
+      </w:r>
+      <w:r>
+        <w:rPr>
+          <w:rFonts w:ascii="Consolas" w:hAnsi="Consolas" w:cs="Arial"/>
+        </w:rPr>
+        <w:t xml:space="preserve">  </w:t>
+      </w:r>
+      <w:r>
+        <w:rPr>
+          <w:rFonts w:ascii="Consolas" w:hAnsi="Consolas" w:cs="Arial"/>
+        </w:rPr>
+        <w:t>██████╗</w:t>
+      </w:r>
+      <w:r>
+        <w:rPr>
+          <w:rFonts w:ascii="Consolas" w:hAnsi="Consolas" w:cs="Arial"/>
+        </w:rPr>
+        <w:t xml:space="preserve">  </w:t>
+      </w:r>
+      <w:r>
+        <w:rPr>
+          <w:rFonts w:ascii="Consolas" w:hAnsi="Consolas" w:cs="Arial"/>
+        </w:rPr>
+        <w:t>████████╗</w:t>
+      </w:r>
+    </w:p>
+    <w:p>
+      <w:pPr>
+        <w:ind w:left="0"/>
+        <w:rPr>
+          <w:rFonts w:ascii="Consolas" w:hAnsi="Consolas"/>
+        </w:rPr>
+      </w:pPr>
+      <w:r>
+        <w:rPr>
+          <w:rFonts w:ascii="Consolas" w:hAnsi="Consolas" w:cs="Arial"/>
+        </w:rPr>
+        <w:t>██╔══██╗</w:t>
+      </w:r>
+      <w:r>
+        <w:rPr>
+          <w:rFonts w:ascii="Consolas" w:hAnsi="Consolas" w:cs="Arial"/>
+        </w:rPr>
+        <w:t xml:space="preserve"> </w:t>
+      </w:r>
+      <w:r>
+        <w:rPr>
+          <w:rFonts w:ascii="Consolas" w:hAnsi="Consolas" w:cs="Arial"/>
+        </w:rPr>
+        <w:t>██╔══██╗</w:t>
+      </w:r>
+      <w:r>
+        <w:rPr>
+          <w:rFonts w:ascii="Consolas" w:hAnsi="Consolas"/>
+        </w:rPr>
+        <w:t xml:space="preserve"> </w:t>
+      </w:r>
+      <w:r>
+        <w:rPr>
+          <w:rFonts w:ascii="Consolas" w:hAnsi="Consolas" w:cs="Arial"/>
+        </w:rPr>
+        <w:t>██╔══██╗</w:t>
+      </w:r>
+      <w:r>
+        <w:rPr>
+          <w:rFonts w:ascii="Consolas" w:hAnsi="Consolas"/>
+        </w:rPr>
+        <w:t xml:space="preserve"> </w:t>
+      </w:r>
+      <w:r>
+        <w:rPr>
+          <w:rFonts w:ascii="Consolas" w:hAnsi="Consolas" w:cs="Arial"/>
+        </w:rPr>
+        <w:t>██╔══██╗</w:t>
+      </w:r>
+      <w:r>
+        <w:rPr>
+          <w:rFonts w:ascii="Consolas" w:hAnsi="Consolas"/>
+        </w:rPr>
+        <w:t xml:space="preserve"> </w:t>
+      </w:r>
+      <w:r>
+        <w:rPr>
+          <w:rFonts w:ascii="Consolas" w:hAnsi="Consolas" w:cs="Arial"/>
+        </w:rPr>
+        <w:t>██</w:t>
+      </w:r>
+      <w:r>
+        <w:rPr>
+          <w:rFonts w:ascii="Consolas" w:hAnsi="Consolas" w:cs="Arial"/>
+        </w:rPr>
+        <w:t>╔═══</w:t>
+      </w:r>
+      <w:r>
+        <w:rPr>
+          <w:rFonts w:ascii="Consolas" w:hAnsi="Consolas" w:cs="Arial"/>
+        </w:rPr>
+        <w:t>██</w:t>
+      </w:r>
+      <w:r>
+        <w:rPr>
+          <w:rFonts w:ascii="Consolas" w:hAnsi="Consolas" w:cs="Arial"/>
+        </w:rPr>
+        <w:t>╗</w:t>
+      </w:r>
+      <w:r>
+        <w:rPr>
+          <w:rFonts w:ascii="Consolas" w:hAnsi="Consolas" w:cs="Arial"/>
+        </w:rPr>
+        <w:t xml:space="preserve"> </w:t>
+      </w:r>
+      <w:r>
+        <w:rPr>
+          <w:rFonts w:ascii="Consolas" w:hAnsi="Consolas" w:cs="Arial"/>
+        </w:rPr>
+        <w:t>██╔══██╗</w:t>
+      </w:r>
+      <w:r>
+        <w:rPr>
+          <w:rFonts w:ascii="Consolas" w:hAnsi="Consolas" w:cs="Arial"/>
+        </w:rPr>
+        <w:t xml:space="preserve">    </w:t>
+      </w:r>
+      <w:r>
+        <w:rPr>
+          <w:rFonts w:ascii="Consolas" w:hAnsi="Consolas" w:cs="Arial"/>
+        </w:rPr>
+        <w:t>██╔══╝</w:t>
+      </w:r>
+    </w:p>
+    <w:p>
+      <w:pPr>
+        <w:ind w:left="0"/>
+        <w:rPr>
+          <w:rFonts w:ascii="Consolas" w:hAnsi="Consolas"/>
+        </w:rPr>
+      </w:pPr>
+      <w:r>
+        <w:rPr>
+          <w:rFonts w:ascii="Consolas" w:hAnsi="Consolas" w:cs="Arial"/>
+        </w:rPr>
+        <w:t>██║</w:t>
+      </w:r>
+      <w:r>
+        <w:rPr>
+          <w:rFonts w:ascii="Consolas" w:hAnsi="Consolas" w:cs="Arial"/>
+        </w:rPr>
+        <w:t xml:space="preserve">  </w:t>
+      </w:r>
+      <w:r>
+        <w:rPr>
+          <w:rFonts w:ascii="Consolas" w:hAnsi="Consolas" w:cs="Arial"/>
+        </w:rPr>
+        <w:t>██║ ██║</w:t>
+      </w:r>
+      <w:r>
+        <w:rPr>
+          <w:rFonts w:ascii="Consolas" w:hAnsi="Consolas" w:cs="Arial"/>
+        </w:rPr>
+        <w:t xml:space="preserve">  </w:t>
+      </w:r>
+      <w:r>
+        <w:rPr>
+          <w:rFonts w:ascii="Consolas" w:hAnsi="Consolas" w:cs="Arial"/>
+        </w:rPr>
+        <w:t>██║</w:t>
+      </w:r>
+      <w:r>
+        <w:rPr>
+          <w:rFonts w:ascii="Consolas" w:hAnsi="Consolas" w:cs="Arial"/>
+        </w:rPr>
+        <w:t xml:space="preserve"> </w:t>
+      </w:r>
+      <w:r>
+        <w:rPr>
+          <w:rFonts w:ascii="Consolas" w:hAnsi="Consolas" w:cs="Arial"/>
+        </w:rPr>
+        <w:t>██║  ██║</w:t>
+      </w:r>
+      <w:r>
+        <w:rPr>
+          <w:rFonts w:ascii="Consolas" w:hAnsi="Consolas" w:cs="Arial"/>
+        </w:rPr>
+        <w:t xml:space="preserve"> </w:t>
+      </w:r>
+      <w:r>
+        <w:rPr>
+          <w:rFonts w:ascii="Consolas" w:hAnsi="Consolas" w:cs="Arial"/>
+        </w:rPr>
+        <w:t>██║  ██║</w:t>
+      </w:r>
+      <w:r>
+        <w:rPr>
+          <w:rFonts w:ascii="Consolas" w:hAnsi="Consolas" w:cs="Arial"/>
+        </w:rPr>
+        <w:t xml:space="preserve"> </w:t>
+      </w:r>
+      <w:r>
+        <w:rPr>
+          <w:rFonts w:ascii="Consolas" w:hAnsi="Consolas" w:cs="Arial"/>
+        </w:rPr>
+        <w:t>██</w:t>
+      </w:r>
+      <w:r>
+        <w:rPr>
+          <w:rFonts w:ascii="Consolas" w:hAnsi="Consolas" w:cs="Arial"/>
+        </w:rPr>
+        <w:t>║</w:t>
+      </w:r>
+      <w:r>
+        <w:rPr>
+          <w:rFonts w:ascii="Consolas" w:hAnsi="Consolas" w:cs="Arial"/>
+        </w:rPr>
+        <w:t xml:space="preserve">   </w:t>
+      </w:r>
+      <w:r>
+        <w:rPr>
+          <w:rFonts w:ascii="Consolas" w:hAnsi="Consolas" w:cs="Arial"/>
+        </w:rPr>
+        <w:t>██</w:t>
+      </w:r>
+      <w:r>
+        <w:rPr>
+          <w:rFonts w:ascii="Consolas" w:hAnsi="Consolas" w:cs="Arial"/>
+        </w:rPr>
+        <w:t>║</w:t>
+      </w:r>
+      <w:r>
+        <w:rPr>
+          <w:rFonts w:ascii="Consolas" w:hAnsi="Consolas" w:cs="Arial"/>
+        </w:rPr>
+        <w:t xml:space="preserve"> </w:t>
+      </w:r>
+      <w:r>
+        <w:rPr>
+          <w:rFonts w:ascii="Consolas" w:hAnsi="Consolas" w:cs="Arial"/>
+        </w:rPr>
+        <w:t>██║  ██║</w:t>
+      </w:r>
+      <w:r>
+        <w:rPr>
+          <w:rFonts w:ascii="Consolas" w:hAnsi="Consolas" w:cs="Arial"/>
+        </w:rPr>
+        <w:t xml:space="preserve">    </w:t>
+      </w:r>
+      <w:r>
+        <w:rPr>
+          <w:rFonts w:ascii="Consolas" w:hAnsi="Consolas" w:cs="Arial"/>
+        </w:rPr>
+        <w:t>██║</w:t>
+      </w:r>
+    </w:p>
+    <w:p>
+      <w:pPr>
+        <w:ind w:left="0"/>
+        <w:rPr>
+          <w:rFonts w:ascii="Consolas" w:hAnsi="Consolas"/>
+        </w:rPr>
+      </w:pPr>
+      <w:r>
+        <w:rPr>
+          <w:rFonts w:ascii="Consolas" w:hAnsi="Consolas" w:cs="Arial"/>
+        </w:rPr>
+        <w:t>██████╔╝ ███████║</w:t>
+      </w:r>
+      <w:r>
+        <w:rPr>
+          <w:rFonts w:ascii="Consolas" w:hAnsi="Consolas" w:cs="Arial"/>
+        </w:rPr>
+        <w:t xml:space="preserve"> </w:t>
+      </w:r>
+      <w:r>
+        <w:rPr>
+          <w:rFonts w:ascii="Consolas" w:hAnsi="Consolas" w:cs="Arial"/>
+        </w:rPr>
+        <w:t>██████</w:t>
+      </w:r>
+      <w:r>
+        <w:rPr>
+          <w:rFonts w:ascii="Consolas" w:hAnsi="Consolas" w:cs="Arial"/>
+        </w:rPr>
+        <w:t>╔</w:t>
+      </w:r>
+      <w:r>
+        <w:rPr>
+          <w:rFonts w:ascii="Consolas" w:hAnsi="Consolas" w:cs="Arial"/>
+        </w:rPr>
+        <w:t>╝</w:t>
+      </w:r>
+      <w:r>
+        <w:rPr>
+          <w:rFonts w:ascii="Consolas" w:hAnsi="Consolas" w:cs="Arial"/>
+        </w:rPr>
+        <w:t xml:space="preserve"> </w:t>
+      </w:r>
+      <w:r>
+        <w:rPr>
+          <w:rFonts w:ascii="Consolas" w:hAnsi="Consolas" w:cs="Arial"/>
+        </w:rPr>
+        <w:t>██████</w:t>
+      </w:r>
+      <w:r>
+        <w:rPr>
+          <w:rFonts w:ascii="Consolas" w:hAnsi="Consolas" w:cs="Arial"/>
+        </w:rPr>
+        <w:t>╔</w:t>
+      </w:r>
+      <w:r>
+        <w:rPr>
+          <w:rFonts w:ascii="Consolas" w:hAnsi="Consolas" w:cs="Arial"/>
+        </w:rPr>
+        <w:t>╝</w:t>
+      </w:r>
+      <w:r>
+        <w:rPr>
+          <w:rFonts w:ascii="Consolas" w:hAnsi="Consolas" w:cs="Arial"/>
+        </w:rPr>
+        <w:t xml:space="preserve"> </w:t>
+      </w:r>
+      <w:r>
+        <w:rPr>
+          <w:rFonts w:ascii="Consolas" w:hAnsi="Consolas" w:cs="Arial"/>
+        </w:rPr>
+        <w:t>██</w:t>
+      </w:r>
+      <w:r>
+        <w:rPr>
+          <w:rFonts w:ascii="Consolas" w:hAnsi="Consolas" w:cs="Arial"/>
+        </w:rPr>
+        <w:t>║</w:t>
+      </w:r>
+      <w:r>
+        <w:rPr>
+          <w:rFonts w:ascii="Consolas" w:hAnsi="Consolas" w:cs="Arial"/>
+        </w:rPr>
+        <w:t xml:space="preserve">   </w:t>
+      </w:r>
+      <w:r>
+        <w:rPr>
+          <w:rFonts w:ascii="Consolas" w:hAnsi="Consolas" w:cs="Arial"/>
+        </w:rPr>
+        <w:t>██</w:t>
+      </w:r>
+      <w:r>
+        <w:rPr>
+          <w:rFonts w:ascii="Consolas" w:hAnsi="Consolas" w:cs="Arial"/>
+        </w:rPr>
+        <w:t>║</w:t>
+      </w:r>
+      <w:r>
+        <w:rPr>
+          <w:rFonts w:ascii="Consolas" w:hAnsi="Consolas" w:cs="Arial"/>
+        </w:rPr>
+        <w:t xml:space="preserve"> </w:t>
+      </w:r>
+      <w:r>
+        <w:rPr>
+          <w:rFonts w:ascii="Consolas" w:hAnsi="Consolas" w:cs="Arial"/>
+        </w:rPr>
+        <w:t>██████╔╝</w:t>
+      </w:r>
+      <w:r>
+        <w:rPr>
+          <w:rFonts w:ascii="Consolas" w:hAnsi="Consolas" w:cs="Arial"/>
+        </w:rPr>
+        <w:t xml:space="preserve">    </w:t>
+      </w:r>
+      <w:r>
+        <w:rPr>
+          <w:rFonts w:ascii="Consolas" w:hAnsi="Consolas" w:cs="Arial"/>
+        </w:rPr>
+        <w:t>██║</w:t>
+      </w:r>
+    </w:p>
+    <w:p>
+      <w:pPr>
+        <w:ind w:left="0"/>
+        <w:rPr>
+          <w:rFonts w:ascii="Consolas" w:hAnsi="Consolas"/>
+        </w:rPr>
+      </w:pPr>
+      <w:r>
+        <w:rPr>
+          <w:rFonts w:ascii="Consolas" w:hAnsi="Consolas" w:cs="Arial"/>
+        </w:rPr>
+        <w:t>██╔══██╗ ██╔══██║</w:t>
+      </w:r>
+      <w:r>
+        <w:rPr>
+          <w:rFonts w:ascii="Consolas" w:hAnsi="Consolas" w:cs="Arial"/>
+        </w:rPr>
+        <w:t xml:space="preserve"> </w:t>
+      </w:r>
+      <w:r>
+        <w:rPr>
+          <w:rFonts w:ascii="Consolas" w:hAnsi="Consolas" w:cs="Arial"/>
+        </w:rPr>
+        <w:t>██╔══</w:t>
+      </w:r>
+      <w:r>
+        <w:rPr>
+          <w:rFonts w:ascii="Consolas" w:hAnsi="Consolas" w:cs="Arial"/>
+        </w:rPr>
+        <w:t>═</w:t>
+      </w:r>
+      <w:r>
+        <w:rPr>
+          <w:rFonts w:ascii="Consolas" w:hAnsi="Consolas" w:cs="Arial"/>
+        </w:rPr>
+        <w:t>╝</w:t>
+      </w:r>
+      <w:r>
+        <w:rPr>
+          <w:rFonts w:ascii="Consolas" w:hAnsi="Consolas" w:cs="Arial"/>
+        </w:rPr>
+        <w:t xml:space="preserve">  </w:t>
+      </w:r>
+      <w:r>
+        <w:rPr>
+          <w:rFonts w:ascii="Consolas" w:hAnsi="Consolas" w:cs="Arial"/>
+        </w:rPr>
+        <w:t>██╔═</w:t>
+      </w:r>
+      <w:r>
+        <w:rPr>
+          <w:rFonts w:ascii="Consolas" w:hAnsi="Consolas" w:cs="Arial"/>
+        </w:rPr>
+        <w:t>═</w:t>
+      </w:r>
+      <w:r>
+        <w:rPr>
+          <w:rFonts w:ascii="Consolas" w:hAnsi="Consolas" w:cs="Arial"/>
+        </w:rPr>
+        <w:t>═╝</w:t>
+      </w:r>
+      <w:r>
+        <w:rPr>
+          <w:rFonts w:ascii="Consolas" w:hAnsi="Consolas" w:cs="Arial"/>
+        </w:rPr>
+        <w:t xml:space="preserve">  </w:t>
+      </w:r>
+      <w:r>
+        <w:rPr>
+          <w:rFonts w:ascii="Consolas" w:hAnsi="Consolas" w:cs="Arial"/>
+        </w:rPr>
+        <w:t>██</w:t>
+      </w:r>
+      <w:r>
+        <w:rPr>
+          <w:rFonts w:ascii="Consolas" w:hAnsi="Consolas" w:cs="Arial"/>
+        </w:rPr>
+        <w:t>║</w:t>
+      </w:r>
+      <w:r>
+        <w:rPr>
+          <w:rFonts w:ascii="Consolas" w:hAnsi="Consolas" w:cs="Arial"/>
+        </w:rPr>
+        <w:t xml:space="preserve">   </w:t>
+      </w:r>
+      <w:r>
+        <w:rPr>
+          <w:rFonts w:ascii="Consolas" w:hAnsi="Consolas" w:cs="Arial"/>
+        </w:rPr>
+        <w:t>██</w:t>
+      </w:r>
+      <w:r>
+        <w:rPr>
+          <w:rFonts w:ascii="Consolas" w:hAnsi="Consolas" w:cs="Arial"/>
+        </w:rPr>
+        <w:t>║</w:t>
+      </w:r>
+      <w:r>
+        <w:rPr>
+          <w:rFonts w:ascii="Consolas" w:hAnsi="Consolas" w:cs="Arial"/>
+        </w:rPr>
+        <w:t xml:space="preserve"> </w:t>
+      </w:r>
+      <w:r>
+        <w:rPr>
+          <w:rFonts w:ascii="Consolas" w:hAnsi="Consolas" w:cs="Arial"/>
+        </w:rPr>
+        <w:t>██╔══██╗</w:t>
+      </w:r>
+      <w:r>
+        <w:rPr>
+          <w:rFonts w:ascii="Consolas" w:hAnsi="Consolas" w:cs="Arial"/>
+        </w:rPr>
+        <w:t xml:space="preserve">    </w:t>
+      </w:r>
+      <w:r>
+        <w:rPr>
+          <w:rFonts w:ascii="Consolas" w:hAnsi="Consolas" w:cs="Arial"/>
+        </w:rPr>
+        <w:t>██║</w:t>
+      </w:r>
+    </w:p>
+    <w:p>
+      <w:pPr>
+        <w:ind w:left="0"/>
+        <w:rPr>
+          <w:rFonts w:ascii="Consolas" w:hAnsi="Consolas"/>
+        </w:rPr>
+      </w:pPr>
+      <w:r>
+        <w:rPr>
+          <w:rFonts w:ascii="Consolas" w:hAnsi="Consolas" w:cs="Arial"/>
+        </w:rPr>
+        <w:t>██║</w:t>
+      </w:r>
+      <w:r>
+        <w:rPr>
+          <w:rFonts w:ascii="Consolas" w:hAnsi="Consolas"/>
+        </w:rPr>
+        <w:t xml:space="preserve">  </w:t>
+      </w:r>
+      <w:r>
+        <w:rPr>
+          <w:rFonts w:ascii="Consolas" w:hAnsi="Consolas" w:cs="Arial"/>
+        </w:rPr>
+        <w:t xml:space="preserve">██║ ██║ </w:t>
+      </w:r>
+      <w:r>
+        <w:rPr>
+          <w:rFonts w:ascii="Consolas" w:hAnsi="Consolas" w:cs="Arial"/>
+        </w:rPr>
+        <w:t xml:space="preserve"> </w:t>
+      </w:r>
+      <w:r>
+        <w:rPr>
+          <w:rFonts w:ascii="Consolas" w:hAnsi="Consolas" w:cs="Arial"/>
+        </w:rPr>
+        <w:t>██║</w:t>
+      </w:r>
+      <w:r>
+        <w:rPr>
+          <w:rFonts w:ascii="Consolas" w:hAnsi="Consolas" w:cs="Arial"/>
+        </w:rPr>
+        <w:t xml:space="preserve"> </w:t>
+      </w:r>
+      <w:r>
+        <w:rPr>
+          <w:rFonts w:ascii="Consolas" w:hAnsi="Consolas" w:cs="Arial"/>
+        </w:rPr>
+        <w:t>██║</w:t>
+      </w:r>
+      <w:r>
+        <w:rPr>
+          <w:rFonts w:ascii="Consolas" w:hAnsi="Consolas" w:cs="Arial"/>
+        </w:rPr>
+        <w:t xml:space="preserve">      </w:t>
+      </w:r>
+      <w:r>
+        <w:rPr>
+          <w:rFonts w:ascii="Consolas" w:hAnsi="Consolas" w:cs="Arial"/>
+        </w:rPr>
+        <w:t>██║</w:t>
+      </w:r>
+      <w:r>
+        <w:rPr>
+          <w:rFonts w:ascii="Consolas" w:hAnsi="Consolas" w:cs="Arial"/>
+        </w:rPr>
+        <w:t xml:space="preserve">      </w:t>
+      </w:r>
+      <w:r>
+        <w:rPr>
+          <w:rFonts w:ascii="Consolas" w:hAnsi="Consolas" w:cs="Arial"/>
+        </w:rPr>
+        <w:t>╚</w:t>
+      </w:r>
+      <w:r>
+        <w:rPr>
+          <w:rFonts w:ascii="Consolas" w:hAnsi="Consolas" w:cs="Arial"/>
+        </w:rPr>
+        <w:t>█</w:t>
+      </w:r>
+      <w:r>
+        <w:rPr>
+          <w:rFonts w:ascii="Consolas" w:hAnsi="Consolas" w:cs="Arial"/>
+        </w:rPr>
+        <w:t>████</w:t>
+      </w:r>
+      <w:r>
+        <w:rPr>
+          <w:rFonts w:ascii="Consolas" w:hAnsi="Consolas" w:cs="Arial"/>
+        </w:rPr>
+        <w:t>█╔╝</w:t>
+      </w:r>
+      <w:r>
+        <w:rPr>
+          <w:rFonts w:ascii="Consolas" w:hAnsi="Consolas" w:cs="Arial"/>
+        </w:rPr>
+        <w:t xml:space="preserve"> </w:t>
+      </w:r>
+      <w:r>
+        <w:rPr>
+          <w:rFonts w:ascii="Consolas" w:hAnsi="Consolas" w:cs="Arial"/>
+        </w:rPr>
+        <w:t>██║</w:t>
+      </w:r>
+      <w:r>
+        <w:rPr>
+          <w:rFonts w:ascii="Consolas" w:hAnsi="Consolas"/>
+        </w:rPr>
+        <w:t xml:space="preserve">  </w:t>
+      </w:r>
+      <w:r>
+        <w:rPr>
+          <w:rFonts w:ascii="Consolas" w:hAnsi="Consolas" w:cs="Arial"/>
+        </w:rPr>
+        <w:t>██║</w:t>
+      </w:r>
+      <w:r>
+        <w:rPr>
+          <w:rFonts w:ascii="Consolas" w:hAnsi="Consolas" w:cs="Arial"/>
+        </w:rPr>
+        <w:t xml:space="preserve">    </w:t>
+      </w:r>
+      <w:r>
+        <w:rPr>
+          <w:rFonts w:ascii="Consolas" w:hAnsi="Consolas" w:cs="Arial"/>
+        </w:rPr>
+        <w:t>██║</w:t>
+      </w:r>
+    </w:p>
+    <w:p>
+      <w:pPr>
+        <w:ind w:left="0"/>
+        <w:rPr>
+          <w:rFonts w:ascii="Consolas" w:hAnsi="Consolas"/>
+        </w:rPr>
+      </w:pPr>
+      <w:r>
+        <w:rPr>
+          <w:rFonts w:ascii="Consolas" w:hAnsi="Consolas" w:cs="Arial"/>
+        </w:rPr>
+        <w:t>╚═╝</w:t>
+      </w:r>
+      <w:r>
+        <w:rPr>
+          <w:rFonts w:ascii="Consolas" w:hAnsi="Consolas"/>
+        </w:rPr>
+        <w:t xml:space="preserve">  </w:t>
+      </w:r>
+      <w:r>
+        <w:rPr>
+          <w:rFonts w:ascii="Consolas" w:hAnsi="Consolas" w:cs="Arial"/>
+        </w:rPr>
+        <w:t>╚═╝ ╚═╝</w:t>
+      </w:r>
+      <w:r>
+        <w:rPr>
+          <w:rFonts w:ascii="Consolas" w:hAnsi="Consolas"/>
+        </w:rPr>
+        <w:t xml:space="preserve"> </w:t>
+      </w:r>
+      <w:r>
+        <w:rPr>
+          <w:rFonts w:ascii="Consolas" w:hAnsi="Consolas"/>
+        </w:rPr>
+        <w:t xml:space="preserve"> </w:t>
+      </w:r>
+      <w:r>
+        <w:rPr>
+          <w:rFonts w:ascii="Consolas" w:hAnsi="Consolas" w:cs="Arial"/>
+        </w:rPr>
+        <w:t>╚═╝</w:t>
+      </w:r>
+      <w:r>
+        <w:rPr>
+          <w:rFonts w:ascii="Consolas" w:hAnsi="Consolas" w:cs="Arial"/>
+        </w:rPr>
+        <w:t xml:space="preserve"> </w:t>
+      </w:r>
+      <w:r>
+        <w:rPr>
+          <w:rFonts w:ascii="Consolas" w:hAnsi="Consolas" w:cs="Arial"/>
+        </w:rPr>
+        <w:t>╚═╝</w:t>
+      </w:r>
+      <w:r>
+        <w:rPr>
+          <w:rFonts w:ascii="Consolas" w:hAnsi="Consolas" w:cs="Arial"/>
+        </w:rPr>
+        <w:t xml:space="preserve">     </w:t>
+      </w:r>
+      <w:r>
+        <w:rPr>
+          <w:rFonts w:ascii="Consolas" w:hAnsi="Consolas" w:cs="Arial"/>
+        </w:rPr>
+        <w:t xml:space="preserve"> </w:t>
+      </w:r>
+      <w:r>
+        <w:rPr>
+          <w:rFonts w:ascii="Consolas" w:hAnsi="Consolas" w:cs="Arial"/>
+        </w:rPr>
+        <w:t>╚═╝</w:t>
+      </w:r>
+      <w:r>
+        <w:rPr>
+          <w:rFonts w:ascii="Consolas" w:hAnsi="Consolas" w:cs="Arial"/>
+        </w:rPr>
+        <w:t xml:space="preserve">        </w:t>
+      </w:r>
+      <w:r>
+        <w:rPr>
+          <w:rFonts w:ascii="Consolas" w:hAnsi="Consolas" w:cs="Arial"/>
+        </w:rPr>
+        <w:t>╚════</w:t>
+      </w:r>
+      <w:r>
+        <w:rPr>
+          <w:rFonts w:ascii="Consolas" w:hAnsi="Consolas" w:cs="Arial"/>
+        </w:rPr>
+        <w:t>╝</w:t>
+      </w:r>
+      <w:r>
+        <w:rPr>
+          <w:rFonts w:ascii="Consolas" w:hAnsi="Consolas" w:cs="Arial"/>
+        </w:rPr>
+        <w:t xml:space="preserve">  </w:t>
+      </w:r>
+      <w:r>
+        <w:rPr>
+          <w:rFonts w:ascii="Consolas" w:hAnsi="Consolas" w:cs="Arial"/>
+        </w:rPr>
+        <w:t>╚═╝</w:t>
+      </w:r>
+      <w:r>
+        <w:rPr>
+          <w:rFonts w:ascii="Consolas" w:hAnsi="Consolas"/>
+        </w:rPr>
+        <w:t xml:space="preserve">  </w:t>
+      </w:r>
+      <w:r>
+        <w:rPr>
+          <w:rFonts w:ascii="Consolas" w:hAnsi="Consolas" w:cs="Arial"/>
+        </w:rPr>
+        <w:t>╚═╝</w:t>
+      </w:r>
+      <w:r>
+        <w:rPr>
+          <w:rFonts w:ascii="Consolas" w:hAnsi="Consolas" w:cs="Arial"/>
+        </w:rPr>
+        <w:t xml:space="preserve">    </w:t>
+      </w:r>
+      <w:r>
+        <w:rPr>
+          <w:rFonts w:ascii="Consolas" w:hAnsi="Consolas" w:cs="Arial"/>
+        </w:rPr>
+        <w:t>╚═╝</w:t>
+      </w:r>
     </w:p>
     <w:p>
       <w:pPr>
@@ -1272,12 +2613,11 @@
       <w:pPr>
         <w:pStyle w:val="Titre1"/>
       </w:pPr>
-      <w:bookmarkStart w:id="0" w:name="_Toc215670591"/>
-      <w:r>
-        <w:lastRenderedPageBreak/>
+      <w:bookmarkStart w:id="1" w:name="_Toc215670591"/>
+      <w:r>
         <w:t>Préparation</w:t>
       </w:r>
-      <w:bookmarkEnd w:id="0"/>
+      <w:bookmarkEnd w:id="1"/>
     </w:p>
     <w:p>
       <w:pPr>
@@ -1304,11 +2644,11 @@
       <w:pPr>
         <w:pStyle w:val="Titre1"/>
       </w:pPr>
-      <w:bookmarkStart w:id="1" w:name="_Toc215670592"/>
+      <w:bookmarkStart w:id="2" w:name="_Toc215670592"/>
       <w:r>
         <w:t>Description du Fonctionnement</w:t>
       </w:r>
-      <w:bookmarkEnd w:id="1"/>
+      <w:bookmarkEnd w:id="2"/>
     </w:p>
     <w:p>
       <w:pPr>
@@ -1335,11 +2675,11 @@
       <w:pPr>
         <w:pStyle w:val="Titre1"/>
       </w:pPr>
-      <w:bookmarkStart w:id="2" w:name="_Toc215670593"/>
+      <w:bookmarkStart w:id="3" w:name="_Toc215670593"/>
       <w:r>
         <w:t>Description de l’Utilisation</w:t>
       </w:r>
-      <w:bookmarkEnd w:id="2"/>
+      <w:bookmarkEnd w:id="3"/>
     </w:p>
     <w:p>
       <w:pPr>
@@ -1358,11 +2698,11 @@
       <w:pPr>
         <w:pStyle w:val="Titre1"/>
       </w:pPr>
-      <w:bookmarkStart w:id="3" w:name="_Toc215670594"/>
+      <w:bookmarkStart w:id="4" w:name="_Toc215670594"/>
       <w:r>
         <w:t>Programmes</w:t>
       </w:r>
-      <w:bookmarkEnd w:id="3"/>
+      <w:bookmarkEnd w:id="4"/>
     </w:p>
     <w:p>
       <w:pPr>
@@ -1376,11 +2716,11 @@
       <w:pPr>
         <w:pStyle w:val="Titre1"/>
       </w:pPr>
-      <w:bookmarkStart w:id="4" w:name="_Toc215670595"/>
+      <w:bookmarkStart w:id="5" w:name="_Toc215670595"/>
       <w:r>
         <w:t>Conclusion du Projet</w:t>
       </w:r>
-      <w:bookmarkEnd w:id="4"/>
+      <w:bookmarkEnd w:id="5"/>
     </w:p>
     <w:p>
       <w:pPr>
@@ -1402,11 +2742,11 @@
       <w:pPr>
         <w:pStyle w:val="Titre1"/>
       </w:pPr>
-      <w:bookmarkStart w:id="5" w:name="_Toc215670596"/>
+      <w:bookmarkStart w:id="6" w:name="_Toc215670596"/>
       <w:r>
         <w:t>Conclusion de Session</w:t>
       </w:r>
-      <w:bookmarkEnd w:id="5"/>
+      <w:bookmarkEnd w:id="6"/>
     </w:p>
     <w:p>
       <w:pPr>
@@ -1460,13 +2800,8 @@
       <w:pStyle w:val="PIEDPAGE"/>
     </w:pPr>
     <w:r>
-      <w:t xml:space="preserve">J.DS, T.C, </w:t>
+      <w:t>J.DS, T.C, J.B</w:t>
     </w:r>
-    <w:proofErr w:type="gramStart"/>
-    <w:r>
-      <w:t>J.B</w:t>
-    </w:r>
-    <w:proofErr w:type="gramEnd"/>
     <w:r>
       <w:tab/>
       <w:t xml:space="preserve">Page </w:t>

</xml_diff>

<commit_message>
p p p p p p p p
</commit_message>
<xml_diff>
--- a/Documentation/Rapport/Projet_Session.3.docx
+++ b/Documentation/Rapport/Projet_Session.3.docx
@@ -986,21 +986,7 @@
         <w:rPr>
           <w:b/>
         </w:rPr>
-        <w:t xml:space="preserve">François </w:t>
-      </w:r>
-      <w:proofErr w:type="spellStart"/>
-      <w:r>
-        <w:rPr>
-          <w:b/>
-        </w:rPr>
-        <w:t>Ruelland</w:t>
-      </w:r>
-      <w:proofErr w:type="spellEnd"/>
-      <w:r>
-        <w:rPr>
-          <w:b/>
-        </w:rPr>
-        <w:t xml:space="preserve"> et </w:t>
+        <w:t xml:space="preserve">François Ruelland et </w:t>
       </w:r>
     </w:p>
     <w:p>
@@ -1095,7 +1081,11 @@
     <w:sdt>
       <w:sdtPr>
         <w:rPr>
-          <w:lang w:val="fr-FR"/>
+          <w:rFonts w:ascii="Verdana" w:eastAsia="Times New Roman" w:hAnsi="Verdana" w:cs="Times New Roman"/>
+          <w:color w:val="auto"/>
+          <w:sz w:val="20"/>
+          <w:szCs w:val="20"/>
+          <w:lang w:val="fr-FR" w:eastAsia="fr-FR"/>
         </w:rPr>
         <w:id w:val="-1053076873"/>
         <w:docPartObj>
@@ -1105,13 +1095,8 @@
       </w:sdtPr>
       <w:sdtEndPr>
         <w:rPr>
-          <w:rFonts w:ascii="Verdana" w:eastAsia="Times New Roman" w:hAnsi="Verdana" w:cs="Times New Roman"/>
           <w:b/>
           <w:bCs/>
-          <w:color w:val="auto"/>
-          <w:sz w:val="20"/>
-          <w:szCs w:val="20"/>
-          <w:lang w:eastAsia="fr-FR"/>
         </w:rPr>
       </w:sdtEndPr>
       <w:sdtContent>
@@ -1151,7 +1136,7 @@
           <w:r>
             <w:fldChar w:fldCharType="separate"/>
           </w:r>
-          <w:hyperlink w:anchor="_Toc215670591" w:history="1">
+          <w:hyperlink w:anchor="_Toc216103105" w:history="1">
             <w:r>
               <w:rPr>
                 <w:rStyle w:val="Lienhypertexte"/>
@@ -1178,7 +1163,7 @@
                 <w:noProof/>
                 <w:webHidden/>
               </w:rPr>
-              <w:instrText xml:space="preserve"> PAGEREF _Toc215670591 \h </w:instrText>
+              <w:instrText xml:space="preserve"> PAGEREF _Toc216103105 \h </w:instrText>
             </w:r>
             <w:r>
               <w:rPr>
@@ -1225,7 +1210,7 @@
               <w14:ligatures w14:val="standardContextual"/>
             </w:rPr>
           </w:pPr>
-          <w:hyperlink w:anchor="_Toc215670592" w:history="1">
+          <w:hyperlink w:anchor="_Toc216103106" w:history="1">
             <w:r>
               <w:rPr>
                 <w:rStyle w:val="Lienhypertexte"/>
@@ -1252,7 +1237,7 @@
                 <w:noProof/>
                 <w:webHidden/>
               </w:rPr>
-              <w:instrText xml:space="preserve"> PAGEREF _Toc215670592 \h </w:instrText>
+              <w:instrText xml:space="preserve"> PAGEREF _Toc216103106 \h </w:instrText>
             </w:r>
             <w:r>
               <w:rPr>
@@ -1299,7 +1284,7 @@
               <w14:ligatures w14:val="standardContextual"/>
             </w:rPr>
           </w:pPr>
-          <w:hyperlink w:anchor="_Toc215670593" w:history="1">
+          <w:hyperlink w:anchor="_Toc216103107" w:history="1">
             <w:r>
               <w:rPr>
                 <w:rStyle w:val="Lienhypertexte"/>
@@ -1326,7 +1311,7 @@
                 <w:noProof/>
                 <w:webHidden/>
               </w:rPr>
-              <w:instrText xml:space="preserve"> PAGEREF _Toc215670593 \h </w:instrText>
+              <w:instrText xml:space="preserve"> PAGEREF _Toc216103107 \h </w:instrText>
             </w:r>
             <w:r>
               <w:rPr>
@@ -1373,7 +1358,7 @@
               <w14:ligatures w14:val="standardContextual"/>
             </w:rPr>
           </w:pPr>
-          <w:hyperlink w:anchor="_Toc215670594" w:history="1">
+          <w:hyperlink w:anchor="_Toc216103108" w:history="1">
             <w:r>
               <w:rPr>
                 <w:rStyle w:val="Lienhypertexte"/>
@@ -1400,7 +1385,7 @@
                 <w:noProof/>
                 <w:webHidden/>
               </w:rPr>
-              <w:instrText xml:space="preserve"> PAGEREF _Toc215670594 \h </w:instrText>
+              <w:instrText xml:space="preserve"> PAGEREF _Toc216103108 \h </w:instrText>
             </w:r>
             <w:r>
               <w:rPr>
@@ -1447,13 +1432,13 @@
               <w14:ligatures w14:val="standardContextual"/>
             </w:rPr>
           </w:pPr>
-          <w:hyperlink w:anchor="_Toc215670595" w:history="1">
+          <w:hyperlink w:anchor="_Toc216103109" w:history="1">
             <w:r>
               <w:rPr>
                 <w:rStyle w:val="Lienhypertexte"/>
                 <w:noProof/>
               </w:rPr>
-              <w:t>Conclusion du Projet</w:t>
+              <w:t>Programme du PIC</w:t>
             </w:r>
             <w:r>
               <w:rPr>
@@ -1474,7 +1459,7 @@
                 <w:noProof/>
                 <w:webHidden/>
               </w:rPr>
-              <w:instrText xml:space="preserve"> PAGEREF _Toc215670595 \h </w:instrText>
+              <w:instrText xml:space="preserve"> PAGEREF _Toc216103109 \h </w:instrText>
             </w:r>
             <w:r>
               <w:rPr>
@@ -1521,7 +1506,81 @@
               <w14:ligatures w14:val="standardContextual"/>
             </w:rPr>
           </w:pPr>
-          <w:hyperlink w:anchor="_Toc215670596" w:history="1">
+          <w:hyperlink w:anchor="_Toc216103110" w:history="1">
+            <w:r>
+              <w:rPr>
+                <w:rStyle w:val="Lienhypertexte"/>
+                <w:noProof/>
+              </w:rPr>
+              <w:t>Conclusion du Projet</w:t>
+            </w:r>
+            <w:r>
+              <w:rPr>
+                <w:noProof/>
+                <w:webHidden/>
+              </w:rPr>
+              <w:tab/>
+            </w:r>
+            <w:r>
+              <w:rPr>
+                <w:noProof/>
+                <w:webHidden/>
+              </w:rPr>
+              <w:fldChar w:fldCharType="begin"/>
+            </w:r>
+            <w:r>
+              <w:rPr>
+                <w:noProof/>
+                <w:webHidden/>
+              </w:rPr>
+              <w:instrText xml:space="preserve"> PAGEREF _Toc216103110 \h </w:instrText>
+            </w:r>
+            <w:r>
+              <w:rPr>
+                <w:noProof/>
+                <w:webHidden/>
+              </w:rPr>
+            </w:r>
+            <w:r>
+              <w:rPr>
+                <w:noProof/>
+                <w:webHidden/>
+              </w:rPr>
+              <w:fldChar w:fldCharType="separate"/>
+            </w:r>
+            <w:r>
+              <w:rPr>
+                <w:noProof/>
+                <w:webHidden/>
+              </w:rPr>
+              <w:t>3</w:t>
+            </w:r>
+            <w:r>
+              <w:rPr>
+                <w:noProof/>
+                <w:webHidden/>
+              </w:rPr>
+              <w:fldChar w:fldCharType="end"/>
+            </w:r>
+          </w:hyperlink>
+        </w:p>
+        <w:p>
+          <w:pPr>
+            <w:pStyle w:val="TM1"/>
+            <w:tabs>
+              <w:tab w:val="right" w:leader="dot" w:pos="8630"/>
+            </w:tabs>
+            <w:rPr>
+              <w:rFonts w:asciiTheme="minorHAnsi" w:eastAsiaTheme="minorEastAsia" w:hAnsiTheme="minorHAnsi" w:cstheme="minorBidi"/>
+              <w:noProof/>
+              <w:kern w:val="2"/>
+              <w:sz w:val="24"/>
+              <w:szCs w:val="24"/>
+              <w:lang w:eastAsia="fr-CA"/>
+              <w14:ligatures w14:val="standardContextual"/>
+            </w:rPr>
+          </w:pPr>
+          <w:hyperlink w:anchor="_Toc216103111" w:history="1">
             <w:r>
               <w:rPr>
                 <w:rStyle w:val="Lienhypertexte"/>
@@ -1548,7 +1607,7 @@
                 <w:noProof/>
                 <w:webHidden/>
               </w:rPr>
-              <w:instrText xml:space="preserve"> PAGEREF _Toc215670596 \h </w:instrText>
+              <w:instrText xml:space="preserve"> PAGEREF _Toc216103111 \h </w:instrText>
             </w:r>
             <w:r>
               <w:rPr>
@@ -1613,55 +1672,509 @@
         <w:rPr>
           <w:rFonts w:ascii="Consolas" w:hAnsi="Consolas"/>
         </w:rPr>
+        <w:t xml:space="preserve">  </w:t>
+      </w:r>
+      <w:r>
+        <w:rPr>
+          <w:rFonts w:ascii="Consolas" w:hAnsi="Consolas"/>
+        </w:rPr>
         <w:t xml:space="preserve"> </w:t>
       </w:r>
       <w:r>
         <w:rPr>
+          <w:rFonts w:ascii="Consolas" w:hAnsi="Consolas" w:cs="Arial"/>
+        </w:rPr>
+        <w:t xml:space="preserve">█████╗ </w:t>
+      </w:r>
+      <w:r>
+        <w:rPr>
           <w:rFonts w:ascii="Consolas" w:hAnsi="Consolas"/>
         </w:rPr>
         <w:t xml:space="preserve"> </w:t>
       </w:r>
-      <w:r>
+      <w:bookmarkStart w:id="0" w:name="_Hlk215671968"/>
+      <w:r>
+        <w:rPr>
+          <w:rFonts w:ascii="Consolas" w:hAnsi="Consolas" w:cs="Arial"/>
+        </w:rPr>
+        <w:t>█</w:t>
+      </w:r>
+      <w:bookmarkEnd w:id="0"/>
+      <w:r>
+        <w:rPr>
+          <w:rFonts w:ascii="Consolas" w:hAnsi="Consolas" w:cs="Arial"/>
+        </w:rPr>
+        <w:t>█████╗  ██████╗</w:t>
+      </w:r>
+      <w:r>
+        <w:rPr>
+          <w:rFonts w:ascii="Consolas" w:hAnsi="Consolas" w:cs="Arial"/>
+        </w:rPr>
+        <w:t xml:space="preserve">   </w:t>
+      </w:r>
+      <w:r>
+        <w:rPr>
+          <w:rFonts w:ascii="Consolas" w:hAnsi="Consolas" w:cs="Arial"/>
+        </w:rPr>
+        <w:t>██████╗</w:t>
+      </w:r>
+      <w:r>
+        <w:rPr>
+          <w:rFonts w:ascii="Consolas" w:hAnsi="Consolas" w:cs="Arial"/>
+        </w:rPr>
+        <w:t xml:space="preserve">  </w:t>
+      </w:r>
+      <w:r>
+        <w:rPr>
+          <w:rFonts w:ascii="Consolas" w:hAnsi="Consolas" w:cs="Arial"/>
+        </w:rPr>
+        <w:t>██████╗</w:t>
+      </w:r>
+      <w:r>
+        <w:rPr>
+          <w:rFonts w:ascii="Consolas" w:hAnsi="Consolas" w:cs="Arial"/>
+        </w:rPr>
+        <w:t xml:space="preserve">  </w:t>
+      </w:r>
+      <w:r>
+        <w:rPr>
+          <w:rFonts w:ascii="Consolas" w:hAnsi="Consolas" w:cs="Arial"/>
+        </w:rPr>
+        <w:t>████████╗</w:t>
+      </w:r>
+    </w:p>
+    <w:p>
+      <w:pPr>
+        <w:ind w:left="0"/>
         <w:rPr>
           <w:rFonts w:ascii="Consolas" w:hAnsi="Consolas"/>
         </w:rPr>
+      </w:pPr>
+      <w:r>
+        <w:rPr>
+          <w:rFonts w:ascii="Consolas" w:hAnsi="Consolas" w:cs="Arial"/>
+        </w:rPr>
+        <w:t>██╔══██╗ ██╔══██╗</w:t>
+      </w:r>
+      <w:r>
+        <w:rPr>
+          <w:rFonts w:ascii="Consolas" w:hAnsi="Consolas"/>
+        </w:rPr>
         <w:t xml:space="preserve"> </w:t>
       </w:r>
       <w:r>
         <w:rPr>
           <w:rFonts w:ascii="Consolas" w:hAnsi="Consolas" w:cs="Arial"/>
         </w:rPr>
-        <w:t>█████╗</w:t>
-      </w:r>
-      <w:r>
-        <w:rPr>
-          <w:rFonts w:ascii="Consolas" w:hAnsi="Consolas" w:cs="Arial"/>
+        <w:t>██╔══██╗</w:t>
+      </w:r>
+      <w:r>
+        <w:rPr>
+          <w:rFonts w:ascii="Consolas" w:hAnsi="Consolas"/>
         </w:rPr>
         <w:t xml:space="preserve"> </w:t>
       </w:r>
       <w:r>
         <w:rPr>
+          <w:rFonts w:ascii="Consolas" w:hAnsi="Consolas" w:cs="Arial"/>
+        </w:rPr>
+        <w:t>██╔══██╗</w:t>
+      </w:r>
+      <w:r>
+        <w:rPr>
           <w:rFonts w:ascii="Consolas" w:hAnsi="Consolas"/>
         </w:rPr>
         <w:t xml:space="preserve"> </w:t>
       </w:r>
-      <w:bookmarkStart w:id="0" w:name="_Hlk215671968"/>
+      <w:r>
+        <w:rPr>
+          <w:rFonts w:ascii="Consolas" w:hAnsi="Consolas" w:cs="Arial"/>
+        </w:rPr>
+        <w:t>██</w:t>
+      </w:r>
+      <w:r>
+        <w:rPr>
+          <w:rFonts w:ascii="Consolas" w:hAnsi="Consolas" w:cs="Arial"/>
+        </w:rPr>
+        <w:t>╔═══</w:t>
+      </w:r>
+      <w:r>
+        <w:rPr>
+          <w:rFonts w:ascii="Consolas" w:hAnsi="Consolas" w:cs="Arial"/>
+        </w:rPr>
+        <w:t>██</w:t>
+      </w:r>
+      <w:r>
+        <w:rPr>
+          <w:rFonts w:ascii="Consolas" w:hAnsi="Consolas" w:cs="Arial"/>
+        </w:rPr>
+        <w:t>╗</w:t>
+      </w:r>
+      <w:r>
+        <w:rPr>
+          <w:rFonts w:ascii="Consolas" w:hAnsi="Consolas" w:cs="Arial"/>
+        </w:rPr>
+        <w:t xml:space="preserve"> </w:t>
+      </w:r>
+      <w:r>
+        <w:rPr>
+          <w:rFonts w:ascii="Consolas" w:hAnsi="Consolas" w:cs="Arial"/>
+        </w:rPr>
+        <w:t>██╔══██╗</w:t>
+      </w:r>
+      <w:r>
+        <w:rPr>
+          <w:rFonts w:ascii="Consolas" w:hAnsi="Consolas" w:cs="Arial"/>
+        </w:rPr>
+        <w:t xml:space="preserve">    </w:t>
+      </w:r>
+      <w:r>
+        <w:rPr>
+          <w:rFonts w:ascii="Consolas" w:hAnsi="Consolas" w:cs="Arial"/>
+        </w:rPr>
+        <w:t>██╔══╝</w:t>
+      </w:r>
+    </w:p>
+    <w:p>
+      <w:pPr>
+        <w:ind w:left="0"/>
+        <w:rPr>
+          <w:rFonts w:ascii="Consolas" w:hAnsi="Consolas"/>
+        </w:rPr>
+      </w:pPr>
+      <w:r>
+        <w:rPr>
+          <w:rFonts w:ascii="Consolas" w:hAnsi="Consolas" w:cs="Arial"/>
+        </w:rPr>
+        <w:t>██║  ██║ ██║  ██║ ██║  ██║ ██║  ██║</w:t>
+      </w:r>
+      <w:r>
+        <w:rPr>
+          <w:rFonts w:ascii="Consolas" w:hAnsi="Consolas" w:cs="Arial"/>
+        </w:rPr>
+        <w:t xml:space="preserve"> </w:t>
+      </w:r>
+      <w:r>
+        <w:rPr>
+          <w:rFonts w:ascii="Consolas" w:hAnsi="Consolas" w:cs="Arial"/>
+        </w:rPr>
+        <w:t>██</w:t>
+      </w:r>
+      <w:r>
+        <w:rPr>
+          <w:rFonts w:ascii="Consolas" w:hAnsi="Consolas" w:cs="Arial"/>
+        </w:rPr>
+        <w:t>║</w:t>
+      </w:r>
+      <w:r>
+        <w:rPr>
+          <w:rFonts w:ascii="Consolas" w:hAnsi="Consolas" w:cs="Arial"/>
+        </w:rPr>
+        <w:t xml:space="preserve">   </w:t>
+      </w:r>
+      <w:r>
+        <w:rPr>
+          <w:rFonts w:ascii="Consolas" w:hAnsi="Consolas" w:cs="Arial"/>
+        </w:rPr>
+        <w:t>██</w:t>
+      </w:r>
+      <w:r>
+        <w:rPr>
+          <w:rFonts w:ascii="Consolas" w:hAnsi="Consolas" w:cs="Arial"/>
+        </w:rPr>
+        <w:t>║</w:t>
+      </w:r>
+      <w:r>
+        <w:rPr>
+          <w:rFonts w:ascii="Consolas" w:hAnsi="Consolas" w:cs="Arial"/>
+        </w:rPr>
+        <w:t xml:space="preserve"> </w:t>
+      </w:r>
+      <w:r>
+        <w:rPr>
+          <w:rFonts w:ascii="Consolas" w:hAnsi="Consolas" w:cs="Arial"/>
+        </w:rPr>
+        <w:t>██║  ██║</w:t>
+      </w:r>
+      <w:r>
+        <w:rPr>
+          <w:rFonts w:ascii="Consolas" w:hAnsi="Consolas" w:cs="Arial"/>
+        </w:rPr>
+        <w:t xml:space="preserve">    </w:t>
+      </w:r>
+      <w:r>
+        <w:rPr>
+          <w:rFonts w:ascii="Consolas" w:hAnsi="Consolas" w:cs="Arial"/>
+        </w:rPr>
+        <w:t>██║</w:t>
+      </w:r>
+    </w:p>
+    <w:p>
+      <w:pPr>
+        <w:ind w:left="0"/>
+        <w:rPr>
+          <w:rFonts w:ascii="Consolas" w:hAnsi="Consolas"/>
+        </w:rPr>
+      </w:pPr>
+      <w:r>
+        <w:rPr>
+          <w:rFonts w:ascii="Consolas" w:hAnsi="Consolas" w:cs="Arial"/>
+        </w:rPr>
+        <w:t>██████╔╝ ███████║ ██████</w:t>
+      </w:r>
+      <w:r>
+        <w:rPr>
+          <w:rFonts w:ascii="Consolas" w:hAnsi="Consolas" w:cs="Arial"/>
+        </w:rPr>
+        <w:t>╔</w:t>
+      </w:r>
+      <w:r>
+        <w:rPr>
+          <w:rFonts w:ascii="Consolas" w:hAnsi="Consolas" w:cs="Arial"/>
+        </w:rPr>
+        <w:t>╝ ██████</w:t>
+      </w:r>
+      <w:r>
+        <w:rPr>
+          <w:rFonts w:ascii="Consolas" w:hAnsi="Consolas" w:cs="Arial"/>
+        </w:rPr>
+        <w:t>╔</w:t>
+      </w:r>
+      <w:r>
+        <w:rPr>
+          <w:rFonts w:ascii="Consolas" w:hAnsi="Consolas" w:cs="Arial"/>
+        </w:rPr>
+        <w:t>╝</w:t>
+      </w:r>
+      <w:r>
+        <w:rPr>
+          <w:rFonts w:ascii="Consolas" w:hAnsi="Consolas" w:cs="Arial"/>
+        </w:rPr>
+        <w:t xml:space="preserve"> </w:t>
+      </w:r>
+      <w:r>
+        <w:rPr>
+          <w:rFonts w:ascii="Consolas" w:hAnsi="Consolas" w:cs="Arial"/>
+        </w:rPr>
+        <w:t>██</w:t>
+      </w:r>
+      <w:r>
+        <w:rPr>
+          <w:rFonts w:ascii="Consolas" w:hAnsi="Consolas" w:cs="Arial"/>
+        </w:rPr>
+        <w:t>║</w:t>
+      </w:r>
+      <w:r>
+        <w:rPr>
+          <w:rFonts w:ascii="Consolas" w:hAnsi="Consolas" w:cs="Arial"/>
+        </w:rPr>
+        <w:t xml:space="preserve">   </w:t>
+      </w:r>
+      <w:r>
+        <w:rPr>
+          <w:rFonts w:ascii="Consolas" w:hAnsi="Consolas" w:cs="Arial"/>
+        </w:rPr>
+        <w:t>██</w:t>
+      </w:r>
+      <w:r>
+        <w:rPr>
+          <w:rFonts w:ascii="Consolas" w:hAnsi="Consolas" w:cs="Arial"/>
+        </w:rPr>
+        <w:t>║</w:t>
+      </w:r>
+      <w:r>
+        <w:rPr>
+          <w:rFonts w:ascii="Consolas" w:hAnsi="Consolas" w:cs="Arial"/>
+        </w:rPr>
+        <w:t xml:space="preserve"> </w:t>
+      </w:r>
+      <w:r>
+        <w:rPr>
+          <w:rFonts w:ascii="Consolas" w:hAnsi="Consolas" w:cs="Arial"/>
+        </w:rPr>
+        <w:t>██████╔╝</w:t>
+      </w:r>
+      <w:r>
+        <w:rPr>
+          <w:rFonts w:ascii="Consolas" w:hAnsi="Consolas" w:cs="Arial"/>
+        </w:rPr>
+        <w:t xml:space="preserve">    </w:t>
+      </w:r>
+      <w:r>
+        <w:rPr>
+          <w:rFonts w:ascii="Consolas" w:hAnsi="Consolas" w:cs="Arial"/>
+        </w:rPr>
+        <w:t>██║</w:t>
+      </w:r>
+    </w:p>
+    <w:p>
+      <w:pPr>
+        <w:ind w:left="0"/>
+        <w:rPr>
+          <w:rFonts w:ascii="Consolas" w:hAnsi="Consolas"/>
+        </w:rPr>
+      </w:pPr>
+      <w:r>
+        <w:rPr>
+          <w:rFonts w:ascii="Consolas" w:hAnsi="Consolas" w:cs="Arial"/>
+        </w:rPr>
+        <w:t>██╔══██╗ ██╔══██║ ██╔══</w:t>
+      </w:r>
+      <w:r>
+        <w:rPr>
+          <w:rFonts w:ascii="Consolas" w:hAnsi="Consolas" w:cs="Arial"/>
+        </w:rPr>
+        <w:t>═</w:t>
+      </w:r>
+      <w:r>
+        <w:rPr>
+          <w:rFonts w:ascii="Consolas" w:hAnsi="Consolas" w:cs="Arial"/>
+        </w:rPr>
+        <w:t>╝  ██╔═</w:t>
+      </w:r>
+      <w:r>
+        <w:rPr>
+          <w:rFonts w:ascii="Consolas" w:hAnsi="Consolas" w:cs="Arial"/>
+        </w:rPr>
+        <w:t>═</w:t>
+      </w:r>
+      <w:r>
+        <w:rPr>
+          <w:rFonts w:ascii="Consolas" w:hAnsi="Consolas" w:cs="Arial"/>
+        </w:rPr>
+        <w:t>═╝</w:t>
+      </w:r>
+      <w:r>
+        <w:rPr>
+          <w:rFonts w:ascii="Consolas" w:hAnsi="Consolas" w:cs="Arial"/>
+        </w:rPr>
+        <w:t xml:space="preserve">  </w:t>
+      </w:r>
+      <w:r>
+        <w:rPr>
+          <w:rFonts w:ascii="Consolas" w:hAnsi="Consolas" w:cs="Arial"/>
+        </w:rPr>
+        <w:t>██</w:t>
+      </w:r>
+      <w:r>
+        <w:rPr>
+          <w:rFonts w:ascii="Consolas" w:hAnsi="Consolas" w:cs="Arial"/>
+        </w:rPr>
+        <w:t>║</w:t>
+      </w:r>
+      <w:r>
+        <w:rPr>
+          <w:rFonts w:ascii="Consolas" w:hAnsi="Consolas" w:cs="Arial"/>
+        </w:rPr>
+        <w:t xml:space="preserve">   </w:t>
+      </w:r>
+      <w:r>
+        <w:rPr>
+          <w:rFonts w:ascii="Consolas" w:hAnsi="Consolas" w:cs="Arial"/>
+        </w:rPr>
+        <w:t>██</w:t>
+      </w:r>
+      <w:r>
+        <w:rPr>
+          <w:rFonts w:ascii="Consolas" w:hAnsi="Consolas" w:cs="Arial"/>
+        </w:rPr>
+        <w:t>║</w:t>
+      </w:r>
+      <w:r>
+        <w:rPr>
+          <w:rFonts w:ascii="Consolas" w:hAnsi="Consolas" w:cs="Arial"/>
+        </w:rPr>
+        <w:t xml:space="preserve"> </w:t>
+      </w:r>
+      <w:r>
+        <w:rPr>
+          <w:rFonts w:ascii="Consolas" w:hAnsi="Consolas" w:cs="Arial"/>
+        </w:rPr>
+        <w:t>██╔══██╗</w:t>
+      </w:r>
+      <w:r>
+        <w:rPr>
+          <w:rFonts w:ascii="Consolas" w:hAnsi="Consolas" w:cs="Arial"/>
+        </w:rPr>
+        <w:t xml:space="preserve">    </w:t>
+      </w:r>
+      <w:r>
+        <w:rPr>
+          <w:rFonts w:ascii="Consolas" w:hAnsi="Consolas" w:cs="Arial"/>
+        </w:rPr>
+        <w:t>██║</w:t>
+      </w:r>
+    </w:p>
+    <w:p>
+      <w:pPr>
+        <w:ind w:left="0"/>
+        <w:rPr>
+          <w:rFonts w:ascii="Consolas" w:hAnsi="Consolas"/>
+        </w:rPr>
+      </w:pPr>
+      <w:r>
+        <w:rPr>
+          <w:rFonts w:ascii="Consolas" w:hAnsi="Consolas" w:cs="Arial"/>
+        </w:rPr>
+        <w:t>██║</w:t>
+      </w:r>
+      <w:r>
+        <w:rPr>
+          <w:rFonts w:ascii="Consolas" w:hAnsi="Consolas"/>
+        </w:rPr>
+        <w:t xml:space="preserve">  </w:t>
+      </w:r>
+      <w:r>
+        <w:rPr>
+          <w:rFonts w:ascii="Consolas" w:hAnsi="Consolas" w:cs="Arial"/>
+        </w:rPr>
+        <w:t>██║ ██║  ██║ ██║      ██║</w:t>
+      </w:r>
+      <w:r>
+        <w:rPr>
+          <w:rFonts w:ascii="Consolas" w:hAnsi="Consolas" w:cs="Arial"/>
+        </w:rPr>
+        <w:t xml:space="preserve">      </w:t>
+      </w:r>
+      <w:r>
+        <w:rPr>
+          <w:rFonts w:ascii="Consolas" w:hAnsi="Consolas" w:cs="Arial"/>
+        </w:rPr>
+        <w:t>╚</w:t>
+      </w:r>
       <w:r>
         <w:rPr>
           <w:rFonts w:ascii="Consolas" w:hAnsi="Consolas" w:cs="Arial"/>
         </w:rPr>
         <w:t>█</w:t>
       </w:r>
-      <w:bookmarkEnd w:id="0"/>
-      <w:r>
-        <w:rPr>
-          <w:rFonts w:ascii="Consolas" w:hAnsi="Consolas" w:cs="Arial"/>
-        </w:rPr>
-        <w:t>█████╗</w:t>
-      </w:r>
-      <w:r>
-        <w:rPr>
-          <w:rFonts w:ascii="Consolas" w:hAnsi="Consolas" w:cs="Arial"/>
+      <w:r>
+        <w:rPr>
+          <w:rFonts w:ascii="Consolas" w:hAnsi="Consolas" w:cs="Arial"/>
+        </w:rPr>
+        <w:t>████</w:t>
+      </w:r>
+      <w:r>
+        <w:rPr>
+          <w:rFonts w:ascii="Consolas" w:hAnsi="Consolas" w:cs="Arial"/>
+        </w:rPr>
+        <w:t>█╔╝</w:t>
+      </w:r>
+      <w:r>
+        <w:rPr>
+          <w:rFonts w:ascii="Consolas" w:hAnsi="Consolas" w:cs="Arial"/>
+        </w:rPr>
+        <w:t xml:space="preserve"> </w:t>
+      </w:r>
+      <w:r>
+        <w:rPr>
+          <w:rFonts w:ascii="Consolas" w:hAnsi="Consolas" w:cs="Arial"/>
+        </w:rPr>
+        <w:t>██║</w:t>
+      </w:r>
+      <w:r>
+        <w:rPr>
+          <w:rFonts w:ascii="Consolas" w:hAnsi="Consolas"/>
         </w:rPr>
         <w:t xml:space="preserve">  </w:t>
       </w:r>
@@ -1669,23 +2182,37 @@
         <w:rPr>
           <w:rFonts w:ascii="Consolas" w:hAnsi="Consolas" w:cs="Arial"/>
         </w:rPr>
-        <w:t>██████╗</w:t>
-      </w:r>
-      <w:r>
-        <w:rPr>
-          <w:rFonts w:ascii="Consolas" w:hAnsi="Consolas" w:cs="Arial"/>
-        </w:rPr>
-        <w:t xml:space="preserve">   </w:t>
-      </w:r>
-      <w:r>
-        <w:rPr>
-          <w:rFonts w:ascii="Consolas" w:hAnsi="Consolas" w:cs="Arial"/>
-        </w:rPr>
-        <w:t>██████╗</w:t>
-      </w:r>
-      <w:r>
-        <w:rPr>
-          <w:rFonts w:ascii="Consolas" w:hAnsi="Consolas" w:cs="Arial"/>
+        <w:t>██║</w:t>
+      </w:r>
+      <w:r>
+        <w:rPr>
+          <w:rFonts w:ascii="Consolas" w:hAnsi="Consolas" w:cs="Arial"/>
+        </w:rPr>
+        <w:t xml:space="preserve">    </w:t>
+      </w:r>
+      <w:r>
+        <w:rPr>
+          <w:rFonts w:ascii="Consolas" w:hAnsi="Consolas" w:cs="Arial"/>
+        </w:rPr>
+        <w:t>██║</w:t>
+      </w:r>
+    </w:p>
+    <w:p>
+      <w:pPr>
+        <w:ind w:left="0"/>
+        <w:rPr>
+          <w:rFonts w:ascii="Consolas" w:hAnsi="Consolas"/>
+        </w:rPr>
+      </w:pPr>
+      <w:r>
+        <w:rPr>
+          <w:rFonts w:ascii="Consolas" w:hAnsi="Consolas" w:cs="Arial"/>
+        </w:rPr>
+        <w:t>╚═╝</w:t>
+      </w:r>
+      <w:r>
+        <w:rPr>
+          <w:rFonts w:ascii="Consolas" w:hAnsi="Consolas"/>
         </w:rPr>
         <w:t xml:space="preserve">  </w:t>
       </w:r>
@@ -1693,7 +2220,55 @@
         <w:rPr>
           <w:rFonts w:ascii="Consolas" w:hAnsi="Consolas" w:cs="Arial"/>
         </w:rPr>
-        <w:t>██████╗</w:t>
+        <w:t>╚═╝ ╚═╝</w:t>
+      </w:r>
+      <w:r>
+        <w:rPr>
+          <w:rFonts w:ascii="Consolas" w:hAnsi="Consolas"/>
+        </w:rPr>
+        <w:t xml:space="preserve"> </w:t>
+      </w:r>
+      <w:r>
+        <w:rPr>
+          <w:rFonts w:ascii="Consolas" w:hAnsi="Consolas"/>
+        </w:rPr>
+        <w:t xml:space="preserve"> </w:t>
+      </w:r>
+      <w:r>
+        <w:rPr>
+          <w:rFonts w:ascii="Consolas" w:hAnsi="Consolas" w:cs="Arial"/>
+        </w:rPr>
+        <w:t xml:space="preserve">╚═╝ ╚═╝     </w:t>
+      </w:r>
+      <w:r>
+        <w:rPr>
+          <w:rFonts w:ascii="Consolas" w:hAnsi="Consolas" w:cs="Arial"/>
+        </w:rPr>
+        <w:t xml:space="preserve"> </w:t>
+      </w:r>
+      <w:r>
+        <w:rPr>
+          <w:rFonts w:ascii="Consolas" w:hAnsi="Consolas" w:cs="Arial"/>
+        </w:rPr>
+        <w:t>╚═╝</w:t>
+      </w:r>
+      <w:r>
+        <w:rPr>
+          <w:rFonts w:ascii="Consolas" w:hAnsi="Consolas" w:cs="Arial"/>
+        </w:rPr>
+        <w:t xml:space="preserve">        </w:t>
+      </w:r>
+      <w:r>
+        <w:rPr>
+          <w:rFonts w:ascii="Consolas" w:hAnsi="Consolas" w:cs="Arial"/>
+        </w:rPr>
+        <w:t>╚════</w:t>
+      </w:r>
+      <w:r>
+        <w:rPr>
+          <w:rFonts w:ascii="Consolas" w:hAnsi="Consolas" w:cs="Arial"/>
+        </w:rPr>
+        <w:t>╝</w:t>
       </w:r>
       <w:r>
         <w:rPr>
@@ -1705,926 +2280,926 @@
         <w:rPr>
           <w:rFonts w:ascii="Consolas" w:hAnsi="Consolas" w:cs="Arial"/>
         </w:rPr>
-        <w:t>████████╗</w:t>
+        <w:t>╚═╝</w:t>
+      </w:r>
+      <w:r>
+        <w:rPr>
+          <w:rFonts w:ascii="Consolas" w:hAnsi="Consolas"/>
+        </w:rPr>
+        <w:t xml:space="preserve">  </w:t>
+      </w:r>
+      <w:r>
+        <w:rPr>
+          <w:rFonts w:ascii="Consolas" w:hAnsi="Consolas" w:cs="Arial"/>
+        </w:rPr>
+        <w:t>╚═╝</w:t>
+      </w:r>
+      <w:r>
+        <w:rPr>
+          <w:rFonts w:ascii="Consolas" w:hAnsi="Consolas" w:cs="Arial"/>
+        </w:rPr>
+        <w:t xml:space="preserve">    </w:t>
+      </w:r>
+      <w:r>
+        <w:rPr>
+          <w:rFonts w:ascii="Consolas" w:hAnsi="Consolas" w:cs="Arial"/>
+        </w:rPr>
+        <w:t>╚═╝</w:t>
       </w:r>
     </w:p>
     <w:p>
       <w:pPr>
         <w:ind w:left="0"/>
-        <w:rPr>
-          <w:rFonts w:ascii="Consolas" w:hAnsi="Consolas"/>
-        </w:rPr>
-      </w:pPr>
-      <w:r>
-        <w:rPr>
-          <w:rFonts w:ascii="Consolas" w:hAnsi="Consolas" w:cs="Arial"/>
-        </w:rPr>
-        <w:t>██╔══██╗</w:t>
-      </w:r>
-      <w:r>
-        <w:rPr>
-          <w:rFonts w:ascii="Consolas" w:hAnsi="Consolas" w:cs="Arial"/>
-        </w:rPr>
+      </w:pPr>
+    </w:p>
+    <w:p>
+      <w:pPr>
+        <w:ind w:left="0"/>
+      </w:pPr>
+    </w:p>
+    <w:p>
+      <w:pPr>
+        <w:ind w:left="0"/>
+      </w:pPr>
+    </w:p>
+    <w:p>
+      <w:pPr>
+        <w:ind w:left="0"/>
+      </w:pPr>
+    </w:p>
+    <w:p>
+      <w:pPr>
+        <w:ind w:left="0"/>
+      </w:pPr>
+    </w:p>
+    <w:p>
+      <w:pPr>
+        <w:ind w:left="0"/>
+      </w:pPr>
+    </w:p>
+    <w:p>
+      <w:pPr>
+        <w:ind w:left="0"/>
+      </w:pPr>
+    </w:p>
+    <w:p>
+      <w:pPr>
+        <w:ind w:left="0"/>
+      </w:pPr>
+    </w:p>
+    <w:p>
+      <w:pPr>
+        <w:ind w:left="0"/>
+      </w:pPr>
+    </w:p>
+    <w:p>
+      <w:pPr>
+        <w:ind w:left="0"/>
+      </w:pPr>
+    </w:p>
+    <w:p>
+      <w:pPr>
+        <w:ind w:left="0"/>
+      </w:pPr>
+    </w:p>
+    <w:p>
+      <w:pPr>
+        <w:ind w:left="0"/>
+      </w:pPr>
+    </w:p>
+    <w:p>
+      <w:pPr>
+        <w:ind w:left="0"/>
+      </w:pPr>
+    </w:p>
+    <w:p>
+      <w:pPr>
+        <w:ind w:left="0"/>
+      </w:pPr>
+    </w:p>
+    <w:p>
+      <w:pPr>
+        <w:ind w:left="0"/>
+      </w:pPr>
+    </w:p>
+    <w:p>
+      <w:pPr>
+        <w:ind w:left="0"/>
+      </w:pPr>
+    </w:p>
+    <w:p>
+      <w:pPr>
+        <w:ind w:left="0"/>
+      </w:pPr>
+    </w:p>
+    <w:p>
+      <w:pPr>
+        <w:ind w:left="0"/>
+      </w:pPr>
+    </w:p>
+    <w:p>
+      <w:pPr>
+        <w:ind w:left="0"/>
+      </w:pPr>
+    </w:p>
+    <w:p>
+      <w:pPr>
+        <w:ind w:left="0"/>
+      </w:pPr>
+    </w:p>
+    <w:p>
+      <w:pPr>
+        <w:ind w:left="0"/>
+      </w:pPr>
+    </w:p>
+    <w:p>
+      <w:pPr>
+        <w:ind w:left="0"/>
+      </w:pPr>
+    </w:p>
+    <w:p>
+      <w:pPr>
+        <w:ind w:left="0"/>
+      </w:pPr>
+    </w:p>
+    <w:p>
+      <w:pPr>
+        <w:ind w:left="0"/>
+      </w:pPr>
+    </w:p>
+    <w:p>
+      <w:pPr>
+        <w:ind w:left="0"/>
+      </w:pPr>
+    </w:p>
+    <w:p>
+      <w:pPr>
+        <w:ind w:left="0"/>
+      </w:pPr>
+    </w:p>
+    <w:p>
+      <w:pPr>
+        <w:ind w:left="0"/>
+      </w:pPr>
+    </w:p>
+    <w:p>
+      <w:pPr>
+        <w:ind w:left="0"/>
+      </w:pPr>
+    </w:p>
+    <w:p>
+      <w:pPr>
+        <w:ind w:left="0"/>
+      </w:pPr>
+    </w:p>
+    <w:p>
+      <w:pPr>
+        <w:ind w:left="0"/>
+      </w:pPr>
+    </w:p>
+    <w:p>
+      <w:pPr>
+        <w:pStyle w:val="Titre1"/>
+      </w:pPr>
+      <w:bookmarkStart w:id="1" w:name="_Toc216103105"/>
+      <w:r>
+        <w:lastRenderedPageBreak/>
+        <w:t>Préparation</w:t>
+      </w:r>
+      <w:bookmarkEnd w:id="1"/>
+    </w:p>
+    <w:p>
+      <w:pPr>
+        <w:pStyle w:val="Sous-titre"/>
+      </w:pPr>
+      <w:r>
+        <w:t>Méthodes et Techniques</w:t>
+      </w:r>
+    </w:p>
+    <w:p>
+      <w:pPr>
+        <w:pStyle w:val="Sous-titre"/>
+      </w:pPr>
+      <w:r>
+        <w:t>Fonctions et Variables</w:t>
+      </w:r>
+    </w:p>
+    <w:p>
+      <w:pPr>
+        <w:ind w:left="0"/>
+      </w:pPr>
+    </w:p>
+    <w:p>
+      <w:pPr>
+        <w:pStyle w:val="Titre1"/>
+      </w:pPr>
+      <w:bookmarkStart w:id="2" w:name="_Toc216103106"/>
+      <w:r>
+        <w:t>Description du Fonctionnement</w:t>
+      </w:r>
+      <w:bookmarkEnd w:id="2"/>
+    </w:p>
+    <w:p>
+      <w:pPr>
+        <w:pStyle w:val="Sous-titre"/>
+      </w:pPr>
+      <w:r>
+        <w:t>Schéma Bloc</w:t>
+      </w:r>
+    </w:p>
+    <w:p>
+      <w:pPr>
+        <w:pStyle w:val="Sous-titre"/>
+      </w:pPr>
+      <w:r>
+        <w:t>Logicielles et Matérielles</w:t>
+      </w:r>
+    </w:p>
+    <w:p>
+      <w:pPr>
+        <w:ind w:left="0"/>
+      </w:pPr>
+    </w:p>
+    <w:p>
+      <w:pPr>
+        <w:pStyle w:val="Titre1"/>
+      </w:pPr>
+      <w:bookmarkStart w:id="3" w:name="_Toc216103107"/>
+      <w:r>
+        <w:t>Description de l’Utilisation</w:t>
+      </w:r>
+      <w:bookmarkEnd w:id="3"/>
+    </w:p>
+    <w:p>
+      <w:pPr>
+        <w:ind w:left="0"/>
+      </w:pPr>
+    </w:p>
+    <w:p>
+      <w:pPr>
+        <w:pStyle w:val="Sous-titre"/>
+      </w:pPr>
+      <w:r>
+        <w:t>Procédure</w:t>
+      </w:r>
+    </w:p>
+    <w:p>
+      <w:pPr>
+        <w:pStyle w:val="Titre1"/>
+      </w:pPr>
+      <w:bookmarkStart w:id="4" w:name="_Toc216103108"/>
+      <w:r>
+        <w:t>Programmes</w:t>
+      </w:r>
+      <w:bookmarkEnd w:id="4"/>
+    </w:p>
+    <w:p>
+      <w:pPr>
+        <w:pStyle w:val="Sous-titre"/>
+      </w:pPr>
+      <w:r>
+        <w:t>Répertoire</w:t>
+      </w:r>
+    </w:p>
+    <w:p>
+      <w:pPr>
+        <w:pStyle w:val="Titre1"/>
+      </w:pPr>
+      <w:bookmarkStart w:id="5" w:name="_Toc216103109"/>
+      <w:r>
+        <w:t>Programme du PIC</w:t>
+      </w:r>
+      <w:bookmarkEnd w:id="5"/>
+    </w:p>
+    <w:p>
+      <w:pPr>
+        <w:ind w:left="0"/>
+        <w:rPr>
+          <w:rFonts w:asciiTheme="minorHAnsi" w:hAnsiTheme="minorHAnsi"/>
+          <w:b/>
+          <w:bCs/>
+          <w:sz w:val="24"/>
+          <w:szCs w:val="24"/>
+        </w:rPr>
+      </w:pPr>
+      <w:bookmarkStart w:id="6" w:name="_Hlk216104527"/>
+      <w:r>
+        <w:rPr>
+          <w:rFonts w:asciiTheme="minorHAnsi" w:hAnsiTheme="minorHAnsi"/>
+          <w:b/>
+          <w:bCs/>
+          <w:sz w:val="24"/>
+          <w:szCs w:val="24"/>
+        </w:rPr>
+        <w:t xml:space="preserve">En se </w:t>
+      </w:r>
+      <w:r>
+        <w:rPr>
+          <w:rFonts w:asciiTheme="minorHAnsi" w:hAnsiTheme="minorHAnsi"/>
+          <w:b/>
+          <w:bCs/>
+          <w:sz w:val="24"/>
+          <w:szCs w:val="24"/>
+        </w:rPr>
+        <w:t>basant</w:t>
+      </w:r>
+      <w:r>
+        <w:rPr>
+          <w:rFonts w:asciiTheme="minorHAnsi" w:hAnsiTheme="minorHAnsi"/>
+          <w:b/>
+          <w:bCs/>
+          <w:sz w:val="24"/>
+          <w:szCs w:val="24"/>
+        </w:rPr>
+        <w:t xml:space="preserve"> sur </w:t>
+      </w:r>
+      <w:r>
+        <w:rPr>
+          <w:rFonts w:asciiTheme="minorHAnsi" w:hAnsiTheme="minorHAnsi"/>
+          <w:b/>
+          <w:bCs/>
+          <w:sz w:val="24"/>
+          <w:szCs w:val="24"/>
+          <w:u w:val="single"/>
+        </w:rPr>
+        <w:t>le main</w:t>
+      </w:r>
+      <w:r>
+        <w:rPr>
+          <w:rFonts w:asciiTheme="minorHAnsi" w:hAnsiTheme="minorHAnsi"/>
+          <w:b/>
+          <w:bCs/>
+          <w:sz w:val="24"/>
+          <w:szCs w:val="24"/>
+        </w:rPr>
+        <w:t xml:space="preserve"> et le main </w:t>
+      </w:r>
+      <w:r>
+        <w:rPr>
+          <w:rFonts w:asciiTheme="minorHAnsi" w:hAnsiTheme="minorHAnsi"/>
+          <w:b/>
+          <w:bCs/>
+          <w:sz w:val="24"/>
+          <w:szCs w:val="24"/>
+        </w:rPr>
+        <w:t>Loop</w:t>
+      </w:r>
+      <w:r>
+        <w:rPr>
+          <w:rFonts w:asciiTheme="minorHAnsi" w:hAnsiTheme="minorHAnsi"/>
+          <w:b/>
+          <w:bCs/>
+          <w:sz w:val="24"/>
+          <w:szCs w:val="24"/>
+        </w:rPr>
+        <w:t xml:space="preserve"> et sur ce qui est utiliser: </w:t>
+      </w:r>
+    </w:p>
+    <w:p>
+      <w:pPr>
+        <w:ind w:left="0"/>
+        <w:rPr>
+          <w:rFonts w:asciiTheme="minorHAnsi" w:hAnsiTheme="minorHAnsi"/>
+          <w:b/>
+          <w:bCs/>
+          <w:sz w:val="24"/>
+          <w:szCs w:val="24"/>
+        </w:rPr>
+      </w:pPr>
+      <w:r>
+        <w:rPr>
+          <w:rFonts w:asciiTheme="minorHAnsi" w:hAnsiTheme="minorHAnsi"/>
+          <w:b/>
+          <w:bCs/>
+          <w:sz w:val="24"/>
+          <w:szCs w:val="24"/>
+        </w:rPr>
+        <w:t>L</w:t>
+      </w:r>
+      <w:r>
+        <w:rPr>
+          <w:rFonts w:asciiTheme="minorHAnsi" w:hAnsiTheme="minorHAnsi"/>
+          <w:b/>
+          <w:bCs/>
+          <w:sz w:val="24"/>
+          <w:szCs w:val="24"/>
+        </w:rPr>
+        <w:t>e</w:t>
+      </w:r>
+      <w:r>
+        <w:rPr>
+          <w:rFonts w:asciiTheme="minorHAnsi" w:hAnsiTheme="minorHAnsi"/>
+          <w:b/>
+          <w:bCs/>
+          <w:sz w:val="24"/>
+          <w:szCs w:val="24"/>
+        </w:rPr>
+        <w:t xml:space="preserve"> main appelle toutes les initialisations comme :</w:t>
+      </w:r>
+    </w:p>
+    <w:p>
+      <w:pPr>
+        <w:pStyle w:val="Paragraphedeliste"/>
+        <w:numPr>
+          <w:ilvl w:val="0"/>
+          <w:numId w:val="3"/>
+        </w:numPr>
+      </w:pPr>
+      <w:r>
+        <w:t>InitPIC initialise :</w:t>
+      </w:r>
+    </w:p>
+    <w:p>
+      <w:pPr>
+        <w:pStyle w:val="Paragraphedeliste"/>
+        <w:numPr>
+          <w:ilvl w:val="0"/>
+          <w:numId w:val="9"/>
+        </w:numPr>
+      </w:pPr>
+      <w:r>
+        <w:t xml:space="preserve">INTDEG, TOCS, TOSE, PSA d’OPTION_REG pour </w:t>
+      </w:r>
+      <w:r>
+        <w:t>activer</w:t>
+      </w:r>
+      <w:r>
+        <w:t xml:space="preserve"> les interruptions à un front montant, se basé sur la même clock du microcontrôleur, soit la clock externe et exécute les instruction à caque front descendant et assigne son prescaler au </w:t>
+      </w:r>
+      <w:r>
+        <w:t>Watch dog</w:t>
+      </w:r>
+      <w:r>
+        <w:t xml:space="preserve"> timer. </w:t>
+      </w:r>
+    </w:p>
+    <w:p>
+      <w:pPr>
+        <w:pStyle w:val="Paragraphedeliste"/>
+        <w:numPr>
+          <w:ilvl w:val="0"/>
+          <w:numId w:val="9"/>
+        </w:numPr>
+      </w:pPr>
+      <w:r>
+        <w:t xml:space="preserve">ANSEL à 0 qui met </w:t>
+      </w:r>
+      <w:r>
+        <w:t>tous</w:t>
+      </w:r>
+      <w:r>
+        <w:t xml:space="preserve"> les pin </w:t>
+      </w:r>
+      <w:r>
+        <w:t>analogue</w:t>
+      </w:r>
+      <w:r>
+        <w:t xml:space="preserve"> off</w:t>
+      </w:r>
+    </w:p>
+    <w:p>
+      <w:pPr>
+        <w:pStyle w:val="Paragraphedeliste"/>
+        <w:numPr>
+          <w:ilvl w:val="0"/>
+          <w:numId w:val="9"/>
+        </w:numPr>
+      </w:pPr>
+      <w:r>
+        <w:t>PIE1 et GIE de INTCON à 1 pour activer les interrupt globales</w:t>
+      </w:r>
+    </w:p>
+    <w:p>
+      <w:pPr>
+        <w:pStyle w:val="Paragraphedeliste"/>
+        <w:numPr>
+          <w:ilvl w:val="0"/>
+          <w:numId w:val="9"/>
+        </w:numPr>
+      </w:pPr>
+      <w:r>
+        <w:t>Les pins TRISA en input</w:t>
+      </w:r>
+    </w:p>
+    <w:p>
+      <w:pPr>
+        <w:pStyle w:val="Paragraphedeliste"/>
+        <w:numPr>
+          <w:ilvl w:val="0"/>
+          <w:numId w:val="9"/>
+        </w:numPr>
+      </w:pPr>
+      <w:r>
+        <w:t>Tous les pins sauf la 4 et 3 en input du TRISB</w:t>
+      </w:r>
+    </w:p>
+    <w:p>
+      <w:pPr>
+        <w:pStyle w:val="Paragraphedeliste"/>
+        <w:numPr>
+          <w:ilvl w:val="0"/>
+          <w:numId w:val="8"/>
+        </w:numPr>
+      </w:pPr>
+      <w:r>
+        <w:t xml:space="preserve">UART_Init qui initialise le bit SPEN et CREN du RCSTA pour activer le port série UART et pour le faire lire continuellement. </w:t>
+      </w:r>
+    </w:p>
+    <w:p>
+      <w:pPr>
+        <w:ind w:left="0"/>
+        <w:rPr>
+          <w:rFonts w:asciiTheme="minorHAnsi" w:hAnsiTheme="minorHAnsi"/>
+          <w:sz w:val="24"/>
+          <w:szCs w:val="24"/>
+        </w:rPr>
+      </w:pPr>
+      <w:r>
+        <w:rPr>
+          <w:rFonts w:asciiTheme="minorHAnsi" w:hAnsiTheme="minorHAnsi"/>
+          <w:b/>
+          <w:bCs/>
+          <w:sz w:val="24"/>
+          <w:szCs w:val="24"/>
+          <w:u w:val="single"/>
+        </w:rPr>
+        <w:lastRenderedPageBreak/>
+        <w:t xml:space="preserve">Dans le Main </w:t>
+      </w:r>
+      <w:r>
+        <w:rPr>
+          <w:rFonts w:asciiTheme="minorHAnsi" w:hAnsiTheme="minorHAnsi"/>
+          <w:b/>
+          <w:bCs/>
+          <w:sz w:val="24"/>
+          <w:szCs w:val="24"/>
+          <w:u w:val="single"/>
+        </w:rPr>
+        <w:t>Loop</w:t>
+      </w:r>
+      <w:r>
+        <w:rPr>
+          <w:rFonts w:asciiTheme="minorHAnsi" w:hAnsiTheme="minorHAnsi"/>
+          <w:b/>
+          <w:bCs/>
+          <w:sz w:val="24"/>
+          <w:szCs w:val="24"/>
+          <w:u w:val="single"/>
+        </w:rPr>
+        <w:t xml:space="preserve"> : </w:t>
+      </w:r>
+    </w:p>
+    <w:p>
+      <w:pPr>
+        <w:pStyle w:val="Paragraphedeliste"/>
+        <w:numPr>
+          <w:ilvl w:val="0"/>
+          <w:numId w:val="6"/>
+        </w:numPr>
+      </w:pPr>
+      <w:r>
+        <w:t xml:space="preserve">Toggle une led_ACK </w:t>
+      </w:r>
+      <w:r>
+        <w:t>à</w:t>
+      </w:r>
+      <w:r>
+        <w:t xml:space="preserve"> chaque fois qui revient au début du </w:t>
+      </w:r>
+      <w:r>
+        <w:t>Loop</w:t>
+      </w:r>
+    </w:p>
+    <w:p>
+      <w:pPr>
+        <w:pStyle w:val="Paragraphedeliste"/>
+        <w:numPr>
+          <w:ilvl w:val="0"/>
+          <w:numId w:val="6"/>
+        </w:numPr>
+      </w:pPr>
+      <w:r>
+        <w:t>Lit 1 byte du buffer circulaire UART</w:t>
+      </w:r>
+    </w:p>
+    <w:p>
+      <w:pPr>
+        <w:pStyle w:val="Paragraphedeliste"/>
+        <w:numPr>
+          <w:ilvl w:val="0"/>
+          <w:numId w:val="7"/>
+        </w:numPr>
+      </w:pPr>
+      <w:r>
+        <w:t>Le met dans UART_RX_CHAR</w:t>
+      </w:r>
+    </w:p>
+    <w:p>
+      <w:pPr>
+        <w:pStyle w:val="Paragraphedeliste"/>
+        <w:numPr>
+          <w:ilvl w:val="0"/>
+          <w:numId w:val="7"/>
+        </w:numPr>
+      </w:pPr>
+      <w:r>
+        <w:t>Passe ce byte dans un “décodeur” à 8 étapes</w:t>
+      </w:r>
+    </w:p>
+    <w:p>
+      <w:pPr>
+        <w:pStyle w:val="Paragraphedeliste"/>
+        <w:numPr>
+          <w:ilvl w:val="0"/>
+          <w:numId w:val="7"/>
+        </w:numPr>
+      </w:pPr>
+      <w:r>
+        <w:t xml:space="preserve">Quand les 8 bytes d’une trame valide sont </w:t>
+      </w:r>
+      <w:r>
+        <w:t>reçues</w:t>
+      </w:r>
+      <w:r>
+        <w:t xml:space="preserve"> :</w:t>
+      </w:r>
+      <w:r>
+        <w:br/>
+        <w:t>M0, M1, M2, M3, M4 sont mis à jour</w:t>
+      </w:r>
+      <w:r>
+        <w:br/>
+        <w:t>checksum est reçu</w:t>
+      </w:r>
+      <w:r>
+        <w:br/>
+        <w:t>UpdateAllServos applique les positions</w:t>
+      </w:r>
+    </w:p>
+    <w:p>
+      <w:pPr>
+        <w:pStyle w:val="Paragraphedeliste"/>
+        <w:numPr>
+          <w:ilvl w:val="0"/>
+          <w:numId w:val="7"/>
+        </w:numPr>
+      </w:pPr>
+      <w:r>
+        <w:t>Si un byte est mauvais :</w:t>
+      </w:r>
+      <w:r>
+        <w:br/>
+        <w:t>reset du décodage</w:t>
+      </w:r>
+    </w:p>
+    <w:p>
+      <w:pPr>
+        <w:pStyle w:val="Paragraphedeliste"/>
+        <w:numPr>
+          <w:ilvl w:val="0"/>
+          <w:numId w:val="4"/>
+        </w:numPr>
+      </w:pPr>
+      <w:r>
+        <w:t xml:space="preserve">Lit l’adc du </w:t>
+      </w:r>
+      <w:r>
+        <w:t>Channel</w:t>
+      </w:r>
+      <w:r>
+        <w:t xml:space="preserve"> 0 pour lire la valeur </w:t>
+      </w:r>
+      <w:r>
+        <w:t>analogue</w:t>
+      </w:r>
+      <w:r>
+        <w:t xml:space="preserve"> Y de la membrane </w:t>
+      </w:r>
+    </w:p>
+    <w:p>
+      <w:pPr>
+        <w:pStyle w:val="Paragraphedeliste"/>
+        <w:numPr>
+          <w:ilvl w:val="0"/>
+          <w:numId w:val="4"/>
+        </w:numPr>
+      </w:pPr>
+      <w:r>
+        <w:t xml:space="preserve">Lit l’adc du </w:t>
+      </w:r>
+      <w:r>
+        <w:t>Channel</w:t>
+      </w:r>
+      <w:r>
+        <w:t xml:space="preserve"> 1 pour lire la valeur </w:t>
+      </w:r>
+      <w:r>
+        <w:t>analogue</w:t>
+      </w:r>
+      <w:r>
+        <w:t xml:space="preserve"> X de la membrane</w:t>
+      </w:r>
+    </w:p>
+    <w:p>
+      <w:pPr>
+        <w:pStyle w:val="Paragraphedeliste"/>
+        <w:numPr>
+          <w:ilvl w:val="0"/>
+          <w:numId w:val="4"/>
+        </w:numPr>
+      </w:pPr>
+      <w:r>
+        <w:t xml:space="preserve">Lit l’adc du </w:t>
+      </w:r>
+      <w:r>
+        <w:t>Channel</w:t>
+      </w:r>
+      <w:r>
+        <w:t xml:space="preserve"> 2 pour lire la valeur </w:t>
+      </w:r>
+      <w:r>
+        <w:t>analogue</w:t>
+      </w:r>
+      <w:r>
+        <w:t xml:space="preserve"> de la pression de la pince </w:t>
+      </w:r>
+    </w:p>
+    <w:p>
+      <w:pPr>
+        <w:pStyle w:val="Paragraphedeliste"/>
+        <w:numPr>
+          <w:ilvl w:val="0"/>
+          <w:numId w:val="4"/>
+        </w:numPr>
+      </w:pPr>
+      <w:r>
+        <w:t xml:space="preserve">Lit l’adc du </w:t>
+      </w:r>
+      <w:r>
+        <w:t>Channel</w:t>
+      </w:r>
+      <w:r>
+        <w:t xml:space="preserve"> 3 pour lire la valeur </w:t>
+      </w:r>
+      <w:r>
+        <w:t>analogue</w:t>
+      </w:r>
+      <w:r>
+        <w:t xml:space="preserve"> du poids de la balance </w:t>
+      </w:r>
+    </w:p>
+    <w:p>
+      <w:pPr>
+        <w:pStyle w:val="Paragraphedeliste"/>
+        <w:numPr>
+          <w:ilvl w:val="0"/>
+          <w:numId w:val="4"/>
+        </w:numPr>
+      </w:pPr>
+      <w:r>
+        <w:t>Envoi</w:t>
+      </w:r>
+      <w:r>
         <w:t xml:space="preserve"> </w:t>
       </w:r>
       <w:r>
-        <w:rPr>
-          <w:rFonts w:ascii="Consolas" w:hAnsi="Consolas" w:cs="Arial"/>
-        </w:rPr>
-        <w:t>██╔══██╗</w:t>
-      </w:r>
-      <w:r>
-        <w:rPr>
-          <w:rFonts w:ascii="Consolas" w:hAnsi="Consolas"/>
-        </w:rPr>
+        <w:t>tous</w:t>
+      </w:r>
+      <w:r>
+        <w:t xml:space="preserve"> les donné sur UART avec le ‘G’, ‘O’, X, Y, P, B, RESERVE et créer la valeur du checksum au </w:t>
+      </w:r>
+      <w:r>
+        <w:t xml:space="preserve">  </w:t>
+      </w:r>
+      <w:r>
+        <w:t>début du programmes pour l’envoyer juste après.</w:t>
+      </w:r>
+    </w:p>
+    <w:p>
+      <w:pPr>
+        <w:pStyle w:val="Paragraphedeliste"/>
+        <w:numPr>
+          <w:ilvl w:val="0"/>
+          <w:numId w:val="4"/>
+        </w:numPr>
+      </w:pPr>
+      <w:r>
+        <w:t xml:space="preserve">Retourne au début du main </w:t>
+      </w:r>
+      <w:r>
+        <w:t>Loop</w:t>
+      </w:r>
+    </w:p>
+    <w:p>
+      <w:pPr>
+        <w:ind w:left="0"/>
+        <w:rPr>
+          <w:rFonts w:asciiTheme="minorHAnsi" w:hAnsiTheme="minorHAnsi"/>
+        </w:rPr>
+      </w:pPr>
+    </w:p>
+    <w:p>
+      <w:pPr>
+        <w:ind w:left="0"/>
+        <w:rPr>
+          <w:rFonts w:asciiTheme="minorHAnsi" w:hAnsiTheme="minorHAnsi"/>
+          <w:b/>
+          <w:bCs/>
+          <w:sz w:val="24"/>
+          <w:szCs w:val="24"/>
+          <w:u w:val="single"/>
+        </w:rPr>
+      </w:pPr>
+      <w:r>
+        <w:rPr>
+          <w:rFonts w:asciiTheme="minorHAnsi" w:hAnsiTheme="minorHAnsi"/>
+          <w:b/>
+          <w:bCs/>
+          <w:sz w:val="24"/>
+          <w:szCs w:val="24"/>
+          <w:u w:val="single"/>
+        </w:rPr>
+        <w:t xml:space="preserve">En interrupt : </w:t>
+      </w:r>
+    </w:p>
+    <w:p>
+      <w:pPr>
+        <w:pStyle w:val="Paragraphedeliste"/>
+        <w:numPr>
+          <w:ilvl w:val="0"/>
+          <w:numId w:val="5"/>
+        </w:numPr>
+      </w:pPr>
+      <w:r>
+        <w:t xml:space="preserve">Toggle une led_RX </w:t>
+      </w:r>
+      <w:r>
+        <w:t>à</w:t>
+      </w:r>
+      <w:r>
+        <w:t xml:space="preserve"> chaque fois qui revient au début du </w:t>
+      </w:r>
+      <w:r>
+        <w:t>Loop</w:t>
+      </w:r>
+    </w:p>
+    <w:p>
+      <w:pPr>
+        <w:pStyle w:val="Paragraphedeliste"/>
+        <w:numPr>
+          <w:ilvl w:val="0"/>
+          <w:numId w:val="5"/>
+        </w:numPr>
+      </w:pPr>
+      <w:r>
+        <w:t>Reçoit</w:t>
+      </w:r>
+      <w:r>
+        <w:t xml:space="preserve"> les 8 octet sur uart soit ‘G’, ‘O’, et les 5 moteur avec le checksum et les met dans un buffer circulaire pour finalement update les servo moteur selon la </w:t>
+      </w:r>
+      <w:r>
+        <w:t>donnée</w:t>
+      </w:r>
+      <w:r>
         <w:t xml:space="preserve"> </w:t>
       </w:r>
       <w:r>
-        <w:rPr>
-          <w:rFonts w:ascii="Consolas" w:hAnsi="Consolas" w:cs="Arial"/>
-        </w:rPr>
-        <w:t>██╔══██╗</w:t>
-      </w:r>
-      <w:r>
-        <w:rPr>
-          <w:rFonts w:ascii="Consolas" w:hAnsi="Consolas"/>
-        </w:rPr>
-        <w:t xml:space="preserve"> </w:t>
-      </w:r>
-      <w:r>
-        <w:rPr>
-          <w:rFonts w:ascii="Consolas" w:hAnsi="Consolas" w:cs="Arial"/>
-        </w:rPr>
-        <w:t>██╔══██╗</w:t>
-      </w:r>
-      <w:r>
-        <w:rPr>
-          <w:rFonts w:ascii="Consolas" w:hAnsi="Consolas"/>
-        </w:rPr>
-        <w:t xml:space="preserve"> </w:t>
-      </w:r>
-      <w:r>
-        <w:rPr>
-          <w:rFonts w:ascii="Consolas" w:hAnsi="Consolas" w:cs="Arial"/>
-        </w:rPr>
-        <w:t>██</w:t>
-      </w:r>
-      <w:r>
-        <w:rPr>
-          <w:rFonts w:ascii="Consolas" w:hAnsi="Consolas" w:cs="Arial"/>
-        </w:rPr>
-        <w:t>╔═══</w:t>
-      </w:r>
-      <w:r>
-        <w:rPr>
-          <w:rFonts w:ascii="Consolas" w:hAnsi="Consolas" w:cs="Arial"/>
-        </w:rPr>
-        <w:t>██</w:t>
-      </w:r>
-      <w:r>
-        <w:rPr>
-          <w:rFonts w:ascii="Consolas" w:hAnsi="Consolas" w:cs="Arial"/>
-        </w:rPr>
-        <w:t>╗</w:t>
-      </w:r>
-      <w:r>
-        <w:rPr>
-          <w:rFonts w:ascii="Consolas" w:hAnsi="Consolas" w:cs="Arial"/>
-        </w:rPr>
-        <w:t xml:space="preserve"> </w:t>
-      </w:r>
-      <w:r>
-        <w:rPr>
-          <w:rFonts w:ascii="Consolas" w:hAnsi="Consolas" w:cs="Arial"/>
-        </w:rPr>
-        <w:t>██╔══██╗</w:t>
-      </w:r>
-      <w:r>
-        <w:rPr>
-          <w:rFonts w:ascii="Consolas" w:hAnsi="Consolas" w:cs="Arial"/>
-        </w:rPr>
-        <w:t xml:space="preserve">    </w:t>
-      </w:r>
-      <w:r>
-        <w:rPr>
-          <w:rFonts w:ascii="Consolas" w:hAnsi="Consolas" w:cs="Arial"/>
-        </w:rPr>
-        <w:t>██╔══╝</w:t>
-      </w:r>
-    </w:p>
-    <w:p>
-      <w:pPr>
-        <w:ind w:left="0"/>
-        <w:rPr>
-          <w:rFonts w:ascii="Consolas" w:hAnsi="Consolas"/>
-        </w:rPr>
-      </w:pPr>
-      <w:r>
-        <w:rPr>
-          <w:rFonts w:ascii="Consolas" w:hAnsi="Consolas" w:cs="Arial"/>
-        </w:rPr>
-        <w:t>██║</w:t>
-      </w:r>
-      <w:r>
-        <w:rPr>
-          <w:rFonts w:ascii="Consolas" w:hAnsi="Consolas" w:cs="Arial"/>
-        </w:rPr>
-        <w:t xml:space="preserve">  </w:t>
-      </w:r>
-      <w:r>
-        <w:rPr>
-          <w:rFonts w:ascii="Consolas" w:hAnsi="Consolas" w:cs="Arial"/>
-        </w:rPr>
-        <w:t>██║ ██║</w:t>
-      </w:r>
-      <w:r>
-        <w:rPr>
-          <w:rFonts w:ascii="Consolas" w:hAnsi="Consolas" w:cs="Arial"/>
-        </w:rPr>
-        <w:t xml:space="preserve">  </w:t>
-      </w:r>
-      <w:r>
-        <w:rPr>
-          <w:rFonts w:ascii="Consolas" w:hAnsi="Consolas" w:cs="Arial"/>
-        </w:rPr>
-        <w:t>██║</w:t>
-      </w:r>
-      <w:r>
-        <w:rPr>
-          <w:rFonts w:ascii="Consolas" w:hAnsi="Consolas" w:cs="Arial"/>
-        </w:rPr>
-        <w:t xml:space="preserve"> </w:t>
-      </w:r>
-      <w:r>
-        <w:rPr>
-          <w:rFonts w:ascii="Consolas" w:hAnsi="Consolas" w:cs="Arial"/>
-        </w:rPr>
-        <w:t>██║  ██║</w:t>
-      </w:r>
-      <w:r>
-        <w:rPr>
-          <w:rFonts w:ascii="Consolas" w:hAnsi="Consolas" w:cs="Arial"/>
-        </w:rPr>
-        <w:t xml:space="preserve"> </w:t>
-      </w:r>
-      <w:r>
-        <w:rPr>
-          <w:rFonts w:ascii="Consolas" w:hAnsi="Consolas" w:cs="Arial"/>
-        </w:rPr>
-        <w:t>██║  ██║</w:t>
-      </w:r>
-      <w:r>
-        <w:rPr>
-          <w:rFonts w:ascii="Consolas" w:hAnsi="Consolas" w:cs="Arial"/>
-        </w:rPr>
-        <w:t xml:space="preserve"> </w:t>
-      </w:r>
-      <w:r>
-        <w:rPr>
-          <w:rFonts w:ascii="Consolas" w:hAnsi="Consolas" w:cs="Arial"/>
-        </w:rPr>
-        <w:t>██</w:t>
-      </w:r>
-      <w:r>
-        <w:rPr>
-          <w:rFonts w:ascii="Consolas" w:hAnsi="Consolas" w:cs="Arial"/>
-        </w:rPr>
-        <w:t>║</w:t>
-      </w:r>
-      <w:r>
-        <w:rPr>
-          <w:rFonts w:ascii="Consolas" w:hAnsi="Consolas" w:cs="Arial"/>
-        </w:rPr>
-        <w:t xml:space="preserve">   </w:t>
-      </w:r>
-      <w:r>
-        <w:rPr>
-          <w:rFonts w:ascii="Consolas" w:hAnsi="Consolas" w:cs="Arial"/>
-        </w:rPr>
-        <w:t>██</w:t>
-      </w:r>
-      <w:r>
-        <w:rPr>
-          <w:rFonts w:ascii="Consolas" w:hAnsi="Consolas" w:cs="Arial"/>
-        </w:rPr>
-        <w:t>║</w:t>
-      </w:r>
-      <w:r>
-        <w:rPr>
-          <w:rFonts w:ascii="Consolas" w:hAnsi="Consolas" w:cs="Arial"/>
-        </w:rPr>
-        <w:t xml:space="preserve"> </w:t>
-      </w:r>
-      <w:r>
-        <w:rPr>
-          <w:rFonts w:ascii="Consolas" w:hAnsi="Consolas" w:cs="Arial"/>
-        </w:rPr>
-        <w:t>██║  ██║</w:t>
-      </w:r>
-      <w:r>
-        <w:rPr>
-          <w:rFonts w:ascii="Consolas" w:hAnsi="Consolas" w:cs="Arial"/>
-        </w:rPr>
-        <w:t xml:space="preserve">    </w:t>
-      </w:r>
-      <w:r>
-        <w:rPr>
-          <w:rFonts w:ascii="Consolas" w:hAnsi="Consolas" w:cs="Arial"/>
-        </w:rPr>
-        <w:t>██║</w:t>
-      </w:r>
-    </w:p>
-    <w:p>
-      <w:pPr>
-        <w:ind w:left="0"/>
-        <w:rPr>
-          <w:rFonts w:ascii="Consolas" w:hAnsi="Consolas"/>
-        </w:rPr>
-      </w:pPr>
-      <w:r>
-        <w:rPr>
-          <w:rFonts w:ascii="Consolas" w:hAnsi="Consolas" w:cs="Arial"/>
-        </w:rPr>
-        <w:t>██████╔╝ ███████║</w:t>
-      </w:r>
-      <w:r>
-        <w:rPr>
-          <w:rFonts w:ascii="Consolas" w:hAnsi="Consolas" w:cs="Arial"/>
-        </w:rPr>
-        <w:t xml:space="preserve"> </w:t>
-      </w:r>
-      <w:r>
-        <w:rPr>
-          <w:rFonts w:ascii="Consolas" w:hAnsi="Consolas" w:cs="Arial"/>
-        </w:rPr>
-        <w:t>██████</w:t>
-      </w:r>
-      <w:r>
-        <w:rPr>
-          <w:rFonts w:ascii="Consolas" w:hAnsi="Consolas" w:cs="Arial"/>
-        </w:rPr>
-        <w:t>╔</w:t>
-      </w:r>
-      <w:r>
-        <w:rPr>
-          <w:rFonts w:ascii="Consolas" w:hAnsi="Consolas" w:cs="Arial"/>
-        </w:rPr>
-        <w:t>╝</w:t>
-      </w:r>
-      <w:r>
-        <w:rPr>
-          <w:rFonts w:ascii="Consolas" w:hAnsi="Consolas" w:cs="Arial"/>
-        </w:rPr>
-        <w:t xml:space="preserve"> </w:t>
-      </w:r>
-      <w:r>
-        <w:rPr>
-          <w:rFonts w:ascii="Consolas" w:hAnsi="Consolas" w:cs="Arial"/>
-        </w:rPr>
-        <w:t>██████</w:t>
-      </w:r>
-      <w:r>
-        <w:rPr>
-          <w:rFonts w:ascii="Consolas" w:hAnsi="Consolas" w:cs="Arial"/>
-        </w:rPr>
-        <w:t>╔</w:t>
-      </w:r>
-      <w:r>
-        <w:rPr>
-          <w:rFonts w:ascii="Consolas" w:hAnsi="Consolas" w:cs="Arial"/>
-        </w:rPr>
-        <w:t>╝</w:t>
-      </w:r>
-      <w:r>
-        <w:rPr>
-          <w:rFonts w:ascii="Consolas" w:hAnsi="Consolas" w:cs="Arial"/>
-        </w:rPr>
-        <w:t xml:space="preserve"> </w:t>
-      </w:r>
-      <w:r>
-        <w:rPr>
-          <w:rFonts w:ascii="Consolas" w:hAnsi="Consolas" w:cs="Arial"/>
-        </w:rPr>
-        <w:t>██</w:t>
-      </w:r>
-      <w:r>
-        <w:rPr>
-          <w:rFonts w:ascii="Consolas" w:hAnsi="Consolas" w:cs="Arial"/>
-        </w:rPr>
-        <w:t>║</w:t>
-      </w:r>
-      <w:r>
-        <w:rPr>
-          <w:rFonts w:ascii="Consolas" w:hAnsi="Consolas" w:cs="Arial"/>
-        </w:rPr>
-        <w:t xml:space="preserve">   </w:t>
-      </w:r>
-      <w:r>
-        <w:rPr>
-          <w:rFonts w:ascii="Consolas" w:hAnsi="Consolas" w:cs="Arial"/>
-        </w:rPr>
-        <w:t>██</w:t>
-      </w:r>
-      <w:r>
-        <w:rPr>
-          <w:rFonts w:ascii="Consolas" w:hAnsi="Consolas" w:cs="Arial"/>
-        </w:rPr>
-        <w:t>║</w:t>
-      </w:r>
-      <w:r>
-        <w:rPr>
-          <w:rFonts w:ascii="Consolas" w:hAnsi="Consolas" w:cs="Arial"/>
-        </w:rPr>
-        <w:t xml:space="preserve"> </w:t>
-      </w:r>
-      <w:r>
-        <w:rPr>
-          <w:rFonts w:ascii="Consolas" w:hAnsi="Consolas" w:cs="Arial"/>
-        </w:rPr>
-        <w:t>██████╔╝</w:t>
-      </w:r>
-      <w:r>
-        <w:rPr>
-          <w:rFonts w:ascii="Consolas" w:hAnsi="Consolas" w:cs="Arial"/>
-        </w:rPr>
-        <w:t xml:space="preserve">    </w:t>
-      </w:r>
-      <w:r>
-        <w:rPr>
-          <w:rFonts w:ascii="Consolas" w:hAnsi="Consolas" w:cs="Arial"/>
-        </w:rPr>
-        <w:t>██║</w:t>
-      </w:r>
-    </w:p>
-    <w:p>
-      <w:pPr>
-        <w:ind w:left="0"/>
-        <w:rPr>
-          <w:rFonts w:ascii="Consolas" w:hAnsi="Consolas"/>
-        </w:rPr>
-      </w:pPr>
-      <w:r>
-        <w:rPr>
-          <w:rFonts w:ascii="Consolas" w:hAnsi="Consolas" w:cs="Arial"/>
-        </w:rPr>
-        <w:t>██╔══██╗ ██╔══██║</w:t>
-      </w:r>
-      <w:r>
-        <w:rPr>
-          <w:rFonts w:ascii="Consolas" w:hAnsi="Consolas" w:cs="Arial"/>
-        </w:rPr>
-        <w:t xml:space="preserve"> </w:t>
-      </w:r>
-      <w:r>
-        <w:rPr>
-          <w:rFonts w:ascii="Consolas" w:hAnsi="Consolas" w:cs="Arial"/>
-        </w:rPr>
-        <w:t>██╔══</w:t>
-      </w:r>
-      <w:r>
-        <w:rPr>
-          <w:rFonts w:ascii="Consolas" w:hAnsi="Consolas" w:cs="Arial"/>
-        </w:rPr>
-        <w:t>═</w:t>
-      </w:r>
-      <w:r>
-        <w:rPr>
-          <w:rFonts w:ascii="Consolas" w:hAnsi="Consolas" w:cs="Arial"/>
-        </w:rPr>
-        <w:t>╝</w:t>
-      </w:r>
-      <w:r>
-        <w:rPr>
-          <w:rFonts w:ascii="Consolas" w:hAnsi="Consolas" w:cs="Arial"/>
-        </w:rPr>
-        <w:t xml:space="preserve">  </w:t>
-      </w:r>
-      <w:r>
-        <w:rPr>
-          <w:rFonts w:ascii="Consolas" w:hAnsi="Consolas" w:cs="Arial"/>
-        </w:rPr>
-        <w:t>██╔═</w:t>
-      </w:r>
-      <w:r>
-        <w:rPr>
-          <w:rFonts w:ascii="Consolas" w:hAnsi="Consolas" w:cs="Arial"/>
-        </w:rPr>
-        <w:t>═</w:t>
-      </w:r>
-      <w:r>
-        <w:rPr>
-          <w:rFonts w:ascii="Consolas" w:hAnsi="Consolas" w:cs="Arial"/>
-        </w:rPr>
-        <w:t>═╝</w:t>
-      </w:r>
-      <w:r>
-        <w:rPr>
-          <w:rFonts w:ascii="Consolas" w:hAnsi="Consolas" w:cs="Arial"/>
-        </w:rPr>
-        <w:t xml:space="preserve">  </w:t>
-      </w:r>
-      <w:r>
-        <w:rPr>
-          <w:rFonts w:ascii="Consolas" w:hAnsi="Consolas" w:cs="Arial"/>
-        </w:rPr>
-        <w:t>██</w:t>
-      </w:r>
-      <w:r>
-        <w:rPr>
-          <w:rFonts w:ascii="Consolas" w:hAnsi="Consolas" w:cs="Arial"/>
-        </w:rPr>
-        <w:t>║</w:t>
-      </w:r>
-      <w:r>
-        <w:rPr>
-          <w:rFonts w:ascii="Consolas" w:hAnsi="Consolas" w:cs="Arial"/>
-        </w:rPr>
-        <w:t xml:space="preserve">   </w:t>
-      </w:r>
-      <w:r>
-        <w:rPr>
-          <w:rFonts w:ascii="Consolas" w:hAnsi="Consolas" w:cs="Arial"/>
-        </w:rPr>
-        <w:t>██</w:t>
-      </w:r>
-      <w:r>
-        <w:rPr>
-          <w:rFonts w:ascii="Consolas" w:hAnsi="Consolas" w:cs="Arial"/>
-        </w:rPr>
-        <w:t>║</w:t>
-      </w:r>
-      <w:r>
-        <w:rPr>
-          <w:rFonts w:ascii="Consolas" w:hAnsi="Consolas" w:cs="Arial"/>
-        </w:rPr>
-        <w:t xml:space="preserve"> </w:t>
-      </w:r>
-      <w:r>
-        <w:rPr>
-          <w:rFonts w:ascii="Consolas" w:hAnsi="Consolas" w:cs="Arial"/>
-        </w:rPr>
-        <w:t>██╔══██╗</w:t>
-      </w:r>
-      <w:r>
-        <w:rPr>
-          <w:rFonts w:ascii="Consolas" w:hAnsi="Consolas" w:cs="Arial"/>
-        </w:rPr>
-        <w:t xml:space="preserve">    </w:t>
-      </w:r>
-      <w:r>
-        <w:rPr>
-          <w:rFonts w:ascii="Consolas" w:hAnsi="Consolas" w:cs="Arial"/>
-        </w:rPr>
-        <w:t>██║</w:t>
-      </w:r>
-    </w:p>
-    <w:p>
-      <w:pPr>
-        <w:ind w:left="0"/>
-        <w:rPr>
-          <w:rFonts w:ascii="Consolas" w:hAnsi="Consolas"/>
-        </w:rPr>
-      </w:pPr>
-      <w:r>
-        <w:rPr>
-          <w:rFonts w:ascii="Consolas" w:hAnsi="Consolas" w:cs="Arial"/>
-        </w:rPr>
-        <w:t>██║</w:t>
-      </w:r>
-      <w:r>
-        <w:rPr>
-          <w:rFonts w:ascii="Consolas" w:hAnsi="Consolas"/>
-        </w:rPr>
-        <w:t xml:space="preserve">  </w:t>
-      </w:r>
-      <w:r>
-        <w:rPr>
-          <w:rFonts w:ascii="Consolas" w:hAnsi="Consolas" w:cs="Arial"/>
-        </w:rPr>
-        <w:t xml:space="preserve">██║ ██║ </w:t>
-      </w:r>
-      <w:r>
-        <w:rPr>
-          <w:rFonts w:ascii="Consolas" w:hAnsi="Consolas" w:cs="Arial"/>
-        </w:rPr>
-        <w:t xml:space="preserve"> </w:t>
-      </w:r>
-      <w:r>
-        <w:rPr>
-          <w:rFonts w:ascii="Consolas" w:hAnsi="Consolas" w:cs="Arial"/>
-        </w:rPr>
-        <w:t>██║</w:t>
-      </w:r>
-      <w:r>
-        <w:rPr>
-          <w:rFonts w:ascii="Consolas" w:hAnsi="Consolas" w:cs="Arial"/>
-        </w:rPr>
-        <w:t xml:space="preserve"> </w:t>
-      </w:r>
-      <w:r>
-        <w:rPr>
-          <w:rFonts w:ascii="Consolas" w:hAnsi="Consolas" w:cs="Arial"/>
-        </w:rPr>
-        <w:t>██║</w:t>
-      </w:r>
-      <w:r>
-        <w:rPr>
-          <w:rFonts w:ascii="Consolas" w:hAnsi="Consolas" w:cs="Arial"/>
-        </w:rPr>
-        <w:t xml:space="preserve">      </w:t>
-      </w:r>
-      <w:r>
-        <w:rPr>
-          <w:rFonts w:ascii="Consolas" w:hAnsi="Consolas" w:cs="Arial"/>
-        </w:rPr>
-        <w:t>██║</w:t>
-      </w:r>
-      <w:r>
-        <w:rPr>
-          <w:rFonts w:ascii="Consolas" w:hAnsi="Consolas" w:cs="Arial"/>
-        </w:rPr>
-        <w:t xml:space="preserve">      </w:t>
-      </w:r>
-      <w:r>
-        <w:rPr>
-          <w:rFonts w:ascii="Consolas" w:hAnsi="Consolas" w:cs="Arial"/>
-        </w:rPr>
-        <w:t>╚</w:t>
-      </w:r>
-      <w:r>
-        <w:rPr>
-          <w:rFonts w:ascii="Consolas" w:hAnsi="Consolas" w:cs="Arial"/>
-        </w:rPr>
-        <w:t>█</w:t>
-      </w:r>
-      <w:r>
-        <w:rPr>
-          <w:rFonts w:ascii="Consolas" w:hAnsi="Consolas" w:cs="Arial"/>
-        </w:rPr>
-        <w:t>████</w:t>
-      </w:r>
-      <w:r>
-        <w:rPr>
-          <w:rFonts w:ascii="Consolas" w:hAnsi="Consolas" w:cs="Arial"/>
-        </w:rPr>
-        <w:t>█╔╝</w:t>
-      </w:r>
-      <w:r>
-        <w:rPr>
-          <w:rFonts w:ascii="Consolas" w:hAnsi="Consolas" w:cs="Arial"/>
-        </w:rPr>
-        <w:t xml:space="preserve"> </w:t>
-      </w:r>
-      <w:r>
-        <w:rPr>
-          <w:rFonts w:ascii="Consolas" w:hAnsi="Consolas" w:cs="Arial"/>
-        </w:rPr>
-        <w:t>██║</w:t>
-      </w:r>
-      <w:r>
-        <w:rPr>
-          <w:rFonts w:ascii="Consolas" w:hAnsi="Consolas"/>
-        </w:rPr>
-        <w:t xml:space="preserve">  </w:t>
-      </w:r>
-      <w:r>
-        <w:rPr>
-          <w:rFonts w:ascii="Consolas" w:hAnsi="Consolas" w:cs="Arial"/>
-        </w:rPr>
-        <w:t>██║</w:t>
-      </w:r>
-      <w:r>
-        <w:rPr>
-          <w:rFonts w:ascii="Consolas" w:hAnsi="Consolas" w:cs="Arial"/>
-        </w:rPr>
-        <w:t xml:space="preserve">    </w:t>
-      </w:r>
-      <w:r>
-        <w:rPr>
-          <w:rFonts w:ascii="Consolas" w:hAnsi="Consolas" w:cs="Arial"/>
-        </w:rPr>
-        <w:t>██║</w:t>
-      </w:r>
-    </w:p>
-    <w:p>
-      <w:pPr>
-        <w:ind w:left="0"/>
-        <w:rPr>
-          <w:rFonts w:ascii="Consolas" w:hAnsi="Consolas"/>
-        </w:rPr>
-      </w:pPr>
-      <w:r>
-        <w:rPr>
-          <w:rFonts w:ascii="Consolas" w:hAnsi="Consolas" w:cs="Arial"/>
-        </w:rPr>
-        <w:t>╚═╝</w:t>
-      </w:r>
-      <w:r>
-        <w:rPr>
-          <w:rFonts w:ascii="Consolas" w:hAnsi="Consolas"/>
-        </w:rPr>
-        <w:t xml:space="preserve">  </w:t>
-      </w:r>
-      <w:r>
-        <w:rPr>
-          <w:rFonts w:ascii="Consolas" w:hAnsi="Consolas" w:cs="Arial"/>
-        </w:rPr>
-        <w:t>╚═╝ ╚═╝</w:t>
-      </w:r>
-      <w:r>
-        <w:rPr>
-          <w:rFonts w:ascii="Consolas" w:hAnsi="Consolas"/>
-        </w:rPr>
-        <w:t xml:space="preserve"> </w:t>
-      </w:r>
-      <w:r>
-        <w:rPr>
-          <w:rFonts w:ascii="Consolas" w:hAnsi="Consolas"/>
-        </w:rPr>
-        <w:t xml:space="preserve"> </w:t>
-      </w:r>
-      <w:r>
-        <w:rPr>
-          <w:rFonts w:ascii="Consolas" w:hAnsi="Consolas" w:cs="Arial"/>
-        </w:rPr>
-        <w:t>╚═╝</w:t>
-      </w:r>
-      <w:r>
-        <w:rPr>
-          <w:rFonts w:ascii="Consolas" w:hAnsi="Consolas" w:cs="Arial"/>
-        </w:rPr>
-        <w:t xml:space="preserve"> </w:t>
-      </w:r>
-      <w:r>
-        <w:rPr>
-          <w:rFonts w:ascii="Consolas" w:hAnsi="Consolas" w:cs="Arial"/>
-        </w:rPr>
-        <w:t>╚═╝</w:t>
-      </w:r>
-      <w:r>
-        <w:rPr>
-          <w:rFonts w:ascii="Consolas" w:hAnsi="Consolas" w:cs="Arial"/>
-        </w:rPr>
-        <w:t xml:space="preserve">     </w:t>
-      </w:r>
-      <w:r>
-        <w:rPr>
-          <w:rFonts w:ascii="Consolas" w:hAnsi="Consolas" w:cs="Arial"/>
-        </w:rPr>
-        <w:t xml:space="preserve"> </w:t>
-      </w:r>
-      <w:r>
-        <w:rPr>
-          <w:rFonts w:ascii="Consolas" w:hAnsi="Consolas" w:cs="Arial"/>
-        </w:rPr>
-        <w:t>╚═╝</w:t>
-      </w:r>
-      <w:r>
-        <w:rPr>
-          <w:rFonts w:ascii="Consolas" w:hAnsi="Consolas" w:cs="Arial"/>
-        </w:rPr>
-        <w:t xml:space="preserve">        </w:t>
-      </w:r>
-      <w:r>
-        <w:rPr>
-          <w:rFonts w:ascii="Consolas" w:hAnsi="Consolas" w:cs="Arial"/>
-        </w:rPr>
-        <w:t>╚════</w:t>
-      </w:r>
-      <w:r>
-        <w:rPr>
-          <w:rFonts w:ascii="Consolas" w:hAnsi="Consolas" w:cs="Arial"/>
-        </w:rPr>
-        <w:t>╝</w:t>
-      </w:r>
-      <w:r>
-        <w:rPr>
-          <w:rFonts w:ascii="Consolas" w:hAnsi="Consolas" w:cs="Arial"/>
-        </w:rPr>
-        <w:t xml:space="preserve">  </w:t>
-      </w:r>
-      <w:r>
-        <w:rPr>
-          <w:rFonts w:ascii="Consolas" w:hAnsi="Consolas" w:cs="Arial"/>
-        </w:rPr>
-        <w:t>╚═╝</w:t>
-      </w:r>
-      <w:r>
-        <w:rPr>
-          <w:rFonts w:ascii="Consolas" w:hAnsi="Consolas"/>
-        </w:rPr>
-        <w:t xml:space="preserve">  </w:t>
-      </w:r>
-      <w:r>
-        <w:rPr>
-          <w:rFonts w:ascii="Consolas" w:hAnsi="Consolas" w:cs="Arial"/>
-        </w:rPr>
-        <w:t>╚═╝</w:t>
-      </w:r>
-      <w:r>
-        <w:rPr>
-          <w:rFonts w:ascii="Consolas" w:hAnsi="Consolas" w:cs="Arial"/>
-        </w:rPr>
-        <w:t xml:space="preserve">    </w:t>
-      </w:r>
-      <w:r>
-        <w:rPr>
-          <w:rFonts w:ascii="Consolas" w:hAnsi="Consolas" w:cs="Arial"/>
-        </w:rPr>
-        <w:t>╚═╝</w:t>
-      </w:r>
-    </w:p>
-    <w:p>
-      <w:pPr>
-        <w:ind w:left="0"/>
-      </w:pPr>
-    </w:p>
-    <w:p>
-      <w:pPr>
-        <w:ind w:left="0"/>
-      </w:pPr>
-    </w:p>
-    <w:p>
-      <w:pPr>
-        <w:ind w:left="0"/>
-      </w:pPr>
-    </w:p>
-    <w:p>
-      <w:pPr>
-        <w:ind w:left="0"/>
-      </w:pPr>
-    </w:p>
-    <w:p>
-      <w:pPr>
-        <w:ind w:left="0"/>
-      </w:pPr>
-    </w:p>
-    <w:p>
-      <w:pPr>
-        <w:ind w:left="0"/>
-      </w:pPr>
-    </w:p>
-    <w:p>
-      <w:pPr>
-        <w:ind w:left="0"/>
-      </w:pPr>
-    </w:p>
-    <w:p>
-      <w:pPr>
-        <w:ind w:left="0"/>
-      </w:pPr>
-    </w:p>
-    <w:p>
-      <w:pPr>
-        <w:ind w:left="0"/>
-      </w:pPr>
-    </w:p>
-    <w:p>
-      <w:pPr>
-        <w:ind w:left="0"/>
-      </w:pPr>
-    </w:p>
-    <w:p>
-      <w:pPr>
-        <w:ind w:left="0"/>
-      </w:pPr>
-    </w:p>
-    <w:p>
-      <w:pPr>
-        <w:ind w:left="0"/>
-      </w:pPr>
-    </w:p>
-    <w:p>
-      <w:pPr>
-        <w:ind w:left="0"/>
-      </w:pPr>
-    </w:p>
-    <w:p>
-      <w:pPr>
-        <w:ind w:left="0"/>
-      </w:pPr>
-    </w:p>
-    <w:p>
-      <w:pPr>
-        <w:ind w:left="0"/>
-      </w:pPr>
-    </w:p>
-    <w:p>
-      <w:pPr>
-        <w:ind w:left="0"/>
-      </w:pPr>
-    </w:p>
-    <w:p>
-      <w:pPr>
-        <w:ind w:left="0"/>
-      </w:pPr>
-    </w:p>
-    <w:p>
-      <w:pPr>
-        <w:ind w:left="0"/>
-      </w:pPr>
-    </w:p>
-    <w:p>
-      <w:pPr>
-        <w:ind w:left="0"/>
-      </w:pPr>
-    </w:p>
-    <w:p>
-      <w:pPr>
-        <w:ind w:left="0"/>
-      </w:pPr>
-    </w:p>
-    <w:p>
-      <w:pPr>
-        <w:ind w:left="0"/>
-      </w:pPr>
-    </w:p>
-    <w:p>
-      <w:pPr>
-        <w:ind w:left="0"/>
-      </w:pPr>
-    </w:p>
-    <w:p>
-      <w:pPr>
-        <w:ind w:left="0"/>
-      </w:pPr>
-    </w:p>
-    <w:p>
-      <w:pPr>
-        <w:ind w:left="0"/>
-      </w:pPr>
-    </w:p>
-    <w:p>
-      <w:pPr>
-        <w:ind w:left="0"/>
-      </w:pPr>
-    </w:p>
-    <w:p>
-      <w:pPr>
-        <w:ind w:left="0"/>
-      </w:pPr>
-    </w:p>
-    <w:p>
-      <w:pPr>
-        <w:ind w:left="0"/>
-      </w:pPr>
-    </w:p>
-    <w:p>
-      <w:pPr>
-        <w:ind w:left="0"/>
-      </w:pPr>
-    </w:p>
-    <w:p>
-      <w:pPr>
-        <w:ind w:left="0"/>
-      </w:pPr>
-    </w:p>
-    <w:p>
-      <w:pPr>
-        <w:ind w:left="0"/>
-      </w:pPr>
-    </w:p>
-    <w:p>
-      <w:pPr>
-        <w:ind w:left="0"/>
-      </w:pPr>
-    </w:p>
-    <w:p>
-      <w:pPr>
-        <w:ind w:left="0"/>
-      </w:pPr>
-    </w:p>
-    <w:p>
-      <w:pPr>
-        <w:ind w:left="0"/>
-      </w:pPr>
-    </w:p>
-    <w:p>
-      <w:pPr>
-        <w:ind w:left="0"/>
-      </w:pPr>
-    </w:p>
-    <w:p>
-      <w:pPr>
-        <w:ind w:left="0"/>
+        <w:t>reçut</w:t>
+      </w:r>
+      <w:r>
+        <w:t xml:space="preserve"> et se corrige selon le checksum pour éviter les </w:t>
+      </w:r>
+      <w:r>
+        <w:t>erreurs</w:t>
+      </w:r>
+      <w:r>
+        <w:t xml:space="preserve"> de calibrations de moteur</w:t>
+      </w:r>
+    </w:p>
+    <w:bookmarkEnd w:id="6"/>
+    <w:p>
+      <w:pPr>
+        <w:rPr>
+          <w:lang w:eastAsia="en-US"/>
+        </w:rPr>
       </w:pPr>
     </w:p>
     <w:p>
       <w:pPr>
         <w:pStyle w:val="Titre1"/>
       </w:pPr>
-      <w:bookmarkStart w:id="1" w:name="_Toc215670591"/>
-      <w:r>
-        <w:t>Préparation</w:t>
-      </w:r>
-      <w:bookmarkEnd w:id="1"/>
+      <w:bookmarkStart w:id="7" w:name="_Toc216103110"/>
+      <w:r>
+        <w:t>Conclusion du Projet</w:t>
+      </w:r>
+      <w:bookmarkEnd w:id="7"/>
     </w:p>
     <w:p>
       <w:pPr>
         <w:pStyle w:val="Sous-titre"/>
       </w:pPr>
       <w:r>
-        <w:t>Méthodes et Techniques</w:t>
+        <w:t>Apprentissage</w:t>
       </w:r>
     </w:p>
     <w:p>
@@ -2632,121 +3207,18 @@
         <w:pStyle w:val="Sous-titre"/>
       </w:pPr>
       <w:r>
-        <w:t>Fonctions et Variables</w:t>
-      </w:r>
-    </w:p>
-    <w:p>
-      <w:pPr>
-        <w:ind w:left="0"/>
-      </w:pPr>
+        <w:t>Problème</w:t>
+      </w:r>
     </w:p>
     <w:p>
       <w:pPr>
         <w:pStyle w:val="Titre1"/>
       </w:pPr>
-      <w:bookmarkStart w:id="2" w:name="_Toc215670592"/>
-      <w:r>
-        <w:t>Description du Fonctionnement</w:t>
-      </w:r>
-      <w:bookmarkEnd w:id="2"/>
-    </w:p>
-    <w:p>
-      <w:pPr>
-        <w:pStyle w:val="Sous-titre"/>
-      </w:pPr>
-      <w:r>
-        <w:t>Schéma Bloc</w:t>
-      </w:r>
-    </w:p>
-    <w:p>
-      <w:pPr>
-        <w:pStyle w:val="Sous-titre"/>
-      </w:pPr>
-      <w:r>
-        <w:t>Logicielles et Matérielles</w:t>
-      </w:r>
-    </w:p>
-    <w:p>
-      <w:pPr>
-        <w:ind w:left="0"/>
-      </w:pPr>
-    </w:p>
-    <w:p>
-      <w:pPr>
-        <w:pStyle w:val="Titre1"/>
-      </w:pPr>
-      <w:bookmarkStart w:id="3" w:name="_Toc215670593"/>
-      <w:r>
-        <w:t>Description de l’Utilisation</w:t>
-      </w:r>
-      <w:bookmarkEnd w:id="3"/>
-    </w:p>
-    <w:p>
-      <w:pPr>
-        <w:ind w:left="0"/>
-      </w:pPr>
-    </w:p>
-    <w:p>
-      <w:pPr>
-        <w:pStyle w:val="Sous-titre"/>
-      </w:pPr>
-      <w:r>
-        <w:t>Procédure</w:t>
-      </w:r>
-    </w:p>
-    <w:p>
-      <w:pPr>
-        <w:pStyle w:val="Titre1"/>
-      </w:pPr>
-      <w:bookmarkStart w:id="4" w:name="_Toc215670594"/>
-      <w:r>
-        <w:t>Programmes</w:t>
-      </w:r>
-      <w:bookmarkEnd w:id="4"/>
-    </w:p>
-    <w:p>
-      <w:pPr>
-        <w:pStyle w:val="Sous-titre"/>
-      </w:pPr>
-      <w:r>
-        <w:t>Répertoire</w:t>
-      </w:r>
-    </w:p>
-    <w:p>
-      <w:pPr>
-        <w:pStyle w:val="Titre1"/>
-      </w:pPr>
-      <w:bookmarkStart w:id="5" w:name="_Toc215670595"/>
-      <w:r>
-        <w:t>Conclusion du Projet</w:t>
-      </w:r>
-      <w:bookmarkEnd w:id="5"/>
-    </w:p>
-    <w:p>
-      <w:pPr>
-        <w:pStyle w:val="Sous-titre"/>
-      </w:pPr>
-      <w:r>
-        <w:t>Apprentissage</w:t>
-      </w:r>
-    </w:p>
-    <w:p>
-      <w:pPr>
-        <w:pStyle w:val="Sous-titre"/>
-      </w:pPr>
-      <w:r>
-        <w:t>Problème</w:t>
-      </w:r>
-    </w:p>
-    <w:p>
-      <w:pPr>
-        <w:pStyle w:val="Titre1"/>
-      </w:pPr>
-      <w:bookmarkStart w:id="6" w:name="_Toc215670596"/>
+      <w:bookmarkStart w:id="8" w:name="_Toc216103111"/>
       <w:r>
         <w:t>Conclusion de Session</w:t>
       </w:r>
-      <w:bookmarkEnd w:id="6"/>
+      <w:bookmarkEnd w:id="8"/>
     </w:p>
     <w:p>
       <w:pPr>
@@ -2800,7 +3272,10 @@
       <w:pStyle w:val="PIEDPAGE"/>
     </w:pPr>
     <w:r>
-      <w:t>J.DS, T.C, J.B</w:t>
+      <w:t xml:space="preserve">J.DS, T.C, </w:t>
+    </w:r>
+    <w:r>
+      <w:t>J. B</w:t>
     </w:r>
     <w:r>
       <w:tab/>
@@ -2840,7 +3315,7 @@
       <w:rPr>
         <w:noProof/>
       </w:rPr>
-      <w:t>20-11-2025</w:t>
+      <w:t>03-12-2025</w:t>
     </w:r>
     <w:r>
       <w:fldChar w:fldCharType="end"/>
@@ -3017,6 +3492,232 @@
 <file path=word/numbering.xml><?xml version="1.0" encoding="utf-8"?>
 <w:numbering xmlns:wpc="http://schemas.microsoft.com/office/word/2010/wordprocessingCanvas" xmlns:cx="http://schemas.microsoft.com/office/drawing/2014/chartex" xmlns:cx1="http://schemas.microsoft.com/office/drawing/2015/9/8/chartex" xmlns:cx2="http://schemas.microsoft.com/office/drawing/2015/10/21/chartex" xmlns:cx3="http://schemas.microsoft.com/office/drawing/2016/5/9/chartex" xmlns:cx4="http://schemas.microsoft.com/office/drawing/2016/5/10/chartex" xmlns:cx5="http://schemas.microsoft.com/office/drawing/2016/5/11/chartex" xmlns:cx6="http://schemas.microsoft.com/office/drawing/2016/5/12/chartex" xmlns:cx7="http://schemas.microsoft.com/office/drawing/2016/5/13/chartex" xmlns:cx8="http://schemas.microsoft.com/office/drawing/2016/5/14/chartex" xmlns:mc="http://schemas.openxmlformats.org/markup-compatibility/2006" xmlns:aink="http://schemas.microsoft.com/office/drawing/2016/ink" xmlns:am3d="http://schemas.microsoft.com/office/drawing/2017/model3d" xmlns:o="urn:schemas-microsoft-com:office:office" xmlns:oel="http://schemas.microsoft.com/office/2019/extlst" xmlns:r="http://schemas.openxmlformats.org/officeDocument/2006/relationships" xmlns:m="http://schemas.openxmlformats.org/officeDocument/2006/math" xmlns:v="urn:schemas-microsoft-com:vml" xmlns:wp14="http://schemas.microsoft.com/office/word/2010/wordprocessingDrawing" xmlns:wp="http://schemas.openxmlformats.org/drawingml/2006/wordprocessingDrawing" xmlns:w10="urn:schemas-microsoft-com:office:word" xmlns:w="http://schemas.openxmlformats.org/wordprocessingml/2006/main" xmlns:w14="http://schemas.microsoft.com/office/word/2010/wordml" xmlns:w15="http://schemas.microsoft.com/office/word/2012/wordml" xmlns:w16cex="http://schemas.microsoft.com/office/word/2018/wordml/cex" xmlns:w16cid="http://schemas.microsoft.com/office/word/2016/wordml/cid" xmlns:w16="http://schemas.microsoft.com/office/word/2018/wordml" xmlns:w16du="http://schemas.microsoft.com/office/word/2023/wordml/word16du" xmlns:w16sdtdh="http://schemas.microsoft.com/office/word/2020/wordml/sdtdatahash" xmlns:w16sdtfl="http://schemas.microsoft.com/office/word/2024/wordml/sdtformatlock" xmlns:w16se="http://schemas.microsoft.com/office/word/2015/wordml/symex" xmlns:wpg="http://schemas.microsoft.com/office/word/2010/wordprocessingGroup" xmlns:wpi="http://schemas.microsoft.com/office/word/2010/wordprocessingInk" xmlns:wne="http://schemas.microsoft.com/office/word/2006/wordml" xmlns:wps="http://schemas.microsoft.com/office/word/2010/wordprocessingShape" mc:Ignorable="w14 w15 w16se w16cid w16 w16cex w16sdtdh w16sdtfl w16du wp14">
   <w:abstractNum w:abstractNumId="0" w15:restartNumberingAfterBreak="0">
+    <w:nsid w:val="09FD5A1B"/>
+    <w:multiLevelType w:val="hybridMultilevel"/>
+    <w:tmpl w:val="6078367A"/>
+    <w:lvl w:ilvl="0" w:tplc="0C0C0003">
+      <w:start w:val="1"/>
+      <w:numFmt w:val="bullet"/>
+      <w:lvlText w:val="o"/>
+      <w:lvlJc w:val="left"/>
+      <w:pPr>
+        <w:ind w:left="1440" w:hanging="360"/>
+      </w:pPr>
+      <w:rPr>
+        <w:rFonts w:ascii="Courier New" w:hAnsi="Courier New" w:cs="Courier New" w:hint="default"/>
+      </w:rPr>
+    </w:lvl>
+    <w:lvl w:ilvl="1" w:tplc="FFFFFFFF" w:tentative="1">
+      <w:start w:val="1"/>
+      <w:numFmt w:val="bullet"/>
+      <w:lvlText w:val="o"/>
+      <w:lvlJc w:val="left"/>
+      <w:pPr>
+        <w:ind w:left="2160" w:hanging="360"/>
+      </w:pPr>
+      <w:rPr>
+        <w:rFonts w:ascii="Courier New" w:hAnsi="Courier New" w:cs="Courier New" w:hint="default"/>
+      </w:rPr>
+    </w:lvl>
+    <w:lvl w:ilvl="2" w:tplc="FFFFFFFF" w:tentative="1">
+      <w:start w:val="1"/>
+      <w:numFmt w:val="bullet"/>
+      <w:lvlText w:val=""/>
+      <w:lvlJc w:val="left"/>
+      <w:pPr>
+        <w:ind w:left="2880" w:hanging="360"/>
+      </w:pPr>
+      <w:rPr>
+        <w:rFonts w:ascii="Wingdings" w:hAnsi="Wingdings" w:hint="default"/>
+      </w:rPr>
+    </w:lvl>
+    <w:lvl w:ilvl="3" w:tplc="FFFFFFFF" w:tentative="1">
+      <w:start w:val="1"/>
+      <w:numFmt w:val="bullet"/>
+      <w:lvlText w:val=""/>
+      <w:lvlJc w:val="left"/>
+      <w:pPr>
+        <w:ind w:left="3600" w:hanging="360"/>
+      </w:pPr>
+      <w:rPr>
+        <w:rFonts w:ascii="Symbol" w:hAnsi="Symbol" w:hint="default"/>
+      </w:rPr>
+    </w:lvl>
+    <w:lvl w:ilvl="4" w:tplc="FFFFFFFF" w:tentative="1">
+      <w:start w:val="1"/>
+      <w:numFmt w:val="bullet"/>
+      <w:lvlText w:val="o"/>
+      <w:lvlJc w:val="left"/>
+      <w:pPr>
+        <w:ind w:left="4320" w:hanging="360"/>
+      </w:pPr>
+      <w:rPr>
+        <w:rFonts w:ascii="Courier New" w:hAnsi="Courier New" w:cs="Courier New" w:hint="default"/>
+      </w:rPr>
+    </w:lvl>
+    <w:lvl w:ilvl="5" w:tplc="FFFFFFFF" w:tentative="1">
+      <w:start w:val="1"/>
+      <w:numFmt w:val="bullet"/>
+      <w:lvlText w:val=""/>
+      <w:lvlJc w:val="left"/>
+      <w:pPr>
+        <w:ind w:left="5040" w:hanging="360"/>
+      </w:pPr>
+      <w:rPr>
+        <w:rFonts w:ascii="Wingdings" w:hAnsi="Wingdings" w:hint="default"/>
+      </w:rPr>
+    </w:lvl>
+    <w:lvl w:ilvl="6" w:tplc="FFFFFFFF" w:tentative="1">
+      <w:start w:val="1"/>
+      <w:numFmt w:val="bullet"/>
+      <w:lvlText w:val=""/>
+      <w:lvlJc w:val="left"/>
+      <w:pPr>
+        <w:ind w:left="5760" w:hanging="360"/>
+      </w:pPr>
+      <w:rPr>
+        <w:rFonts w:ascii="Symbol" w:hAnsi="Symbol" w:hint="default"/>
+      </w:rPr>
+    </w:lvl>
+    <w:lvl w:ilvl="7" w:tplc="FFFFFFFF" w:tentative="1">
+      <w:start w:val="1"/>
+      <w:numFmt w:val="bullet"/>
+      <w:lvlText w:val="o"/>
+      <w:lvlJc w:val="left"/>
+      <w:pPr>
+        <w:ind w:left="6480" w:hanging="360"/>
+      </w:pPr>
+      <w:rPr>
+        <w:rFonts w:ascii="Courier New" w:hAnsi="Courier New" w:cs="Courier New" w:hint="default"/>
+      </w:rPr>
+    </w:lvl>
+    <w:lvl w:ilvl="8" w:tplc="FFFFFFFF" w:tentative="1">
+      <w:start w:val="1"/>
+      <w:numFmt w:val="bullet"/>
+      <w:lvlText w:val=""/>
+      <w:lvlJc w:val="left"/>
+      <w:pPr>
+        <w:ind w:left="7200" w:hanging="360"/>
+      </w:pPr>
+      <w:rPr>
+        <w:rFonts w:ascii="Wingdings" w:hAnsi="Wingdings" w:hint="default"/>
+      </w:rPr>
+    </w:lvl>
+  </w:abstractNum>
+  <w:abstractNum w:abstractNumId="1" w15:restartNumberingAfterBreak="0">
+    <w:nsid w:val="1C297747"/>
+    <w:multiLevelType w:val="hybridMultilevel"/>
+    <w:tmpl w:val="4A3C36C6"/>
+    <w:lvl w:ilvl="0" w:tplc="0C0C0001">
+      <w:start w:val="1"/>
+      <w:numFmt w:val="bullet"/>
+      <w:lvlText w:val=""/>
+      <w:lvlJc w:val="left"/>
+      <w:pPr>
+        <w:ind w:left="720" w:hanging="360"/>
+      </w:pPr>
+      <w:rPr>
+        <w:rFonts w:ascii="Symbol" w:hAnsi="Symbol" w:hint="default"/>
+      </w:rPr>
+    </w:lvl>
+    <w:lvl w:ilvl="1" w:tplc="0C0C0003" w:tentative="1">
+      <w:start w:val="1"/>
+      <w:numFmt w:val="bullet"/>
+      <w:lvlText w:val="o"/>
+      <w:lvlJc w:val="left"/>
+      <w:pPr>
+        <w:ind w:left="1440" w:hanging="360"/>
+      </w:pPr>
+      <w:rPr>
+        <w:rFonts w:ascii="Courier New" w:hAnsi="Courier New" w:cs="Courier New" w:hint="default"/>
+      </w:rPr>
+    </w:lvl>
+    <w:lvl w:ilvl="2" w:tplc="0C0C0005" w:tentative="1">
+      <w:start w:val="1"/>
+      <w:numFmt w:val="bullet"/>
+      <w:lvlText w:val=""/>
+      <w:lvlJc w:val="left"/>
+      <w:pPr>
+        <w:ind w:left="2160" w:hanging="360"/>
+      </w:pPr>
+      <w:rPr>
+        <w:rFonts w:ascii="Wingdings" w:hAnsi="Wingdings" w:hint="default"/>
+      </w:rPr>
+    </w:lvl>
+    <w:lvl w:ilvl="3" w:tplc="0C0C0001" w:tentative="1">
+      <w:start w:val="1"/>
+      <w:numFmt w:val="bullet"/>
+      <w:lvlText w:val=""/>
+      <w:lvlJc w:val="left"/>
+      <w:pPr>
+        <w:ind w:left="2880" w:hanging="360"/>
+      </w:pPr>
+      <w:rPr>
+        <w:rFonts w:ascii="Symbol" w:hAnsi="Symbol" w:hint="default"/>
+      </w:rPr>
+    </w:lvl>
+    <w:lvl w:ilvl="4" w:tplc="0C0C0003" w:tentative="1">
+      <w:start w:val="1"/>
+      <w:numFmt w:val="bullet"/>
+      <w:lvlText w:val="o"/>
+      <w:lvlJc w:val="left"/>
+      <w:pPr>
+        <w:ind w:left="3600" w:hanging="360"/>
+      </w:pPr>
+      <w:rPr>
+        <w:rFonts w:ascii="Courier New" w:hAnsi="Courier New" w:cs="Courier New" w:hint="default"/>
+      </w:rPr>
+    </w:lvl>
+    <w:lvl w:ilvl="5" w:tplc="0C0C0005" w:tentative="1">
+      <w:start w:val="1"/>
+      <w:numFmt w:val="bullet"/>
+      <w:lvlText w:val=""/>
+      <w:lvlJc w:val="left"/>
+      <w:pPr>
+        <w:ind w:left="4320" w:hanging="360"/>
+      </w:pPr>
+      <w:rPr>
+        <w:rFonts w:ascii="Wingdings" w:hAnsi="Wingdings" w:hint="default"/>
+      </w:rPr>
+    </w:lvl>
+    <w:lvl w:ilvl="6" w:tplc="0C0C0001" w:tentative="1">
+      <w:start w:val="1"/>
+      <w:numFmt w:val="bullet"/>
+      <w:lvlText w:val=""/>
+      <w:lvlJc w:val="left"/>
+      <w:pPr>
+        <w:ind w:left="5040" w:hanging="360"/>
+      </w:pPr>
+      <w:rPr>
+        <w:rFonts w:ascii="Symbol" w:hAnsi="Symbol" w:hint="default"/>
+      </w:rPr>
+    </w:lvl>
+    <w:lvl w:ilvl="7" w:tplc="0C0C0003" w:tentative="1">
+      <w:start w:val="1"/>
+      <w:numFmt w:val="bullet"/>
+      <w:lvlText w:val="o"/>
+      <w:lvlJc w:val="left"/>
+      <w:pPr>
+        <w:ind w:left="5760" w:hanging="360"/>
+      </w:pPr>
+      <w:rPr>
+        <w:rFonts w:ascii="Courier New" w:hAnsi="Courier New" w:cs="Courier New" w:hint="default"/>
+      </w:rPr>
+    </w:lvl>
+    <w:lvl w:ilvl="8" w:tplc="0C0C0005" w:tentative="1">
+      <w:start w:val="1"/>
+      <w:numFmt w:val="bullet"/>
+      <w:lvlText w:val=""/>
+      <w:lvlJc w:val="left"/>
+      <w:pPr>
+        <w:ind w:left="6480" w:hanging="360"/>
+      </w:pPr>
+      <w:rPr>
+        <w:rFonts w:ascii="Wingdings" w:hAnsi="Wingdings" w:hint="default"/>
+      </w:rPr>
+    </w:lvl>
+  </w:abstractNum>
+  <w:abstractNum w:abstractNumId="2" w15:restartNumberingAfterBreak="0">
     <w:nsid w:val="23DB34F9"/>
     <w:multiLevelType w:val="hybridMultilevel"/>
     <w:tmpl w:val="B9DCCFD6"/>
@@ -3105,7 +3806,120 @@
       </w:pPr>
     </w:lvl>
   </w:abstractNum>
-  <w:abstractNum w:abstractNumId="1" w15:restartNumberingAfterBreak="0">
+  <w:abstractNum w:abstractNumId="3" w15:restartNumberingAfterBreak="0">
+    <w:nsid w:val="242D10AF"/>
+    <w:multiLevelType w:val="hybridMultilevel"/>
+    <w:tmpl w:val="55587144"/>
+    <w:lvl w:ilvl="0" w:tplc="0C0C0001">
+      <w:start w:val="1"/>
+      <w:numFmt w:val="bullet"/>
+      <w:lvlText w:val=""/>
+      <w:lvlJc w:val="left"/>
+      <w:pPr>
+        <w:ind w:left="720" w:hanging="360"/>
+      </w:pPr>
+      <w:rPr>
+        <w:rFonts w:ascii="Symbol" w:hAnsi="Symbol" w:hint="default"/>
+      </w:rPr>
+    </w:lvl>
+    <w:lvl w:ilvl="1" w:tplc="0C0C0003" w:tentative="1">
+      <w:start w:val="1"/>
+      <w:numFmt w:val="bullet"/>
+      <w:lvlText w:val="o"/>
+      <w:lvlJc w:val="left"/>
+      <w:pPr>
+        <w:ind w:left="1440" w:hanging="360"/>
+      </w:pPr>
+      <w:rPr>
+        <w:rFonts w:ascii="Courier New" w:hAnsi="Courier New" w:cs="Courier New" w:hint="default"/>
+      </w:rPr>
+    </w:lvl>
+    <w:lvl w:ilvl="2" w:tplc="0C0C0005" w:tentative="1">
+      <w:start w:val="1"/>
+      <w:numFmt w:val="bullet"/>
+      <w:lvlText w:val=""/>
+      <w:lvlJc w:val="left"/>
+      <w:pPr>
+        <w:ind w:left="2160" w:hanging="360"/>
+      </w:pPr>
+      <w:rPr>
+        <w:rFonts w:ascii="Wingdings" w:hAnsi="Wingdings" w:hint="default"/>
+      </w:rPr>
+    </w:lvl>
+    <w:lvl w:ilvl="3" w:tplc="0C0C0001" w:tentative="1">
+      <w:start w:val="1"/>
+      <w:numFmt w:val="bullet"/>
+      <w:lvlText w:val=""/>
+      <w:lvlJc w:val="left"/>
+      <w:pPr>
+        <w:ind w:left="2880" w:hanging="360"/>
+      </w:pPr>
+      <w:rPr>
+        <w:rFonts w:ascii="Symbol" w:hAnsi="Symbol" w:hint="default"/>
+      </w:rPr>
+    </w:lvl>
+    <w:lvl w:ilvl="4" w:tplc="0C0C0003" w:tentative="1">
+      <w:start w:val="1"/>
+      <w:numFmt w:val="bullet"/>
+      <w:lvlText w:val="o"/>
+      <w:lvlJc w:val="left"/>
+      <w:pPr>
+        <w:ind w:left="3600" w:hanging="360"/>
+      </w:pPr>
+      <w:rPr>
+        <w:rFonts w:ascii="Courier New" w:hAnsi="Courier New" w:cs="Courier New" w:hint="default"/>
+      </w:rPr>
+    </w:lvl>
+    <w:lvl w:ilvl="5" w:tplc="0C0C0005" w:tentative="1">
+      <w:start w:val="1"/>
+      <w:numFmt w:val="bullet"/>
+      <w:lvlText w:val=""/>
+      <w:lvlJc w:val="left"/>
+      <w:pPr>
+        <w:ind w:left="4320" w:hanging="360"/>
+      </w:pPr>
+      <w:rPr>
+        <w:rFonts w:ascii="Wingdings" w:hAnsi="Wingdings" w:hint="default"/>
+      </w:rPr>
+    </w:lvl>
+    <w:lvl w:ilvl="6" w:tplc="0C0C0001" w:tentative="1">
+      <w:start w:val="1"/>
+      <w:numFmt w:val="bullet"/>
+      <w:lvlText w:val=""/>
+      <w:lvlJc w:val="left"/>
+      <w:pPr>
+        <w:ind w:left="5040" w:hanging="360"/>
+      </w:pPr>
+      <w:rPr>
+        <w:rFonts w:ascii="Symbol" w:hAnsi="Symbol" w:hint="default"/>
+      </w:rPr>
+    </w:lvl>
+    <w:lvl w:ilvl="7" w:tplc="0C0C0003" w:tentative="1">
+      <w:start w:val="1"/>
+      <w:numFmt w:val="bullet"/>
+      <w:lvlText w:val="o"/>
+      <w:lvlJc w:val="left"/>
+      <w:pPr>
+        <w:ind w:left="5760" w:hanging="360"/>
+      </w:pPr>
+      <w:rPr>
+        <w:rFonts w:ascii="Courier New" w:hAnsi="Courier New" w:cs="Courier New" w:hint="default"/>
+      </w:rPr>
+    </w:lvl>
+    <w:lvl w:ilvl="8" w:tplc="0C0C0005" w:tentative="1">
+      <w:start w:val="1"/>
+      <w:numFmt w:val="bullet"/>
+      <w:lvlText w:val=""/>
+      <w:lvlJc w:val="left"/>
+      <w:pPr>
+        <w:ind w:left="6480" w:hanging="360"/>
+      </w:pPr>
+      <w:rPr>
+        <w:rFonts w:ascii="Wingdings" w:hAnsi="Wingdings" w:hint="default"/>
+      </w:rPr>
+    </w:lvl>
+  </w:abstractNum>
+  <w:abstractNum w:abstractNumId="4" w15:restartNumberingAfterBreak="0">
     <w:nsid w:val="390835CE"/>
     <w:multiLevelType w:val="hybridMultilevel"/>
     <w:tmpl w:val="26063640"/>
@@ -3218,10 +4032,483 @@
       </w:rPr>
     </w:lvl>
   </w:abstractNum>
+  <w:abstractNum w:abstractNumId="5" w15:restartNumberingAfterBreak="0">
+    <w:nsid w:val="4D864313"/>
+    <w:multiLevelType w:val="hybridMultilevel"/>
+    <w:tmpl w:val="E5DCC3FC"/>
+    <w:lvl w:ilvl="0" w:tplc="0C0C0001">
+      <w:start w:val="1"/>
+      <w:numFmt w:val="bullet"/>
+      <w:lvlText w:val=""/>
+      <w:lvlJc w:val="left"/>
+      <w:pPr>
+        <w:ind w:left="720" w:hanging="360"/>
+      </w:pPr>
+      <w:rPr>
+        <w:rFonts w:ascii="Symbol" w:hAnsi="Symbol" w:hint="default"/>
+      </w:rPr>
+    </w:lvl>
+    <w:lvl w:ilvl="1" w:tplc="0C0C0003" w:tentative="1">
+      <w:start w:val="1"/>
+      <w:numFmt w:val="bullet"/>
+      <w:lvlText w:val="o"/>
+      <w:lvlJc w:val="left"/>
+      <w:pPr>
+        <w:ind w:left="1440" w:hanging="360"/>
+      </w:pPr>
+      <w:rPr>
+        <w:rFonts w:ascii="Courier New" w:hAnsi="Courier New" w:cs="Courier New" w:hint="default"/>
+      </w:rPr>
+    </w:lvl>
+    <w:lvl w:ilvl="2" w:tplc="0C0C0005" w:tentative="1">
+      <w:start w:val="1"/>
+      <w:numFmt w:val="bullet"/>
+      <w:lvlText w:val=""/>
+      <w:lvlJc w:val="left"/>
+      <w:pPr>
+        <w:ind w:left="2160" w:hanging="360"/>
+      </w:pPr>
+      <w:rPr>
+        <w:rFonts w:ascii="Wingdings" w:hAnsi="Wingdings" w:hint="default"/>
+      </w:rPr>
+    </w:lvl>
+    <w:lvl w:ilvl="3" w:tplc="0C0C0001" w:tentative="1">
+      <w:start w:val="1"/>
+      <w:numFmt w:val="bullet"/>
+      <w:lvlText w:val=""/>
+      <w:lvlJc w:val="left"/>
+      <w:pPr>
+        <w:ind w:left="2880" w:hanging="360"/>
+      </w:pPr>
+      <w:rPr>
+        <w:rFonts w:ascii="Symbol" w:hAnsi="Symbol" w:hint="default"/>
+      </w:rPr>
+    </w:lvl>
+    <w:lvl w:ilvl="4" w:tplc="0C0C0003" w:tentative="1">
+      <w:start w:val="1"/>
+      <w:numFmt w:val="bullet"/>
+      <w:lvlText w:val="o"/>
+      <w:lvlJc w:val="left"/>
+      <w:pPr>
+        <w:ind w:left="3600" w:hanging="360"/>
+      </w:pPr>
+      <w:rPr>
+        <w:rFonts w:ascii="Courier New" w:hAnsi="Courier New" w:cs="Courier New" w:hint="default"/>
+      </w:rPr>
+    </w:lvl>
+    <w:lvl w:ilvl="5" w:tplc="0C0C0005" w:tentative="1">
+      <w:start w:val="1"/>
+      <w:numFmt w:val="bullet"/>
+      <w:lvlText w:val=""/>
+      <w:lvlJc w:val="left"/>
+      <w:pPr>
+        <w:ind w:left="4320" w:hanging="360"/>
+      </w:pPr>
+      <w:rPr>
+        <w:rFonts w:ascii="Wingdings" w:hAnsi="Wingdings" w:hint="default"/>
+      </w:rPr>
+    </w:lvl>
+    <w:lvl w:ilvl="6" w:tplc="0C0C0001" w:tentative="1">
+      <w:start w:val="1"/>
+      <w:numFmt w:val="bullet"/>
+      <w:lvlText w:val=""/>
+      <w:lvlJc w:val="left"/>
+      <w:pPr>
+        <w:ind w:left="5040" w:hanging="360"/>
+      </w:pPr>
+      <w:rPr>
+        <w:rFonts w:ascii="Symbol" w:hAnsi="Symbol" w:hint="default"/>
+      </w:rPr>
+    </w:lvl>
+    <w:lvl w:ilvl="7" w:tplc="0C0C0003" w:tentative="1">
+      <w:start w:val="1"/>
+      <w:numFmt w:val="bullet"/>
+      <w:lvlText w:val="o"/>
+      <w:lvlJc w:val="left"/>
+      <w:pPr>
+        <w:ind w:left="5760" w:hanging="360"/>
+      </w:pPr>
+      <w:rPr>
+        <w:rFonts w:ascii="Courier New" w:hAnsi="Courier New" w:cs="Courier New" w:hint="default"/>
+      </w:rPr>
+    </w:lvl>
+    <w:lvl w:ilvl="8" w:tplc="0C0C0005" w:tentative="1">
+      <w:start w:val="1"/>
+      <w:numFmt w:val="bullet"/>
+      <w:lvlText w:val=""/>
+      <w:lvlJc w:val="left"/>
+      <w:pPr>
+        <w:ind w:left="6480" w:hanging="360"/>
+      </w:pPr>
+      <w:rPr>
+        <w:rFonts w:ascii="Wingdings" w:hAnsi="Wingdings" w:hint="default"/>
+      </w:rPr>
+    </w:lvl>
+  </w:abstractNum>
+  <w:abstractNum w:abstractNumId="6" w15:restartNumberingAfterBreak="0">
+    <w:nsid w:val="54CC6CA5"/>
+    <w:multiLevelType w:val="hybridMultilevel"/>
+    <w:tmpl w:val="BD6682C8"/>
+    <w:lvl w:ilvl="0" w:tplc="0C0C0001">
+      <w:start w:val="1"/>
+      <w:numFmt w:val="bullet"/>
+      <w:lvlText w:val=""/>
+      <w:lvlJc w:val="left"/>
+      <w:pPr>
+        <w:ind w:left="720" w:hanging="360"/>
+      </w:pPr>
+      <w:rPr>
+        <w:rFonts w:ascii="Symbol" w:hAnsi="Symbol" w:hint="default"/>
+      </w:rPr>
+    </w:lvl>
+    <w:lvl w:ilvl="1" w:tplc="0C0C0003" w:tentative="1">
+      <w:start w:val="1"/>
+      <w:numFmt w:val="bullet"/>
+      <w:lvlText w:val="o"/>
+      <w:lvlJc w:val="left"/>
+      <w:pPr>
+        <w:ind w:left="1440" w:hanging="360"/>
+      </w:pPr>
+      <w:rPr>
+        <w:rFonts w:ascii="Courier New" w:hAnsi="Courier New" w:cs="Courier New" w:hint="default"/>
+      </w:rPr>
+    </w:lvl>
+    <w:lvl w:ilvl="2" w:tplc="0C0C0005" w:tentative="1">
+      <w:start w:val="1"/>
+      <w:numFmt w:val="bullet"/>
+      <w:lvlText w:val=""/>
+      <w:lvlJc w:val="left"/>
+      <w:pPr>
+        <w:ind w:left="2160" w:hanging="360"/>
+      </w:pPr>
+      <w:rPr>
+        <w:rFonts w:ascii="Wingdings" w:hAnsi="Wingdings" w:hint="default"/>
+      </w:rPr>
+    </w:lvl>
+    <w:lvl w:ilvl="3" w:tplc="0C0C0001" w:tentative="1">
+      <w:start w:val="1"/>
+      <w:numFmt w:val="bullet"/>
+      <w:lvlText w:val=""/>
+      <w:lvlJc w:val="left"/>
+      <w:pPr>
+        <w:ind w:left="2880" w:hanging="360"/>
+      </w:pPr>
+      <w:rPr>
+        <w:rFonts w:ascii="Symbol" w:hAnsi="Symbol" w:hint="default"/>
+      </w:rPr>
+    </w:lvl>
+    <w:lvl w:ilvl="4" w:tplc="0C0C0003" w:tentative="1">
+      <w:start w:val="1"/>
+      <w:numFmt w:val="bullet"/>
+      <w:lvlText w:val="o"/>
+      <w:lvlJc w:val="left"/>
+      <w:pPr>
+        <w:ind w:left="3600" w:hanging="360"/>
+      </w:pPr>
+      <w:rPr>
+        <w:rFonts w:ascii="Courier New" w:hAnsi="Courier New" w:cs="Courier New" w:hint="default"/>
+      </w:rPr>
+    </w:lvl>
+    <w:lvl w:ilvl="5" w:tplc="0C0C0005" w:tentative="1">
+      <w:start w:val="1"/>
+      <w:numFmt w:val="bullet"/>
+      <w:lvlText w:val=""/>
+      <w:lvlJc w:val="left"/>
+      <w:pPr>
+        <w:ind w:left="4320" w:hanging="360"/>
+      </w:pPr>
+      <w:rPr>
+        <w:rFonts w:ascii="Wingdings" w:hAnsi="Wingdings" w:hint="default"/>
+      </w:rPr>
+    </w:lvl>
+    <w:lvl w:ilvl="6" w:tplc="0C0C0001" w:tentative="1">
+      <w:start w:val="1"/>
+      <w:numFmt w:val="bullet"/>
+      <w:lvlText w:val=""/>
+      <w:lvlJc w:val="left"/>
+      <w:pPr>
+        <w:ind w:left="5040" w:hanging="360"/>
+      </w:pPr>
+      <w:rPr>
+        <w:rFonts w:ascii="Symbol" w:hAnsi="Symbol" w:hint="default"/>
+      </w:rPr>
+    </w:lvl>
+    <w:lvl w:ilvl="7" w:tplc="0C0C0003" w:tentative="1">
+      <w:start w:val="1"/>
+      <w:numFmt w:val="bullet"/>
+      <w:lvlText w:val="o"/>
+      <w:lvlJc w:val="left"/>
+      <w:pPr>
+        <w:ind w:left="5760" w:hanging="360"/>
+      </w:pPr>
+      <w:rPr>
+        <w:rFonts w:ascii="Courier New" w:hAnsi="Courier New" w:cs="Courier New" w:hint="default"/>
+      </w:rPr>
+    </w:lvl>
+    <w:lvl w:ilvl="8" w:tplc="0C0C0005" w:tentative="1">
+      <w:start w:val="1"/>
+      <w:numFmt w:val="bullet"/>
+      <w:lvlText w:val=""/>
+      <w:lvlJc w:val="left"/>
+      <w:pPr>
+        <w:ind w:left="6480" w:hanging="360"/>
+      </w:pPr>
+      <w:rPr>
+        <w:rFonts w:ascii="Wingdings" w:hAnsi="Wingdings" w:hint="default"/>
+      </w:rPr>
+    </w:lvl>
+  </w:abstractNum>
+  <w:abstractNum w:abstractNumId="7" w15:restartNumberingAfterBreak="0">
+    <w:nsid w:val="71813529"/>
+    <w:multiLevelType w:val="hybridMultilevel"/>
+    <w:tmpl w:val="2594EE1A"/>
+    <w:lvl w:ilvl="0" w:tplc="0C0C0003">
+      <w:start w:val="1"/>
+      <w:numFmt w:val="bullet"/>
+      <w:lvlText w:val="o"/>
+      <w:lvlJc w:val="left"/>
+      <w:pPr>
+        <w:ind w:left="1440" w:hanging="360"/>
+      </w:pPr>
+      <w:rPr>
+        <w:rFonts w:ascii="Courier New" w:hAnsi="Courier New" w:cs="Courier New" w:hint="default"/>
+      </w:rPr>
+    </w:lvl>
+    <w:lvl w:ilvl="1" w:tplc="0C0C0003" w:tentative="1">
+      <w:start w:val="1"/>
+      <w:numFmt w:val="bullet"/>
+      <w:lvlText w:val="o"/>
+      <w:lvlJc w:val="left"/>
+      <w:pPr>
+        <w:ind w:left="2160" w:hanging="360"/>
+      </w:pPr>
+      <w:rPr>
+        <w:rFonts w:ascii="Courier New" w:hAnsi="Courier New" w:cs="Courier New" w:hint="default"/>
+      </w:rPr>
+    </w:lvl>
+    <w:lvl w:ilvl="2" w:tplc="0C0C0005" w:tentative="1">
+      <w:start w:val="1"/>
+      <w:numFmt w:val="bullet"/>
+      <w:lvlText w:val=""/>
+      <w:lvlJc w:val="left"/>
+      <w:pPr>
+        <w:ind w:left="2880" w:hanging="360"/>
+      </w:pPr>
+      <w:rPr>
+        <w:rFonts w:ascii="Wingdings" w:hAnsi="Wingdings" w:hint="default"/>
+      </w:rPr>
+    </w:lvl>
+    <w:lvl w:ilvl="3" w:tplc="0C0C0001" w:tentative="1">
+      <w:start w:val="1"/>
+      <w:numFmt w:val="bullet"/>
+      <w:lvlText w:val=""/>
+      <w:lvlJc w:val="left"/>
+      <w:pPr>
+        <w:ind w:left="3600" w:hanging="360"/>
+      </w:pPr>
+      <w:rPr>
+        <w:rFonts w:ascii="Symbol" w:hAnsi="Symbol" w:hint="default"/>
+      </w:rPr>
+    </w:lvl>
+    <w:lvl w:ilvl="4" w:tplc="0C0C0003" w:tentative="1">
+      <w:start w:val="1"/>
+      <w:numFmt w:val="bullet"/>
+      <w:lvlText w:val="o"/>
+      <w:lvlJc w:val="left"/>
+      <w:pPr>
+        <w:ind w:left="4320" w:hanging="360"/>
+      </w:pPr>
+      <w:rPr>
+        <w:rFonts w:ascii="Courier New" w:hAnsi="Courier New" w:cs="Courier New" w:hint="default"/>
+      </w:rPr>
+    </w:lvl>
+    <w:lvl w:ilvl="5" w:tplc="0C0C0005" w:tentative="1">
+      <w:start w:val="1"/>
+      <w:numFmt w:val="bullet"/>
+      <w:lvlText w:val=""/>
+      <w:lvlJc w:val="left"/>
+      <w:pPr>
+        <w:ind w:left="5040" w:hanging="360"/>
+      </w:pPr>
+      <w:rPr>
+        <w:rFonts w:ascii="Wingdings" w:hAnsi="Wingdings" w:hint="default"/>
+      </w:rPr>
+    </w:lvl>
+    <w:lvl w:ilvl="6" w:tplc="0C0C0001" w:tentative="1">
+      <w:start w:val="1"/>
+      <w:numFmt w:val="bullet"/>
+      <w:lvlText w:val=""/>
+      <w:lvlJc w:val="left"/>
+      <w:pPr>
+        <w:ind w:left="5760" w:hanging="360"/>
+      </w:pPr>
+      <w:rPr>
+        <w:rFonts w:ascii="Symbol" w:hAnsi="Symbol" w:hint="default"/>
+      </w:rPr>
+    </w:lvl>
+    <w:lvl w:ilvl="7" w:tplc="0C0C0003" w:tentative="1">
+      <w:start w:val="1"/>
+      <w:numFmt w:val="bullet"/>
+      <w:lvlText w:val="o"/>
+      <w:lvlJc w:val="left"/>
+      <w:pPr>
+        <w:ind w:left="6480" w:hanging="360"/>
+      </w:pPr>
+      <w:rPr>
+        <w:rFonts w:ascii="Courier New" w:hAnsi="Courier New" w:cs="Courier New" w:hint="default"/>
+      </w:rPr>
+    </w:lvl>
+    <w:lvl w:ilvl="8" w:tplc="0C0C0005" w:tentative="1">
+      <w:start w:val="1"/>
+      <w:numFmt w:val="bullet"/>
+      <w:lvlText w:val=""/>
+      <w:lvlJc w:val="left"/>
+      <w:pPr>
+        <w:ind w:left="7200" w:hanging="360"/>
+      </w:pPr>
+      <w:rPr>
+        <w:rFonts w:ascii="Wingdings" w:hAnsi="Wingdings" w:hint="default"/>
+      </w:rPr>
+    </w:lvl>
+  </w:abstractNum>
+  <w:abstractNum w:abstractNumId="8" w15:restartNumberingAfterBreak="0">
+    <w:nsid w:val="75B151FC"/>
+    <w:multiLevelType w:val="hybridMultilevel"/>
+    <w:tmpl w:val="D164A6FC"/>
+    <w:lvl w:ilvl="0" w:tplc="0C0C0001">
+      <w:start w:val="1"/>
+      <w:numFmt w:val="bullet"/>
+      <w:lvlText w:val=""/>
+      <w:lvlJc w:val="left"/>
+      <w:pPr>
+        <w:ind w:left="720" w:hanging="360"/>
+      </w:pPr>
+      <w:rPr>
+        <w:rFonts w:ascii="Symbol" w:hAnsi="Symbol" w:hint="default"/>
+      </w:rPr>
+    </w:lvl>
+    <w:lvl w:ilvl="1" w:tplc="0C0C0003" w:tentative="1">
+      <w:start w:val="1"/>
+      <w:numFmt w:val="bullet"/>
+      <w:lvlText w:val="o"/>
+      <w:lvlJc w:val="left"/>
+      <w:pPr>
+        <w:ind w:left="1440" w:hanging="360"/>
+      </w:pPr>
+      <w:rPr>
+        <w:rFonts w:ascii="Courier New" w:hAnsi="Courier New" w:cs="Courier New" w:hint="default"/>
+      </w:rPr>
+    </w:lvl>
+    <w:lvl w:ilvl="2" w:tplc="0C0C0005" w:tentative="1">
+      <w:start w:val="1"/>
+      <w:numFmt w:val="bullet"/>
+      <w:lvlText w:val=""/>
+      <w:lvlJc w:val="left"/>
+      <w:pPr>
+        <w:ind w:left="2160" w:hanging="360"/>
+      </w:pPr>
+      <w:rPr>
+        <w:rFonts w:ascii="Wingdings" w:hAnsi="Wingdings" w:hint="default"/>
+      </w:rPr>
+    </w:lvl>
+    <w:lvl w:ilvl="3" w:tplc="0C0C0001" w:tentative="1">
+      <w:start w:val="1"/>
+      <w:numFmt w:val="bullet"/>
+      <w:lvlText w:val=""/>
+      <w:lvlJc w:val="left"/>
+      <w:pPr>
+        <w:ind w:left="2880" w:hanging="360"/>
+      </w:pPr>
+      <w:rPr>
+        <w:rFonts w:ascii="Symbol" w:hAnsi="Symbol" w:hint="default"/>
+      </w:rPr>
+    </w:lvl>
+    <w:lvl w:ilvl="4" w:tplc="0C0C0003" w:tentative="1">
+      <w:start w:val="1"/>
+      <w:numFmt w:val="bullet"/>
+      <w:lvlText w:val="o"/>
+      <w:lvlJc w:val="left"/>
+      <w:pPr>
+        <w:ind w:left="3600" w:hanging="360"/>
+      </w:pPr>
+      <w:rPr>
+        <w:rFonts w:ascii="Courier New" w:hAnsi="Courier New" w:cs="Courier New" w:hint="default"/>
+      </w:rPr>
+    </w:lvl>
+    <w:lvl w:ilvl="5" w:tplc="0C0C0005" w:tentative="1">
+      <w:start w:val="1"/>
+      <w:numFmt w:val="bullet"/>
+      <w:lvlText w:val=""/>
+      <w:lvlJc w:val="left"/>
+      <w:pPr>
+        <w:ind w:left="4320" w:hanging="360"/>
+      </w:pPr>
+      <w:rPr>
+        <w:rFonts w:ascii="Wingdings" w:hAnsi="Wingdings" w:hint="default"/>
+      </w:rPr>
+    </w:lvl>
+    <w:lvl w:ilvl="6" w:tplc="0C0C0001" w:tentative="1">
+      <w:start w:val="1"/>
+      <w:numFmt w:val="bullet"/>
+      <w:lvlText w:val=""/>
+      <w:lvlJc w:val="left"/>
+      <w:pPr>
+        <w:ind w:left="5040" w:hanging="360"/>
+      </w:pPr>
+      <w:rPr>
+        <w:rFonts w:ascii="Symbol" w:hAnsi="Symbol" w:hint="default"/>
+      </w:rPr>
+    </w:lvl>
+    <w:lvl w:ilvl="7" w:tplc="0C0C0003" w:tentative="1">
+      <w:start w:val="1"/>
+      <w:numFmt w:val="bullet"/>
+      <w:lvlText w:val="o"/>
+      <w:lvlJc w:val="left"/>
+      <w:pPr>
+        <w:ind w:left="5760" w:hanging="360"/>
+      </w:pPr>
+      <w:rPr>
+        <w:rFonts w:ascii="Courier New" w:hAnsi="Courier New" w:cs="Courier New" w:hint="default"/>
+      </w:rPr>
+    </w:lvl>
+    <w:lvl w:ilvl="8" w:tplc="0C0C0005" w:tentative="1">
+      <w:start w:val="1"/>
+      <w:numFmt w:val="bullet"/>
+      <w:lvlText w:val=""/>
+      <w:lvlJc w:val="left"/>
+      <w:pPr>
+        <w:ind w:left="6480" w:hanging="360"/>
+      </w:pPr>
+      <w:rPr>
+        <w:rFonts w:ascii="Wingdings" w:hAnsi="Wingdings" w:hint="default"/>
+      </w:rPr>
+    </w:lvl>
+  </w:abstractNum>
   <w:num w:numId="1" w16cid:durableId="305621661">
+    <w:abstractNumId w:val="4"/>
+  </w:num>
+  <w:num w:numId="2" w16cid:durableId="1694961027">
+    <w:abstractNumId w:val="2"/>
+  </w:num>
+  <w:num w:numId="3" w16cid:durableId="135532836">
+    <w:abstractNumId w:val="6"/>
+  </w:num>
+  <w:num w:numId="4" w16cid:durableId="1792746790">
+    <w:abstractNumId w:val="5"/>
+  </w:num>
+  <w:num w:numId="5" w16cid:durableId="478959065">
+    <w:abstractNumId w:val="3"/>
+  </w:num>
+  <w:num w:numId="6" w16cid:durableId="1376150765">
     <w:abstractNumId w:val="1"/>
   </w:num>
-  <w:num w:numId="2" w16cid:durableId="1694961027">
+  <w:num w:numId="7" w16cid:durableId="851455154">
+    <w:abstractNumId w:val="7"/>
+  </w:num>
+  <w:num w:numId="8" w16cid:durableId="738209280">
+    <w:abstractNumId w:val="8"/>
+  </w:num>
+  <w:num w:numId="9" w16cid:durableId="2089688413">
     <w:abstractNumId w:val="0"/>
   </w:num>
 </w:numbering>
@@ -3901,6 +5188,7 @@
   <w:style w:type="character" w:default="1" w:styleId="Policepardfaut">
     <w:name w:val="Default Paragraph Font"/>
     <w:uiPriority w:val="1"/>
+    <w:semiHidden/>
     <w:unhideWhenUsed/>
   </w:style>
   <w:style w:type="table" w:default="1" w:styleId="TableauNormal">

</xml_diff>

<commit_message>
more work on the docs
</commit_message>
<xml_diff>
--- a/Documentation/Rapport/Projet_Session.3.docx
+++ b/Documentation/Rapport/Projet_Session.3.docx
@@ -2509,46 +2509,162 @@
     </w:p>
     <w:p>
       <w:pPr>
+        <w:ind w:left="0"/>
+        <w:rPr>
+          <w:lang w:val="en-CA" w:eastAsia="en-US"/>
+        </w:rPr>
+      </w:pPr>
+      <w:r>
+        <w:rPr>
+          <w:lang w:eastAsia="en-US"/>
+        </w:rPr>
+        <w:t xml:space="preserve">Nous avons </w:t>
+      </w:r>
+      <w:proofErr w:type="spellStart"/>
+      <w:r>
+        <w:rPr>
+          <w:lang w:eastAsia="en-US"/>
+        </w:rPr>
+        <w:t>utiliser</w:t>
+      </w:r>
+      <w:proofErr w:type="spellEnd"/>
+      <w:r>
+        <w:rPr>
+          <w:lang w:eastAsia="en-US"/>
+        </w:rPr>
+        <w:t xml:space="preserve"> plusieurs logiciels pour réaliser le projet. </w:t>
+      </w:r>
+      <w:r>
+        <w:rPr>
+          <w:lang w:val="en-CA" w:eastAsia="en-US"/>
+        </w:rPr>
+        <w:t xml:space="preserve">STM MX, </w:t>
+      </w:r>
+      <w:r>
+        <w:rPr>
+          <w:lang w:val="en-CA" w:eastAsia="en-US"/>
+        </w:rPr>
+        <w:t>S</w:t>
+      </w:r>
+      <w:r>
+        <w:rPr>
+          <w:lang w:val="en-CA" w:eastAsia="en-US"/>
+        </w:rPr>
+        <w:t>TM IDE, Visual studio, Chat GPT, STM l</w:t>
+      </w:r>
+      <w:r>
+        <w:rPr>
+          <w:lang w:val="en-CA" w:eastAsia="en-US"/>
+        </w:rPr>
+        <w:t>ink utility et Excel.</w:t>
+      </w:r>
+    </w:p>
+    <w:p>
+      <w:pPr>
+        <w:ind w:left="0"/>
+      </w:pPr>
+      <w:r>
+        <w:rPr>
+          <w:lang w:eastAsia="en-US"/>
+        </w:rPr>
+        <w:t>Pour p</w:t>
+      </w:r>
+      <w:r>
+        <w:rPr>
+          <w:lang w:eastAsia="en-US"/>
+        </w:rPr>
+        <w:t xml:space="preserve">rogrammer le robot nous avons dû utiliser plusieurs programmes, STM MX pour configurer les pins du cube, STM IDE et Visual studio pour programmer le robot, et parfois nous avion eu besoin d’aide par un intelligence artificiel. Nous avons aussi eu besoin d’Excel pour avoir un tableau des angles de chaque pivot en </w:t>
+      </w:r>
+      <w:proofErr w:type="spellStart"/>
+      <w:r>
+        <w:rPr>
+          <w:lang w:eastAsia="en-US"/>
+        </w:rPr>
+        <w:t>pwm</w:t>
+      </w:r>
+      <w:proofErr w:type="spellEnd"/>
+      <w:r>
+        <w:rPr>
+          <w:lang w:eastAsia="en-US"/>
+        </w:rPr>
+        <w:t xml:space="preserve"> pour ensuite les traduire en angles radiant.</w:t>
+      </w:r>
+    </w:p>
+    <w:p>
+      <w:pPr>
+        <w:pStyle w:val="Titre1"/>
+      </w:pPr>
+      <w:bookmarkStart w:id="3" w:name="_Toc216103107"/>
+      <w:r>
+        <w:t>Description de l’Utilisation</w:t>
+      </w:r>
+      <w:bookmarkEnd w:id="3"/>
+    </w:p>
+    <w:p>
+      <w:pPr>
+        <w:ind w:left="0"/>
+      </w:pPr>
+    </w:p>
+    <w:p>
+      <w:pPr>
         <w:pStyle w:val="Sous-titre"/>
-      </w:pPr>
-      <w:r>
-        <w:t>Logicielles et Matérielles</w:t>
-      </w:r>
-    </w:p>
-    <w:p>
-      <w:pPr>
         <w:ind w:left="0"/>
       </w:pPr>
+      <w:r>
+        <w:t xml:space="preserve">Notre robot a 3 modes d’utilisation auto, manuel et </w:t>
+      </w:r>
+      <w:proofErr w:type="spellStart"/>
+      <w:r>
+        <w:t>automanu</w:t>
+      </w:r>
+      <w:proofErr w:type="spellEnd"/>
+      <w:r>
+        <w:t>.</w:t>
+      </w:r>
+      <w:r>
+        <w:br/>
+        <w:t>manuel, nous permet de contrôler chaque angle du bras avec le clavier, ce mode____</w:t>
+      </w:r>
+    </w:p>
+    <w:p>
+      <w:pPr>
+        <w:pStyle w:val="Sous-titre"/>
+        <w:ind w:left="0"/>
+      </w:pPr>
+      <w:r>
+        <w:t>Le mode semi-auto, nous permet de rentrer des coordonnés entre -40 et 40 x et y et pour z , entre 5 et 20. Ces coordonné sons sont des unités de mesure en centimètre. Lorsque les 3 axe ont été rentera avec le clavier Mx, le robot vas ce déplacer au coordonné demandé.</w:t>
+      </w:r>
+      <w:r>
+        <w:br/>
+        <w:t xml:space="preserve">finalement, il a le mode automatique. Ce mode attend qu’un poids sois déposé sur le tableau et lorsque celle-ci et fait, le bras prend le cylindre et le dépose sur la balance. Lorsqu’il a eu une mesure claire, le robot vas ensuite aller le placer </w:t>
+      </w:r>
+      <w:proofErr w:type="spellStart"/>
+      <w:r>
+        <w:t>a</w:t>
+      </w:r>
+      <w:proofErr w:type="spellEnd"/>
+      <w:r>
+        <w:t xml:space="preserve"> sa case dédiée. Après avoir fait tous ces séquences le rebot retourne </w:t>
+      </w:r>
+      <w:proofErr w:type="spellStart"/>
+      <w:r>
+        <w:t>a</w:t>
+      </w:r>
+      <w:proofErr w:type="spellEnd"/>
+      <w:r>
+        <w:t xml:space="preserve"> sa position de départ.</w:t>
+      </w:r>
+      <w:r>
+        <w:br/>
+      </w:r>
     </w:p>
     <w:p>
       <w:pPr>
         <w:pStyle w:val="Titre1"/>
       </w:pPr>
-      <w:bookmarkStart w:id="3" w:name="_Toc216103107"/>
-      <w:r>
-        <w:t>Description de l’Utilisation</w:t>
-      </w:r>
-      <w:bookmarkEnd w:id="3"/>
-    </w:p>
-    <w:p>
-      <w:pPr>
-        <w:ind w:left="0"/>
-      </w:pPr>
-    </w:p>
-    <w:p>
-      <w:pPr>
-        <w:pStyle w:val="Sous-titre"/>
-      </w:pPr>
-      <w:r>
-        <w:t>Procédure</w:t>
-      </w:r>
-    </w:p>
-    <w:p>
-      <w:pPr>
-        <w:pStyle w:val="Titre1"/>
-      </w:pPr>
       <w:bookmarkStart w:id="4" w:name="_Toc216103108"/>
       <w:r>
+        <w:lastRenderedPageBreak/>
         <w:t>Programmes</w:t>
       </w:r>
       <w:bookmarkEnd w:id="4"/>
@@ -2591,27 +2707,7 @@
           <w:sz w:val="24"/>
           <w:szCs w:val="24"/>
         </w:rPr>
-        <w:t xml:space="preserve">En se </w:t>
-      </w:r>
-      <w:r>
-        <w:rPr>
-          <w:rFonts w:asciiTheme="minorHAnsi" w:hAnsiTheme="minorHAnsi"/>
-          <w:b/>
-          <w:bCs/>
-          <w:sz w:val="24"/>
-          <w:szCs w:val="24"/>
-        </w:rPr>
-        <w:t>basant</w:t>
-      </w:r>
-      <w:r>
-        <w:rPr>
-          <w:rFonts w:asciiTheme="minorHAnsi" w:hAnsiTheme="minorHAnsi"/>
-          <w:b/>
-          <w:bCs/>
-          <w:sz w:val="24"/>
-          <w:szCs w:val="24"/>
-        </w:rPr>
-        <w:t xml:space="preserve"> sur </w:t>
+        <w:t xml:space="preserve">En se basant sur </w:t>
       </w:r>
       <w:r>
         <w:rPr>
@@ -2632,9 +2728,12 @@
           <w:sz w:val="24"/>
           <w:szCs w:val="24"/>
         </w:rPr>
-        <w:t xml:space="preserve"> et le main </w:t>
-      </w:r>
-      <w:r>
+        <w:t xml:space="preserve"> et le main Loop et sur ce qui est utiliser: </w:t>
+      </w:r>
+    </w:p>
+    <w:p>
+      <w:pPr>
+        <w:ind w:left="0"/>
         <w:rPr>
           <w:rFonts w:asciiTheme="minorHAnsi" w:hAnsiTheme="minorHAnsi"/>
           <w:b/>
@@ -2642,8 +2741,7 @@
           <w:sz w:val="24"/>
           <w:szCs w:val="24"/>
         </w:rPr>
-        <w:t>Loop</w:t>
-      </w:r>
+      </w:pPr>
       <w:r>
         <w:rPr>
           <w:rFonts w:asciiTheme="minorHAnsi" w:hAnsiTheme="minorHAnsi"/>
@@ -2652,12 +2750,9 @@
           <w:sz w:val="24"/>
           <w:szCs w:val="24"/>
         </w:rPr>
-        <w:t xml:space="preserve"> et sur ce qui est utiliser: </w:t>
-      </w:r>
-    </w:p>
-    <w:p>
-      <w:pPr>
-        <w:ind w:left="0"/>
+        <w:t>L</w:t>
+      </w:r>
+      <w:r>
         <w:rPr>
           <w:rFonts w:asciiTheme="minorHAnsi" w:hAnsiTheme="minorHAnsi"/>
           <w:b/>
@@ -2665,7 +2760,8 @@
           <w:sz w:val="24"/>
           <w:szCs w:val="24"/>
         </w:rPr>
-      </w:pPr>
+        <w:t>e</w:t>
+      </w:r>
       <w:r>
         <w:rPr>
           <w:rFonts w:asciiTheme="minorHAnsi" w:hAnsiTheme="minorHAnsi"/>
@@ -2674,26 +2770,6 @@
           <w:sz w:val="24"/>
           <w:szCs w:val="24"/>
         </w:rPr>
-        <w:t>L</w:t>
-      </w:r>
-      <w:r>
-        <w:rPr>
-          <w:rFonts w:asciiTheme="minorHAnsi" w:hAnsiTheme="minorHAnsi"/>
-          <w:b/>
-          <w:bCs/>
-          <w:sz w:val="24"/>
-          <w:szCs w:val="24"/>
-        </w:rPr>
-        <w:t>e</w:t>
-      </w:r>
-      <w:r>
-        <w:rPr>
-          <w:rFonts w:asciiTheme="minorHAnsi" w:hAnsiTheme="minorHAnsi"/>
-          <w:b/>
-          <w:bCs/>
-          <w:sz w:val="24"/>
-          <w:szCs w:val="24"/>
-        </w:rPr>
         <w:t xml:space="preserve"> main appelle toutes les initialisations comme :</w:t>
       </w:r>
     </w:p>
@@ -2718,19 +2794,7 @@
         </w:numPr>
       </w:pPr>
       <w:r>
-        <w:t xml:space="preserve">INTDEG, TOCS, TOSE, PSA d’OPTION_REG pour </w:t>
-      </w:r>
-      <w:r>
-        <w:t>activer</w:t>
-      </w:r>
-      <w:r>
-        <w:t xml:space="preserve"> les interruptions à un front montant, se basé sur la même clock du microcontrôleur, soit la clock externe et exécute les instruction à caque front descendant et assigne son prescaler au </w:t>
-      </w:r>
-      <w:r>
-        <w:t>Watch dog</w:t>
-      </w:r>
-      <w:r>
-        <w:t xml:space="preserve"> timer. </w:t>
+        <w:t xml:space="preserve">INTDEG, TOCS, TOSE, PSA d’OPTION_REG pour activer les interruptions à un front montant, se basé sur la même clock du microcontrôleur, soit la clock externe et exécute les instruction à caque front descendant et assigne son prescaler au Watch dog timer. </w:t>
       </w:r>
     </w:p>
     <w:p>
@@ -2742,19 +2806,7 @@
         </w:numPr>
       </w:pPr>
       <w:r>
-        <w:t xml:space="preserve">ANSEL à 0 qui met </w:t>
-      </w:r>
-      <w:r>
-        <w:t>tous</w:t>
-      </w:r>
-      <w:r>
-        <w:t xml:space="preserve"> les pin </w:t>
-      </w:r>
-      <w:r>
-        <w:t>analogue</w:t>
-      </w:r>
-      <w:r>
-        <w:t xml:space="preserve"> off</w:t>
+        <w:t>ANSEL à 0 qui met tous les pin analogue off</w:t>
       </w:r>
     </w:p>
     <w:p>
@@ -2823,10 +2875,180 @@
           <w:szCs w:val="24"/>
           <w:u w:val="single"/>
         </w:rPr>
-        <w:lastRenderedPageBreak/>
-        <w:t xml:space="preserve">Dans le Main </w:t>
-      </w:r>
-      <w:r>
+        <w:t xml:space="preserve">Dans le Main Loop : </w:t>
+      </w:r>
+    </w:p>
+    <w:p>
+      <w:pPr>
+        <w:pStyle w:val="Paragraphedeliste"/>
+        <w:numPr>
+          <w:ilvl w:val="0"/>
+          <w:numId w:val="6"/>
+        </w:numPr>
+      </w:pPr>
+      <w:r>
+        <w:t>Toggle une led_ACK à chaque fois qui revient au début du Loop</w:t>
+      </w:r>
+    </w:p>
+    <w:p>
+      <w:pPr>
+        <w:pStyle w:val="Paragraphedeliste"/>
+        <w:numPr>
+          <w:ilvl w:val="0"/>
+          <w:numId w:val="6"/>
+        </w:numPr>
+      </w:pPr>
+      <w:r>
+        <w:t>Lit 1 byte du buffer circulaire UART</w:t>
+      </w:r>
+    </w:p>
+    <w:p>
+      <w:pPr>
+        <w:pStyle w:val="Paragraphedeliste"/>
+        <w:numPr>
+          <w:ilvl w:val="0"/>
+          <w:numId w:val="7"/>
+        </w:numPr>
+      </w:pPr>
+      <w:r>
+        <w:t>Le met dans UART_RX_CHAR</w:t>
+      </w:r>
+    </w:p>
+    <w:p>
+      <w:pPr>
+        <w:pStyle w:val="Paragraphedeliste"/>
+        <w:numPr>
+          <w:ilvl w:val="0"/>
+          <w:numId w:val="7"/>
+        </w:numPr>
+      </w:pPr>
+      <w:r>
+        <w:t>Passe ce byte dans un “décodeur” à 8 étapes</w:t>
+      </w:r>
+    </w:p>
+    <w:p>
+      <w:pPr>
+        <w:pStyle w:val="Paragraphedeliste"/>
+        <w:numPr>
+          <w:ilvl w:val="0"/>
+          <w:numId w:val="7"/>
+        </w:numPr>
+      </w:pPr>
+      <w:r>
+        <w:t>Quand les 8 bytes d’une trame valide sont reçues :</w:t>
+      </w:r>
+      <w:r>
+        <w:br/>
+        <w:t>M0, M1, M2, M3, M4 sont mis à jour</w:t>
+      </w:r>
+      <w:r>
+        <w:br/>
+        <w:t>checksum est reçu</w:t>
+      </w:r>
+      <w:r>
+        <w:br/>
+        <w:t>UpdateAllServos applique les positions</w:t>
+      </w:r>
+    </w:p>
+    <w:p>
+      <w:pPr>
+        <w:pStyle w:val="Paragraphedeliste"/>
+        <w:numPr>
+          <w:ilvl w:val="0"/>
+          <w:numId w:val="7"/>
+        </w:numPr>
+      </w:pPr>
+      <w:r>
+        <w:t>Si un byte est mauvais :</w:t>
+      </w:r>
+      <w:r>
+        <w:br/>
+        <w:t>reset du décodage</w:t>
+      </w:r>
+    </w:p>
+    <w:p>
+      <w:pPr>
+        <w:pStyle w:val="Paragraphedeliste"/>
+        <w:numPr>
+          <w:ilvl w:val="0"/>
+          <w:numId w:val="4"/>
+        </w:numPr>
+      </w:pPr>
+      <w:r>
+        <w:t xml:space="preserve">Lit l’adc du Channel 0 pour lire la valeur analogue Y de la membrane </w:t>
+      </w:r>
+    </w:p>
+    <w:p>
+      <w:pPr>
+        <w:pStyle w:val="Paragraphedeliste"/>
+        <w:numPr>
+          <w:ilvl w:val="0"/>
+          <w:numId w:val="4"/>
+        </w:numPr>
+      </w:pPr>
+      <w:r>
+        <w:t>Lit l’adc du Channel 1 pour lire la valeur analogue X de la membrane</w:t>
+      </w:r>
+    </w:p>
+    <w:p>
+      <w:pPr>
+        <w:pStyle w:val="Paragraphedeliste"/>
+        <w:numPr>
+          <w:ilvl w:val="0"/>
+          <w:numId w:val="4"/>
+        </w:numPr>
+      </w:pPr>
+      <w:r>
+        <w:t xml:space="preserve">Lit l’adc du Channel 2 pour lire la valeur analogue de la pression de la pince </w:t>
+      </w:r>
+    </w:p>
+    <w:p>
+      <w:pPr>
+        <w:pStyle w:val="Paragraphedeliste"/>
+        <w:numPr>
+          <w:ilvl w:val="0"/>
+          <w:numId w:val="4"/>
+        </w:numPr>
+      </w:pPr>
+      <w:r>
+        <w:t xml:space="preserve">Lit l’adc du Channel 3 pour lire la valeur analogue du poids de la balance </w:t>
+      </w:r>
+    </w:p>
+    <w:p>
+      <w:pPr>
+        <w:pStyle w:val="Paragraphedeliste"/>
+        <w:numPr>
+          <w:ilvl w:val="0"/>
+          <w:numId w:val="4"/>
+        </w:numPr>
+      </w:pPr>
+      <w:r>
+        <w:t>Envoi tous les donné sur UART avec le ‘G’, ‘O’, X, Y, P, B, RESERVE et créer la valeur du checksum au   début du programmes pour l’envoyer juste après.</w:t>
+      </w:r>
+    </w:p>
+    <w:p>
+      <w:pPr>
+        <w:pStyle w:val="Paragraphedeliste"/>
+        <w:numPr>
+          <w:ilvl w:val="0"/>
+          <w:numId w:val="4"/>
+        </w:numPr>
+      </w:pPr>
+      <w:r>
+        <w:t>Retourne au début du main Loop</w:t>
+      </w:r>
+    </w:p>
+    <w:p>
+      <w:pPr>
+        <w:ind w:left="0"/>
+        <w:rPr>
+          <w:rFonts w:asciiTheme="minorHAnsi" w:hAnsiTheme="minorHAnsi"/>
+        </w:rPr>
+      </w:pPr>
+    </w:p>
+    <w:p>
+      <w:pPr>
+        <w:ind w:left="0"/>
         <w:rPr>
           <w:rFonts w:asciiTheme="minorHAnsi" w:hAnsiTheme="minorHAnsi"/>
           <w:b/>
@@ -2835,8 +3057,7 @@
           <w:szCs w:val="24"/>
           <w:u w:val="single"/>
         </w:rPr>
-        <w:t>Loop</w:t>
-      </w:r>
+      </w:pPr>
       <w:r>
         <w:rPr>
           <w:rFonts w:asciiTheme="minorHAnsi" w:hAnsiTheme="minorHAnsi"/>
@@ -2846,279 +3067,6 @@
           <w:szCs w:val="24"/>
           <w:u w:val="single"/>
         </w:rPr>
-        <w:t xml:space="preserve"> : </w:t>
-      </w:r>
-    </w:p>
-    <w:p>
-      <w:pPr>
-        <w:pStyle w:val="Paragraphedeliste"/>
-        <w:numPr>
-          <w:ilvl w:val="0"/>
-          <w:numId w:val="6"/>
-        </w:numPr>
-      </w:pPr>
-      <w:r>
-        <w:t xml:space="preserve">Toggle une led_ACK </w:t>
-      </w:r>
-      <w:r>
-        <w:t>à</w:t>
-      </w:r>
-      <w:r>
-        <w:t xml:space="preserve"> chaque fois qui revient au début du </w:t>
-      </w:r>
-      <w:r>
-        <w:t>Loop</w:t>
-      </w:r>
-    </w:p>
-    <w:p>
-      <w:pPr>
-        <w:pStyle w:val="Paragraphedeliste"/>
-        <w:numPr>
-          <w:ilvl w:val="0"/>
-          <w:numId w:val="6"/>
-        </w:numPr>
-      </w:pPr>
-      <w:r>
-        <w:t>Lit 1 byte du buffer circulaire UART</w:t>
-      </w:r>
-    </w:p>
-    <w:p>
-      <w:pPr>
-        <w:pStyle w:val="Paragraphedeliste"/>
-        <w:numPr>
-          <w:ilvl w:val="0"/>
-          <w:numId w:val="7"/>
-        </w:numPr>
-      </w:pPr>
-      <w:r>
-        <w:t>Le met dans UART_RX_CHAR</w:t>
-      </w:r>
-    </w:p>
-    <w:p>
-      <w:pPr>
-        <w:pStyle w:val="Paragraphedeliste"/>
-        <w:numPr>
-          <w:ilvl w:val="0"/>
-          <w:numId w:val="7"/>
-        </w:numPr>
-      </w:pPr>
-      <w:r>
-        <w:t>Passe ce byte dans un “décodeur” à 8 étapes</w:t>
-      </w:r>
-    </w:p>
-    <w:p>
-      <w:pPr>
-        <w:pStyle w:val="Paragraphedeliste"/>
-        <w:numPr>
-          <w:ilvl w:val="0"/>
-          <w:numId w:val="7"/>
-        </w:numPr>
-      </w:pPr>
-      <w:r>
-        <w:t xml:space="preserve">Quand les 8 bytes d’une trame valide sont </w:t>
-      </w:r>
-      <w:r>
-        <w:t>reçues</w:t>
-      </w:r>
-      <w:r>
-        <w:t xml:space="preserve"> :</w:t>
-      </w:r>
-      <w:r>
-        <w:br/>
-        <w:t>M0, M1, M2, M3, M4 sont mis à jour</w:t>
-      </w:r>
-      <w:r>
-        <w:br/>
-        <w:t>checksum est reçu</w:t>
-      </w:r>
-      <w:r>
-        <w:br/>
-        <w:t>UpdateAllServos applique les positions</w:t>
-      </w:r>
-    </w:p>
-    <w:p>
-      <w:pPr>
-        <w:pStyle w:val="Paragraphedeliste"/>
-        <w:numPr>
-          <w:ilvl w:val="0"/>
-          <w:numId w:val="7"/>
-        </w:numPr>
-      </w:pPr>
-      <w:r>
-        <w:t>Si un byte est mauvais :</w:t>
-      </w:r>
-      <w:r>
-        <w:br/>
-        <w:t>reset du décodage</w:t>
-      </w:r>
-    </w:p>
-    <w:p>
-      <w:pPr>
-        <w:pStyle w:val="Paragraphedeliste"/>
-        <w:numPr>
-          <w:ilvl w:val="0"/>
-          <w:numId w:val="4"/>
-        </w:numPr>
-      </w:pPr>
-      <w:r>
-        <w:t xml:space="preserve">Lit l’adc du </w:t>
-      </w:r>
-      <w:r>
-        <w:t>Channel</w:t>
-      </w:r>
-      <w:r>
-        <w:t xml:space="preserve"> 0 pour lire la valeur </w:t>
-      </w:r>
-      <w:r>
-        <w:t>analogue</w:t>
-      </w:r>
-      <w:r>
-        <w:t xml:space="preserve"> Y de la membrane </w:t>
-      </w:r>
-    </w:p>
-    <w:p>
-      <w:pPr>
-        <w:pStyle w:val="Paragraphedeliste"/>
-        <w:numPr>
-          <w:ilvl w:val="0"/>
-          <w:numId w:val="4"/>
-        </w:numPr>
-      </w:pPr>
-      <w:r>
-        <w:t xml:space="preserve">Lit l’adc du </w:t>
-      </w:r>
-      <w:r>
-        <w:t>Channel</w:t>
-      </w:r>
-      <w:r>
-        <w:t xml:space="preserve"> 1 pour lire la valeur </w:t>
-      </w:r>
-      <w:r>
-        <w:t>analogue</w:t>
-      </w:r>
-      <w:r>
-        <w:t xml:space="preserve"> X de la membrane</w:t>
-      </w:r>
-    </w:p>
-    <w:p>
-      <w:pPr>
-        <w:pStyle w:val="Paragraphedeliste"/>
-        <w:numPr>
-          <w:ilvl w:val="0"/>
-          <w:numId w:val="4"/>
-        </w:numPr>
-      </w:pPr>
-      <w:r>
-        <w:t xml:space="preserve">Lit l’adc du </w:t>
-      </w:r>
-      <w:r>
-        <w:t>Channel</w:t>
-      </w:r>
-      <w:r>
-        <w:t xml:space="preserve"> 2 pour lire la valeur </w:t>
-      </w:r>
-      <w:r>
-        <w:t>analogue</w:t>
-      </w:r>
-      <w:r>
-        <w:t xml:space="preserve"> de la pression de la pince </w:t>
-      </w:r>
-    </w:p>
-    <w:p>
-      <w:pPr>
-        <w:pStyle w:val="Paragraphedeliste"/>
-        <w:numPr>
-          <w:ilvl w:val="0"/>
-          <w:numId w:val="4"/>
-        </w:numPr>
-      </w:pPr>
-      <w:r>
-        <w:t xml:space="preserve">Lit l’adc du </w:t>
-      </w:r>
-      <w:r>
-        <w:t>Channel</w:t>
-      </w:r>
-      <w:r>
-        <w:t xml:space="preserve"> 3 pour lire la valeur </w:t>
-      </w:r>
-      <w:r>
-        <w:t>analogue</w:t>
-      </w:r>
-      <w:r>
-        <w:t xml:space="preserve"> du poids de la balance </w:t>
-      </w:r>
-    </w:p>
-    <w:p>
-      <w:pPr>
-        <w:pStyle w:val="Paragraphedeliste"/>
-        <w:numPr>
-          <w:ilvl w:val="0"/>
-          <w:numId w:val="4"/>
-        </w:numPr>
-      </w:pPr>
-      <w:r>
-        <w:t>Envoi</w:t>
-      </w:r>
-      <w:r>
-        <w:t xml:space="preserve"> </w:t>
-      </w:r>
-      <w:r>
-        <w:t>tous</w:t>
-      </w:r>
-      <w:r>
-        <w:t xml:space="preserve"> les donné sur UART avec le ‘G’, ‘O’, X, Y, P, B, RESERVE et créer la valeur du checksum au </w:t>
-      </w:r>
-      <w:r>
-        <w:t xml:space="preserve">  </w:t>
-      </w:r>
-      <w:r>
-        <w:t>début du programmes pour l’envoyer juste après.</w:t>
-      </w:r>
-    </w:p>
-    <w:p>
-      <w:pPr>
-        <w:pStyle w:val="Paragraphedeliste"/>
-        <w:numPr>
-          <w:ilvl w:val="0"/>
-          <w:numId w:val="4"/>
-        </w:numPr>
-      </w:pPr>
-      <w:r>
-        <w:t xml:space="preserve">Retourne au début du main </w:t>
-      </w:r>
-      <w:r>
-        <w:t>Loop</w:t>
-      </w:r>
-    </w:p>
-    <w:p>
-      <w:pPr>
-        <w:ind w:left="0"/>
-        <w:rPr>
-          <w:rFonts w:asciiTheme="minorHAnsi" w:hAnsiTheme="minorHAnsi"/>
-        </w:rPr>
-      </w:pPr>
-    </w:p>
-    <w:p>
-      <w:pPr>
-        <w:ind w:left="0"/>
-        <w:rPr>
-          <w:rFonts w:asciiTheme="minorHAnsi" w:hAnsiTheme="minorHAnsi"/>
-          <w:b/>
-          <w:bCs/>
-          <w:sz w:val="24"/>
-          <w:szCs w:val="24"/>
-          <w:u w:val="single"/>
-        </w:rPr>
-      </w:pPr>
-      <w:r>
-        <w:rPr>
-          <w:rFonts w:asciiTheme="minorHAnsi" w:hAnsiTheme="minorHAnsi"/>
-          <w:b/>
-          <w:bCs/>
-          <w:sz w:val="24"/>
-          <w:szCs w:val="24"/>
-          <w:u w:val="single"/>
-        </w:rPr>
         <w:t xml:space="preserve">En interrupt : </w:t>
       </w:r>
     </w:p>
@@ -3131,16 +3079,7 @@
         </w:numPr>
       </w:pPr>
       <w:r>
-        <w:t xml:space="preserve">Toggle une led_RX </w:t>
-      </w:r>
-      <w:r>
-        <w:t>à</w:t>
-      </w:r>
-      <w:r>
-        <w:t xml:space="preserve"> chaque fois qui revient au début du </w:t>
-      </w:r>
-      <w:r>
-        <w:t>Loop</w:t>
+        <w:t>Toggle une led_RX à chaque fois qui revient au début du Loop</w:t>
       </w:r>
     </w:p>
     <w:p>
@@ -3152,28 +3091,7 @@
         </w:numPr>
       </w:pPr>
       <w:r>
-        <w:t>Reçoit</w:t>
-      </w:r>
-      <w:r>
-        <w:t xml:space="preserve"> les 8 octet sur uart soit ‘G’, ‘O’, et les 5 moteur avec le checksum et les met dans un buffer circulaire pour finalement update les servo moteur selon la </w:t>
-      </w:r>
-      <w:r>
-        <w:t>donnée</w:t>
-      </w:r>
-      <w:r>
-        <w:t xml:space="preserve"> </w:t>
-      </w:r>
-      <w:r>
-        <w:t>reçut</w:t>
-      </w:r>
-      <w:r>
-        <w:t xml:space="preserve"> et se corrige selon le checksum pour éviter les </w:t>
-      </w:r>
-      <w:r>
-        <w:t>erreurs</w:t>
-      </w:r>
-      <w:r>
-        <w:t xml:space="preserve"> de calibrations de moteur</w:t>
+        <w:t>Reçoit les 8 octet sur uart soit ‘G’, ‘O’, et les 5 moteur avec le checksum et les met dans un buffer circulaire pour finalement update les servo moteur selon la donnée reçut et se corrige selon le checksum pour éviter les erreurs de calibrations de moteur</w:t>
       </w:r>
     </w:p>
     <w:bookmarkEnd w:id="6"/>
@@ -3197,17 +3115,37 @@
     <w:p>
       <w:pPr>
         <w:pStyle w:val="Sous-titre"/>
-      </w:pPr>
-      <w:r>
-        <w:t>Apprentissage</w:t>
+        <w:ind w:left="0"/>
+      </w:pPr>
+      <w:r>
+        <w:t xml:space="preserve">Ce projet nous a permis de mettre au défi plusieurs compétences appris durant la session 3. De plus nous avons </w:t>
+      </w:r>
+      <w:r>
+        <w:t>appris</w:t>
+      </w:r>
+      <w:r>
+        <w:t xml:space="preserve"> que________________.</w:t>
       </w:r>
     </w:p>
     <w:p>
       <w:pPr>
         <w:pStyle w:val="Sous-titre"/>
-      </w:pPr>
-      <w:r>
-        <w:t>Problème</w:t>
+        <w:ind w:left="0"/>
+      </w:pPr>
+      <w:r>
+        <w:t xml:space="preserve">Le projet a été accomplis avec tout les choses demander et même plus. </w:t>
+      </w:r>
+      <w:r>
+        <w:t>Cependant,</w:t>
+      </w:r>
+      <w:r>
+        <w:t xml:space="preserve"> durant notre projet nous avons </w:t>
+      </w:r>
+      <w:r>
+        <w:t>rencontré</w:t>
+      </w:r>
+      <w:r>
+        <w:t xml:space="preserve"> plusieurs problèmes. Un de sais ___STOP__ étais </w:t>
       </w:r>
     </w:p>
     <w:p>
@@ -3219,6 +3157,20 @@
         <w:t>Conclusion de Session</w:t>
       </w:r>
       <w:bookmarkEnd w:id="8"/>
+    </w:p>
+    <w:p>
+      <w:pPr>
+        <w:ind w:left="0"/>
+        <w:rPr>
+          <w:lang w:eastAsia="en-US"/>
+        </w:rPr>
+      </w:pPr>
+      <w:r>
+        <w:rPr>
+          <w:lang w:eastAsia="en-US"/>
+        </w:rPr>
+        <w:t>La session 3 nous permis d’agrandir nos connaissances dans plusieurs secteurs comme l’électronique, la programmation, les systèmes ordonnées et le développement de produit. Avec sais nouvelles valeurs appris nous avons pu</w:t>
+      </w:r>
     </w:p>
     <w:p>
       <w:pPr>
@@ -3315,7 +3267,7 @@
       <w:rPr>
         <w:noProof/>
       </w:rPr>
-      <w:t>03-12-2025</w:t>
+      <w:t>08-12-2025</w:t>
     </w:r>
     <w:r>
       <w:fldChar w:fldCharType="end"/>

</xml_diff>